<commit_message>
commit to save changes
</commit_message>
<xml_diff>
--- a/results/table1/MIMIC_168.docx
+++ b/results/table1/MIMIC_168.docx
@@ -7986,95 +7986,95 @@
                 <w:szCs w:val="22"/>
                 <w:color w:val="000000"/>
               </w:rPr>
-              <w:t xml:space="preserve">829 (19.5%)</w:t>
-            </w:r>
-          </w:p>
-        </w:tc>
-        <w:tc>
-          <w:tcPr>
-            <w:tcBorders>
-              <w:bottom w:val="none" w:sz="0" w:space="0" w:color="000000"/>
-              <w:top w:val="none" w:sz="0" w:space="0" w:color="000000"/>
-              <w:left w:val="none" w:sz="0" w:space="0" w:color="000000"/>
-              <w:right w:val="none" w:sz="0" w:space="0" w:color="000000"/>
-            </w:tcBorders>
-            <w:shd w:val="clear" w:color="auto" w:fill="FFFFFF"/>
-            <w:tcMar>
-              <w:top w:w="0" w:type="dxa"/>
-              <w:bottom w:w="0" w:type="dxa"/>
-              <w:left w:w="0" w:type="dxa"/>
-              <w:right w:w="0" w:type="dxa"/>
-            </w:tcMar>
-            <w:vAlign w:val="center"/>
-          </w:tcPr>
-          <w:p>
-            <w:pPr>
-              <w:pStyle w:val="Normal"/>
-              <w:jc w:val="center"/>
-              <w:pBdr>
-                <w:bottom w:val="none" w:sz="0" w:space="0" w:color="000000"/>
-                <w:top w:val="none" w:sz="0" w:space="0" w:color="000000"/>
-                <w:left w:val="none" w:sz="0" w:space="0" w:color="000000"/>
-                <w:right w:val="none" w:sz="0" w:space="0" w:color="000000"/>
-              </w:pBdr>
-              <w:spacing w:after="100" w:before="100" w:line="240"/>
-              <w:ind w:firstLine="0" w:left="100" w:right="100"/>
-            </w:pPr>
-            <w:r>
-              <w:rPr>
-                <w:rFonts w:ascii="Helvetica" w:hAnsi="Helvetica" w:eastAsia="Helvetica" w:cs="Helvetica"/>
-                <w:i w:val="false"/>
-                <w:b w:val="false"/>
-                <w:u w:val="none"/>
-                <w:sz w:val="22"/>
-                <w:szCs w:val="22"/>
-                <w:color w:val="000000"/>
-              </w:rPr>
-              <w:t xml:space="preserve">390 (44.7%)</w:t>
-            </w:r>
-          </w:p>
-        </w:tc>
-        <w:tc>
-          <w:tcPr>
-            <w:tcBorders>
-              <w:bottom w:val="none" w:sz="0" w:space="0" w:color="000000"/>
-              <w:top w:val="none" w:sz="0" w:space="0" w:color="000000"/>
-              <w:left w:val="none" w:sz="0" w:space="0" w:color="000000"/>
-              <w:right w:val="none" w:sz="0" w:space="0" w:color="000000"/>
-            </w:tcBorders>
-            <w:shd w:val="clear" w:color="auto" w:fill="FFFFFF"/>
-            <w:tcMar>
-              <w:top w:w="0" w:type="dxa"/>
-              <w:bottom w:w="0" w:type="dxa"/>
-              <w:left w:w="0" w:type="dxa"/>
-              <w:right w:w="0" w:type="dxa"/>
-            </w:tcMar>
-            <w:vAlign w:val="center"/>
-          </w:tcPr>
-          <w:p>
-            <w:pPr>
-              <w:pStyle w:val="Normal"/>
-              <w:jc w:val="center"/>
-              <w:pBdr>
-                <w:bottom w:val="none" w:sz="0" w:space="0" w:color="000000"/>
-                <w:top w:val="none" w:sz="0" w:space="0" w:color="000000"/>
-                <w:left w:val="none" w:sz="0" w:space="0" w:color="000000"/>
-                <w:right w:val="none" w:sz="0" w:space="0" w:color="000000"/>
-              </w:pBdr>
-              <w:spacing w:after="100" w:before="100" w:line="240"/>
-              <w:ind w:firstLine="0" w:left="100" w:right="100"/>
-            </w:pPr>
-            <w:r>
-              <w:rPr>
-                <w:rFonts w:ascii="Helvetica" w:hAnsi="Helvetica" w:eastAsia="Helvetica" w:cs="Helvetica"/>
-                <w:i w:val="false"/>
-                <w:b w:val="false"/>
-                <w:u w:val="none"/>
-                <w:sz w:val="22"/>
-                <w:szCs w:val="22"/>
-                <w:color w:val="000000"/>
-              </w:rPr>
-              <w:t xml:space="preserve">&amp;lt;0.001</w:t>
+              <w:t xml:space="preserve">0 (0%)</w:t>
+            </w:r>
+          </w:p>
+        </w:tc>
+        <w:tc>
+          <w:tcPr>
+            <w:tcBorders>
+              <w:bottom w:val="none" w:sz="0" w:space="0" w:color="000000"/>
+              <w:top w:val="none" w:sz="0" w:space="0" w:color="000000"/>
+              <w:left w:val="none" w:sz="0" w:space="0" w:color="000000"/>
+              <w:right w:val="none" w:sz="0" w:space="0" w:color="000000"/>
+            </w:tcBorders>
+            <w:shd w:val="clear" w:color="auto" w:fill="FFFFFF"/>
+            <w:tcMar>
+              <w:top w:w="0" w:type="dxa"/>
+              <w:bottom w:w="0" w:type="dxa"/>
+              <w:left w:w="0" w:type="dxa"/>
+              <w:right w:w="0" w:type="dxa"/>
+            </w:tcMar>
+            <w:vAlign w:val="center"/>
+          </w:tcPr>
+          <w:p>
+            <w:pPr>
+              <w:pStyle w:val="Normal"/>
+              <w:jc w:val="center"/>
+              <w:pBdr>
+                <w:bottom w:val="none" w:sz="0" w:space="0" w:color="000000"/>
+                <w:top w:val="none" w:sz="0" w:space="0" w:color="000000"/>
+                <w:left w:val="none" w:sz="0" w:space="0" w:color="000000"/>
+                <w:right w:val="none" w:sz="0" w:space="0" w:color="000000"/>
+              </w:pBdr>
+              <w:spacing w:after="100" w:before="100" w:line="240"/>
+              <w:ind w:firstLine="0" w:left="100" w:right="100"/>
+            </w:pPr>
+            <w:r>
+              <w:rPr>
+                <w:rFonts w:ascii="Helvetica" w:hAnsi="Helvetica" w:eastAsia="Helvetica" w:cs="Helvetica"/>
+                <w:i w:val="false"/>
+                <w:b w:val="false"/>
+                <w:u w:val="none"/>
+                <w:sz w:val="22"/>
+                <w:szCs w:val="22"/>
+                <w:color w:val="000000"/>
+              </w:rPr>
+              <w:t xml:space="preserve">0 (0%)</w:t>
+            </w:r>
+          </w:p>
+        </w:tc>
+        <w:tc>
+          <w:tcPr>
+            <w:tcBorders>
+              <w:bottom w:val="none" w:sz="0" w:space="0" w:color="000000"/>
+              <w:top w:val="none" w:sz="0" w:space="0" w:color="000000"/>
+              <w:left w:val="none" w:sz="0" w:space="0" w:color="000000"/>
+              <w:right w:val="none" w:sz="0" w:space="0" w:color="000000"/>
+            </w:tcBorders>
+            <w:shd w:val="clear" w:color="auto" w:fill="FFFFFF"/>
+            <w:tcMar>
+              <w:top w:w="0" w:type="dxa"/>
+              <w:bottom w:w="0" w:type="dxa"/>
+              <w:left w:w="0" w:type="dxa"/>
+              <w:right w:w="0" w:type="dxa"/>
+            </w:tcMar>
+            <w:vAlign w:val="center"/>
+          </w:tcPr>
+          <w:p>
+            <w:pPr>
+              <w:pStyle w:val="Normal"/>
+              <w:jc w:val="center"/>
+              <w:pBdr>
+                <w:bottom w:val="none" w:sz="0" w:space="0" w:color="000000"/>
+                <w:top w:val="none" w:sz="0" w:space="0" w:color="000000"/>
+                <w:left w:val="none" w:sz="0" w:space="0" w:color="000000"/>
+                <w:right w:val="none" w:sz="0" w:space="0" w:color="000000"/>
+              </w:pBdr>
+              <w:spacing w:after="100" w:before="100" w:line="240"/>
+              <w:ind w:firstLine="0" w:left="100" w:right="100"/>
+            </w:pPr>
+            <w:r>
+              <w:rPr>
+                <w:rFonts w:ascii="Helvetica" w:hAnsi="Helvetica" w:eastAsia="Helvetica" w:cs="Helvetica"/>
+                <w:i w:val="false"/>
+                <w:b w:val="false"/>
+                <w:u w:val="none"/>
+                <w:sz w:val="22"/>
+                <w:szCs w:val="22"/>
+                <w:color w:val="000000"/>
+              </w:rPr>
+              <w:t xml:space="preserve">NA</w:t>
             </w:r>
           </w:p>
         </w:tc>
@@ -8168,51 +8168,51 @@
                 <w:szCs w:val="22"/>
                 <w:color w:val="000000"/>
               </w:rPr>
-              <w:t xml:space="preserve">1,564 (36.8%)</w:t>
-            </w:r>
-          </w:p>
-        </w:tc>
-        <w:tc>
-          <w:tcPr>
-            <w:tcBorders>
-              <w:bottom w:val="none" w:sz="0" w:space="0" w:color="000000"/>
-              <w:top w:val="none" w:sz="0" w:space="0" w:color="000000"/>
-              <w:left w:val="none" w:sz="0" w:space="0" w:color="000000"/>
-              <w:right w:val="none" w:sz="0" w:space="0" w:color="000000"/>
-            </w:tcBorders>
-            <w:shd w:val="clear" w:color="auto" w:fill="FFFFFF"/>
-            <w:tcMar>
-              <w:top w:w="0" w:type="dxa"/>
-              <w:bottom w:w="0" w:type="dxa"/>
-              <w:left w:w="0" w:type="dxa"/>
-              <w:right w:w="0" w:type="dxa"/>
-            </w:tcMar>
-            <w:vAlign w:val="center"/>
-          </w:tcPr>
-          <w:p>
-            <w:pPr>
-              <w:pStyle w:val="Normal"/>
-              <w:jc w:val="center"/>
-              <w:pBdr>
-                <w:bottom w:val="none" w:sz="0" w:space="0" w:color="000000"/>
-                <w:top w:val="none" w:sz="0" w:space="0" w:color="000000"/>
-                <w:left w:val="none" w:sz="0" w:space="0" w:color="000000"/>
-                <w:right w:val="none" w:sz="0" w:space="0" w:color="000000"/>
-              </w:pBdr>
-              <w:spacing w:after="100" w:before="100" w:line="240"/>
-              <w:ind w:firstLine="0" w:left="100" w:right="100"/>
-            </w:pPr>
-            <w:r>
-              <w:rPr>
-                <w:rFonts w:ascii="Helvetica" w:hAnsi="Helvetica" w:eastAsia="Helvetica" w:cs="Helvetica"/>
-                <w:i w:val="false"/>
-                <w:b w:val="false"/>
-                <w:u w:val="none"/>
-                <w:sz w:val="22"/>
-                <w:szCs w:val="22"/>
-                <w:color w:val="000000"/>
-              </w:rPr>
-              <w:t xml:space="preserve">179 (20.5%)</w:t>
+              <w:t xml:space="preserve">383 (9.0%)</w:t>
+            </w:r>
+          </w:p>
+        </w:tc>
+        <w:tc>
+          <w:tcPr>
+            <w:tcBorders>
+              <w:bottom w:val="none" w:sz="0" w:space="0" w:color="000000"/>
+              <w:top w:val="none" w:sz="0" w:space="0" w:color="000000"/>
+              <w:left w:val="none" w:sz="0" w:space="0" w:color="000000"/>
+              <w:right w:val="none" w:sz="0" w:space="0" w:color="000000"/>
+            </w:tcBorders>
+            <w:shd w:val="clear" w:color="auto" w:fill="FFFFFF"/>
+            <w:tcMar>
+              <w:top w:w="0" w:type="dxa"/>
+              <w:bottom w:w="0" w:type="dxa"/>
+              <w:left w:w="0" w:type="dxa"/>
+              <w:right w:w="0" w:type="dxa"/>
+            </w:tcMar>
+            <w:vAlign w:val="center"/>
+          </w:tcPr>
+          <w:p>
+            <w:pPr>
+              <w:pStyle w:val="Normal"/>
+              <w:jc w:val="center"/>
+              <w:pBdr>
+                <w:bottom w:val="none" w:sz="0" w:space="0" w:color="000000"/>
+                <w:top w:val="none" w:sz="0" w:space="0" w:color="000000"/>
+                <w:left w:val="none" w:sz="0" w:space="0" w:color="000000"/>
+                <w:right w:val="none" w:sz="0" w:space="0" w:color="000000"/>
+              </w:pBdr>
+              <w:spacing w:after="100" w:before="100" w:line="240"/>
+              <w:ind w:firstLine="0" w:left="100" w:right="100"/>
+            </w:pPr>
+            <w:r>
+              <w:rPr>
+                <w:rFonts w:ascii="Helvetica" w:hAnsi="Helvetica" w:eastAsia="Helvetica" w:cs="Helvetica"/>
+                <w:i w:val="false"/>
+                <w:b w:val="false"/>
+                <w:u w:val="none"/>
+                <w:sz w:val="22"/>
+                <w:szCs w:val="22"/>
+                <w:color w:val="000000"/>
+              </w:rPr>
+              <w:t xml:space="preserve">126 (14.4%)</w:t>
             </w:r>
           </w:p>
         </w:tc>
@@ -8350,51 +8350,51 @@
                 <w:szCs w:val="22"/>
                 <w:color w:val="000000"/>
               </w:rPr>
-              <w:t xml:space="preserve">1,859 (43.7%)</w:t>
-            </w:r>
-          </w:p>
-        </w:tc>
-        <w:tc>
-          <w:tcPr>
-            <w:tcBorders>
-              <w:bottom w:val="none" w:sz="0" w:space="0" w:color="000000"/>
-              <w:top w:val="none" w:sz="0" w:space="0" w:color="000000"/>
-              <w:left w:val="none" w:sz="0" w:space="0" w:color="000000"/>
-              <w:right w:val="none" w:sz="0" w:space="0" w:color="000000"/>
-            </w:tcBorders>
-            <w:shd w:val="clear" w:color="auto" w:fill="FFFFFF"/>
-            <w:tcMar>
-              <w:top w:w="0" w:type="dxa"/>
-              <w:bottom w:w="0" w:type="dxa"/>
-              <w:left w:w="0" w:type="dxa"/>
-              <w:right w:w="0" w:type="dxa"/>
-            </w:tcMar>
-            <w:vAlign w:val="center"/>
-          </w:tcPr>
-          <w:p>
-            <w:pPr>
-              <w:pStyle w:val="Normal"/>
-              <w:jc w:val="center"/>
-              <w:pBdr>
-                <w:bottom w:val="none" w:sz="0" w:space="0" w:color="000000"/>
-                <w:top w:val="none" w:sz="0" w:space="0" w:color="000000"/>
-                <w:left w:val="none" w:sz="0" w:space="0" w:color="000000"/>
-                <w:right w:val="none" w:sz="0" w:space="0" w:color="000000"/>
-              </w:pBdr>
-              <w:spacing w:after="100" w:before="100" w:line="240"/>
-              <w:ind w:firstLine="0" w:left="100" w:right="100"/>
-            </w:pPr>
-            <w:r>
-              <w:rPr>
-                <w:rFonts w:ascii="Helvetica" w:hAnsi="Helvetica" w:eastAsia="Helvetica" w:cs="Helvetica"/>
-                <w:i w:val="false"/>
-                <w:b w:val="false"/>
-                <w:u w:val="none"/>
-                <w:sz w:val="22"/>
-                <w:szCs w:val="22"/>
-                <w:color w:val="000000"/>
-              </w:rPr>
-              <w:t xml:space="preserve">304 (34.8%)</w:t>
+              <w:t xml:space="preserve">3,869 (91.0%)</w:t>
+            </w:r>
+          </w:p>
+        </w:tc>
+        <w:tc>
+          <w:tcPr>
+            <w:tcBorders>
+              <w:bottom w:val="none" w:sz="0" w:space="0" w:color="000000"/>
+              <w:top w:val="none" w:sz="0" w:space="0" w:color="000000"/>
+              <w:left w:val="none" w:sz="0" w:space="0" w:color="000000"/>
+              <w:right w:val="none" w:sz="0" w:space="0" w:color="000000"/>
+            </w:tcBorders>
+            <w:shd w:val="clear" w:color="auto" w:fill="FFFFFF"/>
+            <w:tcMar>
+              <w:top w:w="0" w:type="dxa"/>
+              <w:bottom w:w="0" w:type="dxa"/>
+              <w:left w:w="0" w:type="dxa"/>
+              <w:right w:w="0" w:type="dxa"/>
+            </w:tcMar>
+            <w:vAlign w:val="center"/>
+          </w:tcPr>
+          <w:p>
+            <w:pPr>
+              <w:pStyle w:val="Normal"/>
+              <w:jc w:val="center"/>
+              <w:pBdr>
+                <w:bottom w:val="none" w:sz="0" w:space="0" w:color="000000"/>
+                <w:top w:val="none" w:sz="0" w:space="0" w:color="000000"/>
+                <w:left w:val="none" w:sz="0" w:space="0" w:color="000000"/>
+                <w:right w:val="none" w:sz="0" w:space="0" w:color="000000"/>
+              </w:pBdr>
+              <w:spacing w:after="100" w:before="100" w:line="240"/>
+              <w:ind w:firstLine="0" w:left="100" w:right="100"/>
+            </w:pPr>
+            <w:r>
+              <w:rPr>
+                <w:rFonts w:ascii="Helvetica" w:hAnsi="Helvetica" w:eastAsia="Helvetica" w:cs="Helvetica"/>
+                <w:i w:val="false"/>
+                <w:b w:val="false"/>
+                <w:u w:val="none"/>
+                <w:sz w:val="22"/>
+                <w:szCs w:val="22"/>
+                <w:color w:val="000000"/>
+              </w:rPr>
+              <w:t xml:space="preserve">747 (85.6%)</w:t>
             </w:r>
           </w:p>
         </w:tc>
@@ -8714,51 +8714,51 @@
                 <w:szCs w:val="22"/>
                 <w:color w:val="000000"/>
               </w:rPr>
-              <w:t xml:space="preserve">1,841 (43.3%)</w:t>
-            </w:r>
-          </w:p>
-        </w:tc>
-        <w:tc>
-          <w:tcPr>
-            <w:tcBorders>
-              <w:bottom w:val="none" w:sz="0" w:space="0" w:color="000000"/>
-              <w:top w:val="none" w:sz="0" w:space="0" w:color="000000"/>
-              <w:left w:val="none" w:sz="0" w:space="0" w:color="000000"/>
-              <w:right w:val="none" w:sz="0" w:space="0" w:color="000000"/>
-            </w:tcBorders>
-            <w:shd w:val="clear" w:color="auto" w:fill="FFFFFF"/>
-            <w:tcMar>
-              <w:top w:w="0" w:type="dxa"/>
-              <w:bottom w:w="0" w:type="dxa"/>
-              <w:left w:w="0" w:type="dxa"/>
-              <w:right w:w="0" w:type="dxa"/>
-            </w:tcMar>
-            <w:vAlign w:val="center"/>
-          </w:tcPr>
-          <w:p>
-            <w:pPr>
-              <w:pStyle w:val="Normal"/>
-              <w:jc w:val="center"/>
-              <w:pBdr>
-                <w:bottom w:val="none" w:sz="0" w:space="0" w:color="000000"/>
-                <w:top w:val="none" w:sz="0" w:space="0" w:color="000000"/>
-                <w:left w:val="none" w:sz="0" w:space="0" w:color="000000"/>
-                <w:right w:val="none" w:sz="0" w:space="0" w:color="000000"/>
-              </w:pBdr>
-              <w:spacing w:after="100" w:before="100" w:line="240"/>
-              <w:ind w:firstLine="0" w:left="100" w:right="100"/>
-            </w:pPr>
-            <w:r>
-              <w:rPr>
-                <w:rFonts w:ascii="Helvetica" w:hAnsi="Helvetica" w:eastAsia="Helvetica" w:cs="Helvetica"/>
-                <w:i w:val="false"/>
-                <w:b w:val="false"/>
-                <w:u w:val="none"/>
-                <w:sz w:val="22"/>
-                <w:szCs w:val="22"/>
-                <w:color w:val="000000"/>
-              </w:rPr>
-              <w:t xml:space="preserve">611 (70.0%)</w:t>
+              <w:t xml:space="preserve">395 (9.3%)</w:t>
+            </w:r>
+          </w:p>
+        </w:tc>
+        <w:tc>
+          <w:tcPr>
+            <w:tcBorders>
+              <w:bottom w:val="none" w:sz="0" w:space="0" w:color="000000"/>
+              <w:top w:val="none" w:sz="0" w:space="0" w:color="000000"/>
+              <w:left w:val="none" w:sz="0" w:space="0" w:color="000000"/>
+              <w:right w:val="none" w:sz="0" w:space="0" w:color="000000"/>
+            </w:tcBorders>
+            <w:shd w:val="clear" w:color="auto" w:fill="FFFFFF"/>
+            <w:tcMar>
+              <w:top w:w="0" w:type="dxa"/>
+              <w:bottom w:w="0" w:type="dxa"/>
+              <w:left w:w="0" w:type="dxa"/>
+              <w:right w:w="0" w:type="dxa"/>
+            </w:tcMar>
+            <w:vAlign w:val="center"/>
+          </w:tcPr>
+          <w:p>
+            <w:pPr>
+              <w:pStyle w:val="Normal"/>
+              <w:jc w:val="center"/>
+              <w:pBdr>
+                <w:bottom w:val="none" w:sz="0" w:space="0" w:color="000000"/>
+                <w:top w:val="none" w:sz="0" w:space="0" w:color="000000"/>
+                <w:left w:val="none" w:sz="0" w:space="0" w:color="000000"/>
+                <w:right w:val="none" w:sz="0" w:space="0" w:color="000000"/>
+              </w:pBdr>
+              <w:spacing w:after="100" w:before="100" w:line="240"/>
+              <w:ind w:firstLine="0" w:left="100" w:right="100"/>
+            </w:pPr>
+            <w:r>
+              <w:rPr>
+                <w:rFonts w:ascii="Helvetica" w:hAnsi="Helvetica" w:eastAsia="Helvetica" w:cs="Helvetica"/>
+                <w:i w:val="false"/>
+                <w:b w:val="false"/>
+                <w:u w:val="none"/>
+                <w:sz w:val="22"/>
+                <w:szCs w:val="22"/>
+                <w:color w:val="000000"/>
+              </w:rPr>
+              <w:t xml:space="preserve">216 (24.7%)</w:t>
             </w:r>
           </w:p>
         </w:tc>
@@ -8896,51 +8896,51 @@
                 <w:szCs w:val="22"/>
                 <w:color w:val="000000"/>
               </w:rPr>
-              <w:t xml:space="preserve">2,411 (56.7%)</w:t>
-            </w:r>
-          </w:p>
-        </w:tc>
-        <w:tc>
-          <w:tcPr>
-            <w:tcBorders>
-              <w:bottom w:val="none" w:sz="0" w:space="0" w:color="000000"/>
-              <w:top w:val="none" w:sz="0" w:space="0" w:color="000000"/>
-              <w:left w:val="none" w:sz="0" w:space="0" w:color="000000"/>
-              <w:right w:val="none" w:sz="0" w:space="0" w:color="000000"/>
-            </w:tcBorders>
-            <w:shd w:val="clear" w:color="auto" w:fill="FFFFFF"/>
-            <w:tcMar>
-              <w:top w:w="0" w:type="dxa"/>
-              <w:bottom w:w="0" w:type="dxa"/>
-              <w:left w:w="0" w:type="dxa"/>
-              <w:right w:w="0" w:type="dxa"/>
-            </w:tcMar>
-            <w:vAlign w:val="center"/>
-          </w:tcPr>
-          <w:p>
-            <w:pPr>
-              <w:pStyle w:val="Normal"/>
-              <w:jc w:val="center"/>
-              <w:pBdr>
-                <w:bottom w:val="none" w:sz="0" w:space="0" w:color="000000"/>
-                <w:top w:val="none" w:sz="0" w:space="0" w:color="000000"/>
-                <w:left w:val="none" w:sz="0" w:space="0" w:color="000000"/>
-                <w:right w:val="none" w:sz="0" w:space="0" w:color="000000"/>
-              </w:pBdr>
-              <w:spacing w:after="100" w:before="100" w:line="240"/>
-              <w:ind w:firstLine="0" w:left="100" w:right="100"/>
-            </w:pPr>
-            <w:r>
-              <w:rPr>
-                <w:rFonts w:ascii="Helvetica" w:hAnsi="Helvetica" w:eastAsia="Helvetica" w:cs="Helvetica"/>
-                <w:i w:val="false"/>
-                <w:b w:val="false"/>
-                <w:u w:val="none"/>
-                <w:sz w:val="22"/>
-                <w:szCs w:val="22"/>
-                <w:color w:val="000000"/>
-              </w:rPr>
-              <w:t xml:space="preserve">262 (30.0%)</w:t>
+              <w:t xml:space="preserve">3,857 (90.7%)</w:t>
+            </w:r>
+          </w:p>
+        </w:tc>
+        <w:tc>
+          <w:tcPr>
+            <w:tcBorders>
+              <w:bottom w:val="none" w:sz="0" w:space="0" w:color="000000"/>
+              <w:top w:val="none" w:sz="0" w:space="0" w:color="000000"/>
+              <w:left w:val="none" w:sz="0" w:space="0" w:color="000000"/>
+              <w:right w:val="none" w:sz="0" w:space="0" w:color="000000"/>
+            </w:tcBorders>
+            <w:shd w:val="clear" w:color="auto" w:fill="FFFFFF"/>
+            <w:tcMar>
+              <w:top w:w="0" w:type="dxa"/>
+              <w:bottom w:w="0" w:type="dxa"/>
+              <w:left w:w="0" w:type="dxa"/>
+              <w:right w:w="0" w:type="dxa"/>
+            </w:tcMar>
+            <w:vAlign w:val="center"/>
+          </w:tcPr>
+          <w:p>
+            <w:pPr>
+              <w:pStyle w:val="Normal"/>
+              <w:jc w:val="center"/>
+              <w:pBdr>
+                <w:bottom w:val="none" w:sz="0" w:space="0" w:color="000000"/>
+                <w:top w:val="none" w:sz="0" w:space="0" w:color="000000"/>
+                <w:left w:val="none" w:sz="0" w:space="0" w:color="000000"/>
+                <w:right w:val="none" w:sz="0" w:space="0" w:color="000000"/>
+              </w:pBdr>
+              <w:spacing w:after="100" w:before="100" w:line="240"/>
+              <w:ind w:firstLine="0" w:left="100" w:right="100"/>
+            </w:pPr>
+            <w:r>
+              <w:rPr>
+                <w:rFonts w:ascii="Helvetica" w:hAnsi="Helvetica" w:eastAsia="Helvetica" w:cs="Helvetica"/>
+                <w:i w:val="false"/>
+                <w:b w:val="false"/>
+                <w:u w:val="none"/>
+                <w:sz w:val="22"/>
+                <w:szCs w:val="22"/>
+                <w:color w:val="000000"/>
+              </w:rPr>
+              <w:t xml:space="preserve">657 (75.3%)</w:t>
             </w:r>
           </w:p>
         </w:tc>
@@ -9260,51 +9260,51 @@
                 <w:szCs w:val="22"/>
                 <w:color w:val="000000"/>
               </w:rPr>
-              <w:t xml:space="preserve">1,061 (25.0%)</w:t>
-            </w:r>
-          </w:p>
-        </w:tc>
-        <w:tc>
-          <w:tcPr>
-            <w:tcBorders>
-              <w:bottom w:val="none" w:sz="0" w:space="0" w:color="000000"/>
-              <w:top w:val="none" w:sz="0" w:space="0" w:color="000000"/>
-              <w:left w:val="none" w:sz="0" w:space="0" w:color="000000"/>
-              <w:right w:val="none" w:sz="0" w:space="0" w:color="000000"/>
-            </w:tcBorders>
-            <w:shd w:val="clear" w:color="auto" w:fill="FFFFFF"/>
-            <w:tcMar>
-              <w:top w:w="0" w:type="dxa"/>
-              <w:bottom w:w="0" w:type="dxa"/>
-              <w:left w:w="0" w:type="dxa"/>
-              <w:right w:w="0" w:type="dxa"/>
-            </w:tcMar>
-            <w:vAlign w:val="center"/>
-          </w:tcPr>
-          <w:p>
-            <w:pPr>
-              <w:pStyle w:val="Normal"/>
-              <w:jc w:val="center"/>
-              <w:pBdr>
-                <w:bottom w:val="none" w:sz="0" w:space="0" w:color="000000"/>
-                <w:top w:val="none" w:sz="0" w:space="0" w:color="000000"/>
-                <w:left w:val="none" w:sz="0" w:space="0" w:color="000000"/>
-                <w:right w:val="none" w:sz="0" w:space="0" w:color="000000"/>
-              </w:pBdr>
-              <w:spacing w:after="100" w:before="100" w:line="240"/>
-              <w:ind w:firstLine="0" w:left="100" w:right="100"/>
-            </w:pPr>
-            <w:r>
-              <w:rPr>
-                <w:rFonts w:ascii="Helvetica" w:hAnsi="Helvetica" w:eastAsia="Helvetica" w:cs="Helvetica"/>
-                <w:i w:val="false"/>
-                <w:b w:val="false"/>
-                <w:u w:val="none"/>
-                <w:sz w:val="22"/>
-                <w:szCs w:val="22"/>
-                <w:color w:val="000000"/>
-              </w:rPr>
-              <w:t xml:space="preserve">395 (45.2%)</w:t>
+              <w:t xml:space="preserve">169 (4.0%)</w:t>
+            </w:r>
+          </w:p>
+        </w:tc>
+        <w:tc>
+          <w:tcPr>
+            <w:tcBorders>
+              <w:bottom w:val="none" w:sz="0" w:space="0" w:color="000000"/>
+              <w:top w:val="none" w:sz="0" w:space="0" w:color="000000"/>
+              <w:left w:val="none" w:sz="0" w:space="0" w:color="000000"/>
+              <w:right w:val="none" w:sz="0" w:space="0" w:color="000000"/>
+            </w:tcBorders>
+            <w:shd w:val="clear" w:color="auto" w:fill="FFFFFF"/>
+            <w:tcMar>
+              <w:top w:w="0" w:type="dxa"/>
+              <w:bottom w:w="0" w:type="dxa"/>
+              <w:left w:w="0" w:type="dxa"/>
+              <w:right w:w="0" w:type="dxa"/>
+            </w:tcMar>
+            <w:vAlign w:val="center"/>
+          </w:tcPr>
+          <w:p>
+            <w:pPr>
+              <w:pStyle w:val="Normal"/>
+              <w:jc w:val="center"/>
+              <w:pBdr>
+                <w:bottom w:val="none" w:sz="0" w:space="0" w:color="000000"/>
+                <w:top w:val="none" w:sz="0" w:space="0" w:color="000000"/>
+                <w:left w:val="none" w:sz="0" w:space="0" w:color="000000"/>
+                <w:right w:val="none" w:sz="0" w:space="0" w:color="000000"/>
+              </w:pBdr>
+              <w:spacing w:after="100" w:before="100" w:line="240"/>
+              <w:ind w:firstLine="0" w:left="100" w:right="100"/>
+            </w:pPr>
+            <w:r>
+              <w:rPr>
+                <w:rFonts w:ascii="Helvetica" w:hAnsi="Helvetica" w:eastAsia="Helvetica" w:cs="Helvetica"/>
+                <w:i w:val="false"/>
+                <w:b w:val="false"/>
+                <w:u w:val="none"/>
+                <w:sz w:val="22"/>
+                <w:szCs w:val="22"/>
+                <w:color w:val="000000"/>
+              </w:rPr>
+              <w:t xml:space="preserve">130 (14.9%)</w:t>
             </w:r>
           </w:p>
         </w:tc>
@@ -9442,51 +9442,51 @@
                 <w:szCs w:val="22"/>
                 <w:color w:val="000000"/>
               </w:rPr>
-              <w:t xml:space="preserve">3,191 (75.0%)</w:t>
-            </w:r>
-          </w:p>
-        </w:tc>
-        <w:tc>
-          <w:tcPr>
-            <w:tcBorders>
-              <w:bottom w:val="none" w:sz="0" w:space="0" w:color="000000"/>
-              <w:top w:val="none" w:sz="0" w:space="0" w:color="000000"/>
-              <w:left w:val="none" w:sz="0" w:space="0" w:color="000000"/>
-              <w:right w:val="none" w:sz="0" w:space="0" w:color="000000"/>
-            </w:tcBorders>
-            <w:shd w:val="clear" w:color="auto" w:fill="FFFFFF"/>
-            <w:tcMar>
-              <w:top w:w="0" w:type="dxa"/>
-              <w:bottom w:w="0" w:type="dxa"/>
-              <w:left w:w="0" w:type="dxa"/>
-              <w:right w:w="0" w:type="dxa"/>
-            </w:tcMar>
-            <w:vAlign w:val="center"/>
-          </w:tcPr>
-          <w:p>
-            <w:pPr>
-              <w:pStyle w:val="Normal"/>
-              <w:jc w:val="center"/>
-              <w:pBdr>
-                <w:bottom w:val="none" w:sz="0" w:space="0" w:color="000000"/>
-                <w:top w:val="none" w:sz="0" w:space="0" w:color="000000"/>
-                <w:left w:val="none" w:sz="0" w:space="0" w:color="000000"/>
-                <w:right w:val="none" w:sz="0" w:space="0" w:color="000000"/>
-              </w:pBdr>
-              <w:spacing w:after="100" w:before="100" w:line="240"/>
-              <w:ind w:firstLine="0" w:left="100" w:right="100"/>
-            </w:pPr>
-            <w:r>
-              <w:rPr>
-                <w:rFonts w:ascii="Helvetica" w:hAnsi="Helvetica" w:eastAsia="Helvetica" w:cs="Helvetica"/>
-                <w:i w:val="false"/>
-                <w:b w:val="false"/>
-                <w:u w:val="none"/>
-                <w:sz w:val="22"/>
-                <w:szCs w:val="22"/>
-                <w:color w:val="000000"/>
-              </w:rPr>
-              <w:t xml:space="preserve">478 (54.8%)</w:t>
+              <w:t xml:space="preserve">4,083 (96.0%)</w:t>
+            </w:r>
+          </w:p>
+        </w:tc>
+        <w:tc>
+          <w:tcPr>
+            <w:tcBorders>
+              <w:bottom w:val="none" w:sz="0" w:space="0" w:color="000000"/>
+              <w:top w:val="none" w:sz="0" w:space="0" w:color="000000"/>
+              <w:left w:val="none" w:sz="0" w:space="0" w:color="000000"/>
+              <w:right w:val="none" w:sz="0" w:space="0" w:color="000000"/>
+            </w:tcBorders>
+            <w:shd w:val="clear" w:color="auto" w:fill="FFFFFF"/>
+            <w:tcMar>
+              <w:top w:w="0" w:type="dxa"/>
+              <w:bottom w:w="0" w:type="dxa"/>
+              <w:left w:w="0" w:type="dxa"/>
+              <w:right w:w="0" w:type="dxa"/>
+            </w:tcMar>
+            <w:vAlign w:val="center"/>
+          </w:tcPr>
+          <w:p>
+            <w:pPr>
+              <w:pStyle w:val="Normal"/>
+              <w:jc w:val="center"/>
+              <w:pBdr>
+                <w:bottom w:val="none" w:sz="0" w:space="0" w:color="000000"/>
+                <w:top w:val="none" w:sz="0" w:space="0" w:color="000000"/>
+                <w:left w:val="none" w:sz="0" w:space="0" w:color="000000"/>
+                <w:right w:val="none" w:sz="0" w:space="0" w:color="000000"/>
+              </w:pBdr>
+              <w:spacing w:after="100" w:before="100" w:line="240"/>
+              <w:ind w:firstLine="0" w:left="100" w:right="100"/>
+            </w:pPr>
+            <w:r>
+              <w:rPr>
+                <w:rFonts w:ascii="Helvetica" w:hAnsi="Helvetica" w:eastAsia="Helvetica" w:cs="Helvetica"/>
+                <w:i w:val="false"/>
+                <w:b w:val="false"/>
+                <w:u w:val="none"/>
+                <w:sz w:val="22"/>
+                <w:szCs w:val="22"/>
+                <w:color w:val="000000"/>
+              </w:rPr>
+              <w:t xml:space="preserve">743 (85.1%)</w:t>
             </w:r>
           </w:p>
         </w:tc>
@@ -9806,51 +9806,51 @@
                 <w:szCs w:val="22"/>
                 <w:color w:val="000000"/>
               </w:rPr>
-              <w:t xml:space="preserve">612 (14.4%)</w:t>
-            </w:r>
-          </w:p>
-        </w:tc>
-        <w:tc>
-          <w:tcPr>
-            <w:tcBorders>
-              <w:bottom w:val="none" w:sz="0" w:space="0" w:color="000000"/>
-              <w:top w:val="none" w:sz="0" w:space="0" w:color="000000"/>
-              <w:left w:val="none" w:sz="0" w:space="0" w:color="000000"/>
-              <w:right w:val="none" w:sz="0" w:space="0" w:color="000000"/>
-            </w:tcBorders>
-            <w:shd w:val="clear" w:color="auto" w:fill="FFFFFF"/>
-            <w:tcMar>
-              <w:top w:w="0" w:type="dxa"/>
-              <w:bottom w:w="0" w:type="dxa"/>
-              <w:left w:w="0" w:type="dxa"/>
-              <w:right w:w="0" w:type="dxa"/>
-            </w:tcMar>
-            <w:vAlign w:val="center"/>
-          </w:tcPr>
-          <w:p>
-            <w:pPr>
-              <w:pStyle w:val="Normal"/>
-              <w:jc w:val="center"/>
-              <w:pBdr>
-                <w:bottom w:val="none" w:sz="0" w:space="0" w:color="000000"/>
-                <w:top w:val="none" w:sz="0" w:space="0" w:color="000000"/>
-                <w:left w:val="none" w:sz="0" w:space="0" w:color="000000"/>
-                <w:right w:val="none" w:sz="0" w:space="0" w:color="000000"/>
-              </w:pBdr>
-              <w:spacing w:after="100" w:before="100" w:line="240"/>
-              <w:ind w:firstLine="0" w:left="100" w:right="100"/>
-            </w:pPr>
-            <w:r>
-              <w:rPr>
-                <w:rFonts w:ascii="Helvetica" w:hAnsi="Helvetica" w:eastAsia="Helvetica" w:cs="Helvetica"/>
-                <w:i w:val="false"/>
-                <w:b w:val="false"/>
-                <w:u w:val="none"/>
-                <w:sz w:val="22"/>
-                <w:szCs w:val="22"/>
-                <w:color w:val="000000"/>
-              </w:rPr>
-              <w:t xml:space="preserve">245 (28.1%)</w:t>
+              <w:t xml:space="preserve">224 (5.3%)</w:t>
+            </w:r>
+          </w:p>
+        </w:tc>
+        <w:tc>
+          <w:tcPr>
+            <w:tcBorders>
+              <w:bottom w:val="none" w:sz="0" w:space="0" w:color="000000"/>
+              <w:top w:val="none" w:sz="0" w:space="0" w:color="000000"/>
+              <w:left w:val="none" w:sz="0" w:space="0" w:color="000000"/>
+              <w:right w:val="none" w:sz="0" w:space="0" w:color="000000"/>
+            </w:tcBorders>
+            <w:shd w:val="clear" w:color="auto" w:fill="FFFFFF"/>
+            <w:tcMar>
+              <w:top w:w="0" w:type="dxa"/>
+              <w:bottom w:w="0" w:type="dxa"/>
+              <w:left w:w="0" w:type="dxa"/>
+              <w:right w:w="0" w:type="dxa"/>
+            </w:tcMar>
+            <w:vAlign w:val="center"/>
+          </w:tcPr>
+          <w:p>
+            <w:pPr>
+              <w:pStyle w:val="Normal"/>
+              <w:jc w:val="center"/>
+              <w:pBdr>
+                <w:bottom w:val="none" w:sz="0" w:space="0" w:color="000000"/>
+                <w:top w:val="none" w:sz="0" w:space="0" w:color="000000"/>
+                <w:left w:val="none" w:sz="0" w:space="0" w:color="000000"/>
+                <w:right w:val="none" w:sz="0" w:space="0" w:color="000000"/>
+              </w:pBdr>
+              <w:spacing w:after="100" w:before="100" w:line="240"/>
+              <w:ind w:firstLine="0" w:left="100" w:right="100"/>
+            </w:pPr>
+            <w:r>
+              <w:rPr>
+                <w:rFonts w:ascii="Helvetica" w:hAnsi="Helvetica" w:eastAsia="Helvetica" w:cs="Helvetica"/>
+                <w:i w:val="false"/>
+                <w:b w:val="false"/>
+                <w:u w:val="none"/>
+                <w:sz w:val="22"/>
+                <w:szCs w:val="22"/>
+                <w:color w:val="000000"/>
+              </w:rPr>
+              <w:t xml:space="preserve">136 (15.6%)</w:t>
             </w:r>
           </w:p>
         </w:tc>
@@ -9988,51 +9988,51 @@
                 <w:szCs w:val="22"/>
                 <w:color w:val="000000"/>
               </w:rPr>
-              <w:t xml:space="preserve">3,640 (85.6%)</w:t>
-            </w:r>
-          </w:p>
-        </w:tc>
-        <w:tc>
-          <w:tcPr>
-            <w:tcBorders>
-              <w:bottom w:val="none" w:sz="0" w:space="0" w:color="000000"/>
-              <w:top w:val="none" w:sz="0" w:space="0" w:color="000000"/>
-              <w:left w:val="none" w:sz="0" w:space="0" w:color="000000"/>
-              <w:right w:val="none" w:sz="0" w:space="0" w:color="000000"/>
-            </w:tcBorders>
-            <w:shd w:val="clear" w:color="auto" w:fill="FFFFFF"/>
-            <w:tcMar>
-              <w:top w:w="0" w:type="dxa"/>
-              <w:bottom w:w="0" w:type="dxa"/>
-              <w:left w:w="0" w:type="dxa"/>
-              <w:right w:w="0" w:type="dxa"/>
-            </w:tcMar>
-            <w:vAlign w:val="center"/>
-          </w:tcPr>
-          <w:p>
-            <w:pPr>
-              <w:pStyle w:val="Normal"/>
-              <w:jc w:val="center"/>
-              <w:pBdr>
-                <w:bottom w:val="none" w:sz="0" w:space="0" w:color="000000"/>
-                <w:top w:val="none" w:sz="0" w:space="0" w:color="000000"/>
-                <w:left w:val="none" w:sz="0" w:space="0" w:color="000000"/>
-                <w:right w:val="none" w:sz="0" w:space="0" w:color="000000"/>
-              </w:pBdr>
-              <w:spacing w:after="100" w:before="100" w:line="240"/>
-              <w:ind w:firstLine="0" w:left="100" w:right="100"/>
-            </w:pPr>
-            <w:r>
-              <w:rPr>
-                <w:rFonts w:ascii="Helvetica" w:hAnsi="Helvetica" w:eastAsia="Helvetica" w:cs="Helvetica"/>
-                <w:i w:val="false"/>
-                <w:b w:val="false"/>
-                <w:u w:val="none"/>
-                <w:sz w:val="22"/>
-                <w:szCs w:val="22"/>
-                <w:color w:val="000000"/>
-              </w:rPr>
-              <w:t xml:space="preserve">628 (71.9%)</w:t>
+              <w:t xml:space="preserve">4,028 (94.7%)</w:t>
+            </w:r>
+          </w:p>
+        </w:tc>
+        <w:tc>
+          <w:tcPr>
+            <w:tcBorders>
+              <w:bottom w:val="none" w:sz="0" w:space="0" w:color="000000"/>
+              <w:top w:val="none" w:sz="0" w:space="0" w:color="000000"/>
+              <w:left w:val="none" w:sz="0" w:space="0" w:color="000000"/>
+              <w:right w:val="none" w:sz="0" w:space="0" w:color="000000"/>
+            </w:tcBorders>
+            <w:shd w:val="clear" w:color="auto" w:fill="FFFFFF"/>
+            <w:tcMar>
+              <w:top w:w="0" w:type="dxa"/>
+              <w:bottom w:w="0" w:type="dxa"/>
+              <w:left w:w="0" w:type="dxa"/>
+              <w:right w:w="0" w:type="dxa"/>
+            </w:tcMar>
+            <w:vAlign w:val="center"/>
+          </w:tcPr>
+          <w:p>
+            <w:pPr>
+              <w:pStyle w:val="Normal"/>
+              <w:jc w:val="center"/>
+              <w:pBdr>
+                <w:bottom w:val="none" w:sz="0" w:space="0" w:color="000000"/>
+                <w:top w:val="none" w:sz="0" w:space="0" w:color="000000"/>
+                <w:left w:val="none" w:sz="0" w:space="0" w:color="000000"/>
+                <w:right w:val="none" w:sz="0" w:space="0" w:color="000000"/>
+              </w:pBdr>
+              <w:spacing w:after="100" w:before="100" w:line="240"/>
+              <w:ind w:firstLine="0" w:left="100" w:right="100"/>
+            </w:pPr>
+            <w:r>
+              <w:rPr>
+                <w:rFonts w:ascii="Helvetica" w:hAnsi="Helvetica" w:eastAsia="Helvetica" w:cs="Helvetica"/>
+                <w:i w:val="false"/>
+                <w:b w:val="false"/>
+                <w:u w:val="none"/>
+                <w:sz w:val="22"/>
+                <w:szCs w:val="22"/>
+                <w:color w:val="000000"/>
+              </w:rPr>
+              <w:t xml:space="preserve">737 (84.4%)</w:t>
             </w:r>
           </w:p>
         </w:tc>
@@ -10352,51 +10352,51 @@
                 <w:szCs w:val="22"/>
                 <w:color w:val="000000"/>
               </w:rPr>
-              <w:t xml:space="preserve">2,896 (68.1%)</w:t>
-            </w:r>
-          </w:p>
-        </w:tc>
-        <w:tc>
-          <w:tcPr>
-            <w:tcBorders>
-              <w:bottom w:val="none" w:sz="0" w:space="0" w:color="000000"/>
-              <w:top w:val="none" w:sz="0" w:space="0" w:color="000000"/>
-              <w:left w:val="none" w:sz="0" w:space="0" w:color="000000"/>
-              <w:right w:val="none" w:sz="0" w:space="0" w:color="000000"/>
-            </w:tcBorders>
-            <w:shd w:val="clear" w:color="auto" w:fill="FFFFFF"/>
-            <w:tcMar>
-              <w:top w:w="0" w:type="dxa"/>
-              <w:bottom w:w="0" w:type="dxa"/>
-              <w:left w:w="0" w:type="dxa"/>
-              <w:right w:w="0" w:type="dxa"/>
-            </w:tcMar>
-            <w:vAlign w:val="center"/>
-          </w:tcPr>
-          <w:p>
-            <w:pPr>
-              <w:pStyle w:val="Normal"/>
-              <w:jc w:val="center"/>
-              <w:pBdr>
-                <w:bottom w:val="none" w:sz="0" w:space="0" w:color="000000"/>
-                <w:top w:val="none" w:sz="0" w:space="0" w:color="000000"/>
-                <w:left w:val="none" w:sz="0" w:space="0" w:color="000000"/>
-                <w:right w:val="none" w:sz="0" w:space="0" w:color="000000"/>
-              </w:pBdr>
-              <w:spacing w:after="100" w:before="100" w:line="240"/>
-              <w:ind w:firstLine="0" w:left="100" w:right="100"/>
-            </w:pPr>
-            <w:r>
-              <w:rPr>
-                <w:rFonts w:ascii="Helvetica" w:hAnsi="Helvetica" w:eastAsia="Helvetica" w:cs="Helvetica"/>
-                <w:i w:val="false"/>
-                <w:b w:val="false"/>
-                <w:u w:val="none"/>
-                <w:sz w:val="22"/>
-                <w:szCs w:val="22"/>
-                <w:color w:val="000000"/>
-              </w:rPr>
-              <w:t xml:space="preserve">739 (84.7%)</w:t>
+              <w:t xml:space="preserve">498 (11.7%)</w:t>
+            </w:r>
+          </w:p>
+        </w:tc>
+        <w:tc>
+          <w:tcPr>
+            <w:tcBorders>
+              <w:bottom w:val="none" w:sz="0" w:space="0" w:color="000000"/>
+              <w:top w:val="none" w:sz="0" w:space="0" w:color="000000"/>
+              <w:left w:val="none" w:sz="0" w:space="0" w:color="000000"/>
+              <w:right w:val="none" w:sz="0" w:space="0" w:color="000000"/>
+            </w:tcBorders>
+            <w:shd w:val="clear" w:color="auto" w:fill="FFFFFF"/>
+            <w:tcMar>
+              <w:top w:w="0" w:type="dxa"/>
+              <w:bottom w:w="0" w:type="dxa"/>
+              <w:left w:w="0" w:type="dxa"/>
+              <w:right w:w="0" w:type="dxa"/>
+            </w:tcMar>
+            <w:vAlign w:val="center"/>
+          </w:tcPr>
+          <w:p>
+            <w:pPr>
+              <w:pStyle w:val="Normal"/>
+              <w:jc w:val="center"/>
+              <w:pBdr>
+                <w:bottom w:val="none" w:sz="0" w:space="0" w:color="000000"/>
+                <w:top w:val="none" w:sz="0" w:space="0" w:color="000000"/>
+                <w:left w:val="none" w:sz="0" w:space="0" w:color="000000"/>
+                <w:right w:val="none" w:sz="0" w:space="0" w:color="000000"/>
+              </w:pBdr>
+              <w:spacing w:after="100" w:before="100" w:line="240"/>
+              <w:ind w:firstLine="0" w:left="100" w:right="100"/>
+            </w:pPr>
+            <w:r>
+              <w:rPr>
+                <w:rFonts w:ascii="Helvetica" w:hAnsi="Helvetica" w:eastAsia="Helvetica" w:cs="Helvetica"/>
+                <w:i w:val="false"/>
+                <w:b w:val="false"/>
+                <w:u w:val="none"/>
+                <w:sz w:val="22"/>
+                <w:szCs w:val="22"/>
+                <w:color w:val="000000"/>
+              </w:rPr>
+              <w:t xml:space="preserve">287 (32.9%)</w:t>
             </w:r>
           </w:p>
         </w:tc>
@@ -10534,51 +10534,51 @@
                 <w:szCs w:val="22"/>
                 <w:color w:val="000000"/>
               </w:rPr>
-              <w:t xml:space="preserve">1,356 (31.9%)</w:t>
-            </w:r>
-          </w:p>
-        </w:tc>
-        <w:tc>
-          <w:tcPr>
-            <w:tcBorders>
-              <w:bottom w:val="none" w:sz="0" w:space="0" w:color="000000"/>
-              <w:top w:val="none" w:sz="0" w:space="0" w:color="000000"/>
-              <w:left w:val="none" w:sz="0" w:space="0" w:color="000000"/>
-              <w:right w:val="none" w:sz="0" w:space="0" w:color="000000"/>
-            </w:tcBorders>
-            <w:shd w:val="clear" w:color="auto" w:fill="FFFFFF"/>
-            <w:tcMar>
-              <w:top w:w="0" w:type="dxa"/>
-              <w:bottom w:w="0" w:type="dxa"/>
-              <w:left w:w="0" w:type="dxa"/>
-              <w:right w:w="0" w:type="dxa"/>
-            </w:tcMar>
-            <w:vAlign w:val="center"/>
-          </w:tcPr>
-          <w:p>
-            <w:pPr>
-              <w:pStyle w:val="Normal"/>
-              <w:jc w:val="center"/>
-              <w:pBdr>
-                <w:bottom w:val="none" w:sz="0" w:space="0" w:color="000000"/>
-                <w:top w:val="none" w:sz="0" w:space="0" w:color="000000"/>
-                <w:left w:val="none" w:sz="0" w:space="0" w:color="000000"/>
-                <w:right w:val="none" w:sz="0" w:space="0" w:color="000000"/>
-              </w:pBdr>
-              <w:spacing w:after="100" w:before="100" w:line="240"/>
-              <w:ind w:firstLine="0" w:left="100" w:right="100"/>
-            </w:pPr>
-            <w:r>
-              <w:rPr>
-                <w:rFonts w:ascii="Helvetica" w:hAnsi="Helvetica" w:eastAsia="Helvetica" w:cs="Helvetica"/>
-                <w:i w:val="false"/>
-                <w:b w:val="false"/>
-                <w:u w:val="none"/>
-                <w:sz w:val="22"/>
-                <w:szCs w:val="22"/>
-                <w:color w:val="000000"/>
-              </w:rPr>
-              <w:t xml:space="preserve">134 (15.3%)</w:t>
+              <w:t xml:space="preserve">3,754 (88.3%)</w:t>
+            </w:r>
+          </w:p>
+        </w:tc>
+        <w:tc>
+          <w:tcPr>
+            <w:tcBorders>
+              <w:bottom w:val="none" w:sz="0" w:space="0" w:color="000000"/>
+              <w:top w:val="none" w:sz="0" w:space="0" w:color="000000"/>
+              <w:left w:val="none" w:sz="0" w:space="0" w:color="000000"/>
+              <w:right w:val="none" w:sz="0" w:space="0" w:color="000000"/>
+            </w:tcBorders>
+            <w:shd w:val="clear" w:color="auto" w:fill="FFFFFF"/>
+            <w:tcMar>
+              <w:top w:w="0" w:type="dxa"/>
+              <w:bottom w:w="0" w:type="dxa"/>
+              <w:left w:w="0" w:type="dxa"/>
+              <w:right w:w="0" w:type="dxa"/>
+            </w:tcMar>
+            <w:vAlign w:val="center"/>
+          </w:tcPr>
+          <w:p>
+            <w:pPr>
+              <w:pStyle w:val="Normal"/>
+              <w:jc w:val="center"/>
+              <w:pBdr>
+                <w:bottom w:val="none" w:sz="0" w:space="0" w:color="000000"/>
+                <w:top w:val="none" w:sz="0" w:space="0" w:color="000000"/>
+                <w:left w:val="none" w:sz="0" w:space="0" w:color="000000"/>
+                <w:right w:val="none" w:sz="0" w:space="0" w:color="000000"/>
+              </w:pBdr>
+              <w:spacing w:after="100" w:before="100" w:line="240"/>
+              <w:ind w:firstLine="0" w:left="100" w:right="100"/>
+            </w:pPr>
+            <w:r>
+              <w:rPr>
+                <w:rFonts w:ascii="Helvetica" w:hAnsi="Helvetica" w:eastAsia="Helvetica" w:cs="Helvetica"/>
+                <w:i w:val="false"/>
+                <w:b w:val="false"/>
+                <w:u w:val="none"/>
+                <w:sz w:val="22"/>
+                <w:szCs w:val="22"/>
+                <w:color w:val="000000"/>
+              </w:rPr>
+              <w:t xml:space="preserve">586 (67.1%)</w:t>
             </w:r>
           </w:p>
         </w:tc>
@@ -10898,51 +10898,51 @@
                 <w:szCs w:val="22"/>
                 <w:color w:val="000000"/>
               </w:rPr>
-              <w:t xml:space="preserve">1,544 (36.3%)</w:t>
-            </w:r>
-          </w:p>
-        </w:tc>
-        <w:tc>
-          <w:tcPr>
-            <w:tcBorders>
-              <w:bottom w:val="none" w:sz="0" w:space="0" w:color="000000"/>
-              <w:top w:val="none" w:sz="0" w:space="0" w:color="000000"/>
-              <w:left w:val="none" w:sz="0" w:space="0" w:color="000000"/>
-              <w:right w:val="none" w:sz="0" w:space="0" w:color="000000"/>
-            </w:tcBorders>
-            <w:shd w:val="clear" w:color="auto" w:fill="FFFFFF"/>
-            <w:tcMar>
-              <w:top w:w="0" w:type="dxa"/>
-              <w:bottom w:w="0" w:type="dxa"/>
-              <w:left w:w="0" w:type="dxa"/>
-              <w:right w:w="0" w:type="dxa"/>
-            </w:tcMar>
-            <w:vAlign w:val="center"/>
-          </w:tcPr>
-          <w:p>
-            <w:pPr>
-              <w:pStyle w:val="Normal"/>
-              <w:jc w:val="center"/>
-              <w:pBdr>
-                <w:bottom w:val="none" w:sz="0" w:space="0" w:color="000000"/>
-                <w:top w:val="none" w:sz="0" w:space="0" w:color="000000"/>
-                <w:left w:val="none" w:sz="0" w:space="0" w:color="000000"/>
-                <w:right w:val="none" w:sz="0" w:space="0" w:color="000000"/>
-              </w:pBdr>
-              <w:spacing w:after="100" w:before="100" w:line="240"/>
-              <w:ind w:firstLine="0" w:left="100" w:right="100"/>
-            </w:pPr>
-            <w:r>
-              <w:rPr>
-                <w:rFonts w:ascii="Helvetica" w:hAnsi="Helvetica" w:eastAsia="Helvetica" w:cs="Helvetica"/>
-                <w:i w:val="false"/>
-                <w:b w:val="false"/>
-                <w:u w:val="none"/>
-                <w:sz w:val="22"/>
-                <w:szCs w:val="22"/>
-                <w:color w:val="000000"/>
-              </w:rPr>
-              <w:t xml:space="preserve">508 (58.2%)</w:t>
+              <w:t xml:space="preserve">592 (13.9%)</w:t>
+            </w:r>
+          </w:p>
+        </w:tc>
+        <w:tc>
+          <w:tcPr>
+            <w:tcBorders>
+              <w:bottom w:val="none" w:sz="0" w:space="0" w:color="000000"/>
+              <w:top w:val="none" w:sz="0" w:space="0" w:color="000000"/>
+              <w:left w:val="none" w:sz="0" w:space="0" w:color="000000"/>
+              <w:right w:val="none" w:sz="0" w:space="0" w:color="000000"/>
+            </w:tcBorders>
+            <w:shd w:val="clear" w:color="auto" w:fill="FFFFFF"/>
+            <w:tcMar>
+              <w:top w:w="0" w:type="dxa"/>
+              <w:bottom w:w="0" w:type="dxa"/>
+              <w:left w:w="0" w:type="dxa"/>
+              <w:right w:w="0" w:type="dxa"/>
+            </w:tcMar>
+            <w:vAlign w:val="center"/>
+          </w:tcPr>
+          <w:p>
+            <w:pPr>
+              <w:pStyle w:val="Normal"/>
+              <w:jc w:val="center"/>
+              <w:pBdr>
+                <w:bottom w:val="none" w:sz="0" w:space="0" w:color="000000"/>
+                <w:top w:val="none" w:sz="0" w:space="0" w:color="000000"/>
+                <w:left w:val="none" w:sz="0" w:space="0" w:color="000000"/>
+                <w:right w:val="none" w:sz="0" w:space="0" w:color="000000"/>
+              </w:pBdr>
+              <w:spacing w:after="100" w:before="100" w:line="240"/>
+              <w:ind w:firstLine="0" w:left="100" w:right="100"/>
+            </w:pPr>
+            <w:r>
+              <w:rPr>
+                <w:rFonts w:ascii="Helvetica" w:hAnsi="Helvetica" w:eastAsia="Helvetica" w:cs="Helvetica"/>
+                <w:i w:val="false"/>
+                <w:b w:val="false"/>
+                <w:u w:val="none"/>
+                <w:sz w:val="22"/>
+                <w:szCs w:val="22"/>
+                <w:color w:val="000000"/>
+              </w:rPr>
+              <w:t xml:space="preserve">229 (26.2%)</w:t>
             </w:r>
           </w:p>
         </w:tc>
@@ -11080,7 +11080,7 @@
                 <w:szCs w:val="22"/>
                 <w:color w:val="000000"/>
               </w:rPr>
-              <w:t xml:space="preserve">2,708 (63.7%)</w:t>
+              <w:t xml:space="preserve">3,660 (86.1%)</w:t>
             </w:r>
           </w:p>
         </w:tc>
@@ -11124,7 +11124,7 @@
                 <w:szCs w:val="22"/>
                 <w:color w:val="000000"/>
               </w:rPr>
-              <w:t xml:space="preserve">365 (41.8%)</w:t>
+              <w:t xml:space="preserve">644 (73.8%)</w:t>
             </w:r>
           </w:p>
         </w:tc>

</xml_diff>

<commit_message>
changes to correction of gcs
</commit_message>
<xml_diff>
--- a/results/table1/MIMIC_168.docx
+++ b/results/table1/MIMIC_168.docx
@@ -7032,7 +7032,7 @@
                 <w:szCs w:val="22"/>
                 <w:color w:val="000000"/>
               </w:rPr>
-              <w:t xml:space="preserve">  normal</w:t>
+              <w:t xml:space="preserve">  Absent</w:t>
             </w:r>
           </w:p>
         </w:tc>
@@ -7164,7 +7164,7 @@
                 <w:szCs w:val="22"/>
                 <w:color w:val="000000"/>
               </w:rPr>
-              <w:t xml:space="preserve">0.00344</w:t>
+              <w:t xml:space="preserve">0.0152</w:t>
             </w:r>
           </w:p>
         </w:tc>
@@ -7214,95 +7214,95 @@
                 <w:szCs w:val="22"/>
                 <w:color w:val="000000"/>
               </w:rPr>
-              <w:t xml:space="preserve">  stage3</w:t>
-            </w:r>
-          </w:p>
-        </w:tc>
-        <w:tc>
-          <w:tcPr>
-            <w:tcBorders>
-              <w:bottom w:val="none" w:sz="0" w:space="0" w:color="000000"/>
-              <w:top w:val="none" w:sz="0" w:space="0" w:color="000000"/>
-              <w:left w:val="none" w:sz="0" w:space="0" w:color="000000"/>
-              <w:right w:val="none" w:sz="0" w:space="0" w:color="000000"/>
-            </w:tcBorders>
-            <w:shd w:val="clear" w:color="auto" w:fill="FFFFFF"/>
-            <w:tcMar>
-              <w:top w:w="0" w:type="dxa"/>
-              <w:bottom w:w="0" w:type="dxa"/>
-              <w:left w:w="0" w:type="dxa"/>
-              <w:right w:w="0" w:type="dxa"/>
-            </w:tcMar>
-            <w:vAlign w:val="center"/>
-          </w:tcPr>
-          <w:p>
-            <w:pPr>
-              <w:pStyle w:val="Normal"/>
-              <w:jc w:val="center"/>
-              <w:pBdr>
-                <w:bottom w:val="none" w:sz="0" w:space="0" w:color="000000"/>
-                <w:top w:val="none" w:sz="0" w:space="0" w:color="000000"/>
-                <w:left w:val="none" w:sz="0" w:space="0" w:color="000000"/>
-                <w:right w:val="none" w:sz="0" w:space="0" w:color="000000"/>
-              </w:pBdr>
-              <w:spacing w:after="100" w:before="100" w:line="240"/>
-              <w:ind w:firstLine="0" w:left="100" w:right="100"/>
-            </w:pPr>
-            <w:r>
-              <w:rPr>
-                <w:rFonts w:ascii="Helvetica" w:hAnsi="Helvetica" w:eastAsia="Helvetica" w:cs="Helvetica"/>
-                <w:i w:val="false"/>
-                <w:b w:val="false"/>
-                <w:u w:val="none"/>
-                <w:sz w:val="22"/>
-                <w:szCs w:val="22"/>
-                <w:color w:val="000000"/>
-              </w:rPr>
-              <w:t xml:space="preserve">168 (4.0%)</w:t>
-            </w:r>
-          </w:p>
-        </w:tc>
-        <w:tc>
-          <w:tcPr>
-            <w:tcBorders>
-              <w:bottom w:val="none" w:sz="0" w:space="0" w:color="000000"/>
-              <w:top w:val="none" w:sz="0" w:space="0" w:color="000000"/>
-              <w:left w:val="none" w:sz="0" w:space="0" w:color="000000"/>
-              <w:right w:val="none" w:sz="0" w:space="0" w:color="000000"/>
-            </w:tcBorders>
-            <w:shd w:val="clear" w:color="auto" w:fill="FFFFFF"/>
-            <w:tcMar>
-              <w:top w:w="0" w:type="dxa"/>
-              <w:bottom w:w="0" w:type="dxa"/>
-              <w:left w:w="0" w:type="dxa"/>
-              <w:right w:w="0" w:type="dxa"/>
-            </w:tcMar>
-            <w:vAlign w:val="center"/>
-          </w:tcPr>
-          <w:p>
-            <w:pPr>
-              <w:pStyle w:val="Normal"/>
-              <w:jc w:val="center"/>
-              <w:pBdr>
-                <w:bottom w:val="none" w:sz="0" w:space="0" w:color="000000"/>
-                <w:top w:val="none" w:sz="0" w:space="0" w:color="000000"/>
-                <w:left w:val="none" w:sz="0" w:space="0" w:color="000000"/>
-                <w:right w:val="none" w:sz="0" w:space="0" w:color="000000"/>
-              </w:pBdr>
-              <w:spacing w:after="100" w:before="100" w:line="240"/>
-              <w:ind w:firstLine="0" w:left="100" w:right="100"/>
-            </w:pPr>
-            <w:r>
-              <w:rPr>
-                <w:rFonts w:ascii="Helvetica" w:hAnsi="Helvetica" w:eastAsia="Helvetica" w:cs="Helvetica"/>
-                <w:i w:val="false"/>
-                <w:b w:val="false"/>
-                <w:u w:val="none"/>
-                <w:sz w:val="22"/>
-                <w:szCs w:val="22"/>
-                <w:color w:val="000000"/>
-              </w:rPr>
-              <w:t xml:space="preserve">45 (5.2%)</w:t>
+              <w:t xml:space="preserve">  Present</w:t>
+            </w:r>
+          </w:p>
+        </w:tc>
+        <w:tc>
+          <w:tcPr>
+            <w:tcBorders>
+              <w:bottom w:val="none" w:sz="0" w:space="0" w:color="000000"/>
+              <w:top w:val="none" w:sz="0" w:space="0" w:color="000000"/>
+              <w:left w:val="none" w:sz="0" w:space="0" w:color="000000"/>
+              <w:right w:val="none" w:sz="0" w:space="0" w:color="000000"/>
+            </w:tcBorders>
+            <w:shd w:val="clear" w:color="auto" w:fill="FFFFFF"/>
+            <w:tcMar>
+              <w:top w:w="0" w:type="dxa"/>
+              <w:bottom w:w="0" w:type="dxa"/>
+              <w:left w:w="0" w:type="dxa"/>
+              <w:right w:w="0" w:type="dxa"/>
+            </w:tcMar>
+            <w:vAlign w:val="center"/>
+          </w:tcPr>
+          <w:p>
+            <w:pPr>
+              <w:pStyle w:val="Normal"/>
+              <w:jc w:val="center"/>
+              <w:pBdr>
+                <w:bottom w:val="none" w:sz="0" w:space="0" w:color="000000"/>
+                <w:top w:val="none" w:sz="0" w:space="0" w:color="000000"/>
+                <w:left w:val="none" w:sz="0" w:space="0" w:color="000000"/>
+                <w:right w:val="none" w:sz="0" w:space="0" w:color="000000"/>
+              </w:pBdr>
+              <w:spacing w:after="100" w:before="100" w:line="240"/>
+              <w:ind w:firstLine="0" w:left="100" w:right="100"/>
+            </w:pPr>
+            <w:r>
+              <w:rPr>
+                <w:rFonts w:ascii="Helvetica" w:hAnsi="Helvetica" w:eastAsia="Helvetica" w:cs="Helvetica"/>
+                <w:i w:val="false"/>
+                <w:b w:val="false"/>
+                <w:u w:val="none"/>
+                <w:sz w:val="22"/>
+                <w:szCs w:val="22"/>
+                <w:color w:val="000000"/>
+              </w:rPr>
+              <w:t xml:space="preserve">399 (9.4%)</w:t>
+            </w:r>
+          </w:p>
+        </w:tc>
+        <w:tc>
+          <w:tcPr>
+            <w:tcBorders>
+              <w:bottom w:val="none" w:sz="0" w:space="0" w:color="000000"/>
+              <w:top w:val="none" w:sz="0" w:space="0" w:color="000000"/>
+              <w:left w:val="none" w:sz="0" w:space="0" w:color="000000"/>
+              <w:right w:val="none" w:sz="0" w:space="0" w:color="000000"/>
+            </w:tcBorders>
+            <w:shd w:val="clear" w:color="auto" w:fill="FFFFFF"/>
+            <w:tcMar>
+              <w:top w:w="0" w:type="dxa"/>
+              <w:bottom w:w="0" w:type="dxa"/>
+              <w:left w:w="0" w:type="dxa"/>
+              <w:right w:w="0" w:type="dxa"/>
+            </w:tcMar>
+            <w:vAlign w:val="center"/>
+          </w:tcPr>
+          <w:p>
+            <w:pPr>
+              <w:pStyle w:val="Normal"/>
+              <w:jc w:val="center"/>
+              <w:pBdr>
+                <w:bottom w:val="none" w:sz="0" w:space="0" w:color="000000"/>
+                <w:top w:val="none" w:sz="0" w:space="0" w:color="000000"/>
+                <w:left w:val="none" w:sz="0" w:space="0" w:color="000000"/>
+                <w:right w:val="none" w:sz="0" w:space="0" w:color="000000"/>
+              </w:pBdr>
+              <w:spacing w:after="100" w:before="100" w:line="240"/>
+              <w:ind w:firstLine="0" w:left="100" w:right="100"/>
+            </w:pPr>
+            <w:r>
+              <w:rPr>
+                <w:rFonts w:ascii="Helvetica" w:hAnsi="Helvetica" w:eastAsia="Helvetica" w:cs="Helvetica"/>
+                <w:i w:val="false"/>
+                <w:b w:val="false"/>
+                <w:u w:val="none"/>
+                <w:sz w:val="22"/>
+                <w:szCs w:val="22"/>
+                <w:color w:val="000000"/>
+              </w:rPr>
+              <w:t xml:space="preserve">106 (12.1%)</w:t>
             </w:r>
           </w:p>
         </w:tc>
@@ -7353,7 +7353,7 @@
       </w:tr>
       <w:tr>
         <w:trPr>
-          <w:trHeight w:val="616" w:hRule="auto"/>
+          <w:trHeight w:val="577" w:hRule="auto"/>
         </w:trPr>
         body40
         <w:tc>
@@ -7390,101 +7390,101 @@
               <w:rPr>
                 <w:rFonts w:ascii="Helvetica" w:hAnsi="Helvetica" w:eastAsia="Helvetica" w:cs="Helvetica"/>
                 <w:i w:val="false"/>
-                <w:b w:val="false"/>
-                <w:u w:val="none"/>
-                <w:sz w:val="22"/>
-                <w:szCs w:val="22"/>
-                <w:color w:val="000000"/>
-              </w:rPr>
-              <w:t xml:space="preserve">  stage4</w:t>
-            </w:r>
-          </w:p>
-        </w:tc>
-        <w:tc>
-          <w:tcPr>
-            <w:tcBorders>
-              <w:bottom w:val="none" w:sz="0" w:space="0" w:color="000000"/>
-              <w:top w:val="none" w:sz="0" w:space="0" w:color="000000"/>
-              <w:left w:val="none" w:sz="0" w:space="0" w:color="000000"/>
-              <w:right w:val="none" w:sz="0" w:space="0" w:color="000000"/>
-            </w:tcBorders>
-            <w:shd w:val="clear" w:color="auto" w:fill="FFFFFF"/>
-            <w:tcMar>
-              <w:top w:w="0" w:type="dxa"/>
-              <w:bottom w:w="0" w:type="dxa"/>
-              <w:left w:w="0" w:type="dxa"/>
-              <w:right w:w="0" w:type="dxa"/>
-            </w:tcMar>
-            <w:vAlign w:val="center"/>
-          </w:tcPr>
-          <w:p>
-            <w:pPr>
-              <w:pStyle w:val="Normal"/>
-              <w:jc w:val="center"/>
-              <w:pBdr>
-                <w:bottom w:val="none" w:sz="0" w:space="0" w:color="000000"/>
-                <w:top w:val="none" w:sz="0" w:space="0" w:color="000000"/>
-                <w:left w:val="none" w:sz="0" w:space="0" w:color="000000"/>
-                <w:right w:val="none" w:sz="0" w:space="0" w:color="000000"/>
-              </w:pBdr>
-              <w:spacing w:after="100" w:before="100" w:line="240"/>
-              <w:ind w:firstLine="0" w:left="100" w:right="100"/>
-            </w:pPr>
-            <w:r>
-              <w:rPr>
-                <w:rFonts w:ascii="Helvetica" w:hAnsi="Helvetica" w:eastAsia="Helvetica" w:cs="Helvetica"/>
-                <w:i w:val="false"/>
-                <w:b w:val="false"/>
-                <w:u w:val="none"/>
-                <w:sz w:val="22"/>
-                <w:szCs w:val="22"/>
-                <w:color w:val="000000"/>
-              </w:rPr>
-              <w:t xml:space="preserve">57 (1.3%)</w:t>
-            </w:r>
-          </w:p>
-        </w:tc>
-        <w:tc>
-          <w:tcPr>
-            <w:tcBorders>
-              <w:bottom w:val="none" w:sz="0" w:space="0" w:color="000000"/>
-              <w:top w:val="none" w:sz="0" w:space="0" w:color="000000"/>
-              <w:left w:val="none" w:sz="0" w:space="0" w:color="000000"/>
-              <w:right w:val="none" w:sz="0" w:space="0" w:color="000000"/>
-            </w:tcBorders>
-            <w:shd w:val="clear" w:color="auto" w:fill="FFFFFF"/>
-            <w:tcMar>
-              <w:top w:w="0" w:type="dxa"/>
-              <w:bottom w:w="0" w:type="dxa"/>
-              <w:left w:w="0" w:type="dxa"/>
-              <w:right w:w="0" w:type="dxa"/>
-            </w:tcMar>
-            <w:vAlign w:val="center"/>
-          </w:tcPr>
-          <w:p>
-            <w:pPr>
-              <w:pStyle w:val="Normal"/>
-              <w:jc w:val="center"/>
-              <w:pBdr>
-                <w:bottom w:val="none" w:sz="0" w:space="0" w:color="000000"/>
-                <w:top w:val="none" w:sz="0" w:space="0" w:color="000000"/>
-                <w:left w:val="none" w:sz="0" w:space="0" w:color="000000"/>
-                <w:right w:val="none" w:sz="0" w:space="0" w:color="000000"/>
-              </w:pBdr>
-              <w:spacing w:after="100" w:before="100" w:line="240"/>
-              <w:ind w:firstLine="0" w:left="100" w:right="100"/>
-            </w:pPr>
-            <w:r>
-              <w:rPr>
-                <w:rFonts w:ascii="Helvetica" w:hAnsi="Helvetica" w:eastAsia="Helvetica" w:cs="Helvetica"/>
-                <w:i w:val="false"/>
-                <w:b w:val="false"/>
-                <w:u w:val="none"/>
-                <w:sz w:val="22"/>
-                <w:szCs w:val="22"/>
-                <w:color w:val="000000"/>
-              </w:rPr>
-              <w:t xml:space="preserve">25 (2.9%)</w:t>
+                <w:b w:val="true"/>
+                <w:u w:val="none"/>
+                <w:sz w:val="22"/>
+                <w:szCs w:val="22"/>
+                <w:color w:val="000000"/>
+              </w:rPr>
+              <w:t xml:space="preserve">SOFA-CNS and MV at 168 hours</w:t>
+            </w:r>
+          </w:p>
+        </w:tc>
+        <w:tc>
+          <w:tcPr>
+            <w:tcBorders>
+              <w:bottom w:val="none" w:sz="0" w:space="0" w:color="000000"/>
+              <w:top w:val="none" w:sz="0" w:space="0" w:color="000000"/>
+              <w:left w:val="none" w:sz="0" w:space="0" w:color="000000"/>
+              <w:right w:val="none" w:sz="0" w:space="0" w:color="000000"/>
+            </w:tcBorders>
+            <w:shd w:val="clear" w:color="auto" w:fill="FFFFFF"/>
+            <w:tcMar>
+              <w:top w:w="0" w:type="dxa"/>
+              <w:bottom w:w="0" w:type="dxa"/>
+              <w:left w:w="0" w:type="dxa"/>
+              <w:right w:w="0" w:type="dxa"/>
+            </w:tcMar>
+            <w:vAlign w:val="center"/>
+          </w:tcPr>
+          <w:p>
+            <w:pPr>
+              <w:pStyle w:val="Normal"/>
+              <w:jc w:val="center"/>
+              <w:pBdr>
+                <w:bottom w:val="none" w:sz="0" w:space="0" w:color="000000"/>
+                <w:top w:val="none" w:sz="0" w:space="0" w:color="000000"/>
+                <w:left w:val="none" w:sz="0" w:space="0" w:color="000000"/>
+                <w:right w:val="none" w:sz="0" w:space="0" w:color="000000"/>
+              </w:pBdr>
+              <w:spacing w:after="100" w:before="100" w:line="240"/>
+              <w:ind w:firstLine="0" w:left="100" w:right="100"/>
+            </w:pPr>
+            <w:r>
+              <w:rPr>
+                <w:rFonts w:ascii="Helvetica" w:hAnsi="Helvetica" w:eastAsia="Helvetica" w:cs="Helvetica"/>
+                <w:i w:val="false"/>
+                <w:b w:val="false"/>
+                <w:u w:val="none"/>
+                <w:sz w:val="22"/>
+                <w:szCs w:val="22"/>
+                <w:color w:val="000000"/>
+              </w:rPr>
+              <w:t xml:space="preserve"/>
+            </w:r>
+          </w:p>
+        </w:tc>
+        <w:tc>
+          <w:tcPr>
+            <w:tcBorders>
+              <w:bottom w:val="none" w:sz="0" w:space="0" w:color="000000"/>
+              <w:top w:val="none" w:sz="0" w:space="0" w:color="000000"/>
+              <w:left w:val="none" w:sz="0" w:space="0" w:color="000000"/>
+              <w:right w:val="none" w:sz="0" w:space="0" w:color="000000"/>
+            </w:tcBorders>
+            <w:shd w:val="clear" w:color="auto" w:fill="FFFFFF"/>
+            <w:tcMar>
+              <w:top w:w="0" w:type="dxa"/>
+              <w:bottom w:w="0" w:type="dxa"/>
+              <w:left w:w="0" w:type="dxa"/>
+              <w:right w:w="0" w:type="dxa"/>
+            </w:tcMar>
+            <w:vAlign w:val="center"/>
+          </w:tcPr>
+          <w:p>
+            <w:pPr>
+              <w:pStyle w:val="Normal"/>
+              <w:jc w:val="center"/>
+              <w:pBdr>
+                <w:bottom w:val="none" w:sz="0" w:space="0" w:color="000000"/>
+                <w:top w:val="none" w:sz="0" w:space="0" w:color="000000"/>
+                <w:left w:val="none" w:sz="0" w:space="0" w:color="000000"/>
+                <w:right w:val="none" w:sz="0" w:space="0" w:color="000000"/>
+              </w:pBdr>
+              <w:spacing w:after="100" w:before="100" w:line="240"/>
+              <w:ind w:firstLine="0" w:left="100" w:right="100"/>
+            </w:pPr>
+            <w:r>
+              <w:rPr>
+                <w:rFonts w:ascii="Helvetica" w:hAnsi="Helvetica" w:eastAsia="Helvetica" w:cs="Helvetica"/>
+                <w:i w:val="false"/>
+                <w:b w:val="false"/>
+                <w:u w:val="none"/>
+                <w:sz w:val="22"/>
+                <w:szCs w:val="22"/>
+                <w:color w:val="000000"/>
+              </w:rPr>
+              <w:t xml:space="preserve"/>
             </w:r>
           </w:p>
         </w:tc>
@@ -7578,321 +7578,139 @@
                 <w:szCs w:val="22"/>
                 <w:color w:val="000000"/>
               </w:rPr>
-              <w:t xml:space="preserve">  stage5</w:t>
-            </w:r>
-          </w:p>
-        </w:tc>
-        <w:tc>
-          <w:tcPr>
-            <w:tcBorders>
-              <w:bottom w:val="none" w:sz="0" w:space="0" w:color="000000"/>
-              <w:top w:val="none" w:sz="0" w:space="0" w:color="000000"/>
-              <w:left w:val="none" w:sz="0" w:space="0" w:color="000000"/>
-              <w:right w:val="none" w:sz="0" w:space="0" w:color="000000"/>
-            </w:tcBorders>
-            <w:shd w:val="clear" w:color="auto" w:fill="FFFFFF"/>
-            <w:tcMar>
-              <w:top w:w="0" w:type="dxa"/>
-              <w:bottom w:w="0" w:type="dxa"/>
-              <w:left w:w="0" w:type="dxa"/>
-              <w:right w:w="0" w:type="dxa"/>
-            </w:tcMar>
-            <w:vAlign w:val="center"/>
-          </w:tcPr>
-          <w:p>
-            <w:pPr>
-              <w:pStyle w:val="Normal"/>
-              <w:jc w:val="center"/>
-              <w:pBdr>
-                <w:bottom w:val="none" w:sz="0" w:space="0" w:color="000000"/>
-                <w:top w:val="none" w:sz="0" w:space="0" w:color="000000"/>
-                <w:left w:val="none" w:sz="0" w:space="0" w:color="000000"/>
-                <w:right w:val="none" w:sz="0" w:space="0" w:color="000000"/>
-              </w:pBdr>
-              <w:spacing w:after="100" w:before="100" w:line="240"/>
-              <w:ind w:firstLine="0" w:left="100" w:right="100"/>
-            </w:pPr>
-            <w:r>
-              <w:rPr>
-                <w:rFonts w:ascii="Helvetica" w:hAnsi="Helvetica" w:eastAsia="Helvetica" w:cs="Helvetica"/>
-                <w:i w:val="false"/>
-                <w:b w:val="false"/>
-                <w:u w:val="none"/>
-                <w:sz w:val="22"/>
-                <w:szCs w:val="22"/>
-                <w:color w:val="000000"/>
-              </w:rPr>
-              <w:t xml:space="preserve">174 (4.1%)</w:t>
-            </w:r>
-          </w:p>
-        </w:tc>
-        <w:tc>
-          <w:tcPr>
-            <w:tcBorders>
-              <w:bottom w:val="none" w:sz="0" w:space="0" w:color="000000"/>
-              <w:top w:val="none" w:sz="0" w:space="0" w:color="000000"/>
-              <w:left w:val="none" w:sz="0" w:space="0" w:color="000000"/>
-              <w:right w:val="none" w:sz="0" w:space="0" w:color="000000"/>
-            </w:tcBorders>
-            <w:shd w:val="clear" w:color="auto" w:fill="FFFFFF"/>
-            <w:tcMar>
-              <w:top w:w="0" w:type="dxa"/>
-              <w:bottom w:w="0" w:type="dxa"/>
-              <w:left w:w="0" w:type="dxa"/>
-              <w:right w:w="0" w:type="dxa"/>
-            </w:tcMar>
-            <w:vAlign w:val="center"/>
-          </w:tcPr>
-          <w:p>
-            <w:pPr>
-              <w:pStyle w:val="Normal"/>
-              <w:jc w:val="center"/>
-              <w:pBdr>
-                <w:bottom w:val="none" w:sz="0" w:space="0" w:color="000000"/>
-                <w:top w:val="none" w:sz="0" w:space="0" w:color="000000"/>
-                <w:left w:val="none" w:sz="0" w:space="0" w:color="000000"/>
-                <w:right w:val="none" w:sz="0" w:space="0" w:color="000000"/>
-              </w:pBdr>
-              <w:spacing w:after="100" w:before="100" w:line="240"/>
-              <w:ind w:firstLine="0" w:left="100" w:right="100"/>
-            </w:pPr>
-            <w:r>
-              <w:rPr>
-                <w:rFonts w:ascii="Helvetica" w:hAnsi="Helvetica" w:eastAsia="Helvetica" w:cs="Helvetica"/>
-                <w:i w:val="false"/>
-                <w:b w:val="false"/>
-                <w:u w:val="none"/>
-                <w:sz w:val="22"/>
-                <w:szCs w:val="22"/>
-                <w:color w:val="000000"/>
-              </w:rPr>
-              <w:t xml:space="preserve">36 (4.1%)</w:t>
-            </w:r>
-          </w:p>
-        </w:tc>
-        <w:tc>
-          <w:tcPr>
-            <w:tcBorders>
-              <w:bottom w:val="none" w:sz="0" w:space="0" w:color="000000"/>
-              <w:top w:val="none" w:sz="0" w:space="0" w:color="000000"/>
-              <w:left w:val="none" w:sz="0" w:space="0" w:color="000000"/>
-              <w:right w:val="none" w:sz="0" w:space="0" w:color="000000"/>
-            </w:tcBorders>
-            <w:shd w:val="clear" w:color="auto" w:fill="FFFFFF"/>
-            <w:tcMar>
-              <w:top w:w="0" w:type="dxa"/>
-              <w:bottom w:w="0" w:type="dxa"/>
-              <w:left w:w="0" w:type="dxa"/>
-              <w:right w:w="0" w:type="dxa"/>
-            </w:tcMar>
-            <w:vAlign w:val="center"/>
-          </w:tcPr>
-          <w:p>
-            <w:pPr>
-              <w:pStyle w:val="Normal"/>
-              <w:jc w:val="center"/>
-              <w:pBdr>
-                <w:bottom w:val="none" w:sz="0" w:space="0" w:color="000000"/>
-                <w:top w:val="none" w:sz="0" w:space="0" w:color="000000"/>
-                <w:left w:val="none" w:sz="0" w:space="0" w:color="000000"/>
-                <w:right w:val="none" w:sz="0" w:space="0" w:color="000000"/>
-              </w:pBdr>
-              <w:spacing w:after="100" w:before="100" w:line="240"/>
-              <w:ind w:firstLine="0" w:left="100" w:right="100"/>
-            </w:pPr>
-            <w:r>
-              <w:rPr>
-                <w:rFonts w:ascii="Helvetica" w:hAnsi="Helvetica" w:eastAsia="Helvetica" w:cs="Helvetica"/>
-                <w:i w:val="false"/>
-                <w:b w:val="false"/>
-                <w:u w:val="none"/>
-                <w:sz w:val="22"/>
-                <w:szCs w:val="22"/>
-                <w:color w:val="000000"/>
-              </w:rPr>
-              <w:t xml:space="preserve"/>
-            </w:r>
-          </w:p>
-        </w:tc>
-      </w:tr>
-      <w:tr>
-        <w:trPr>
-          <w:trHeight w:val="577" w:hRule="auto"/>
-        </w:trPr>
-        body42
-        <w:tc>
-          <w:tcPr>
-            <w:tcBorders>
-              <w:bottom w:val="none" w:sz="0" w:space="0" w:color="000000"/>
-              <w:top w:val="none" w:sz="0" w:space="0" w:color="000000"/>
-              <w:left w:val="none" w:sz="0" w:space="0" w:color="000000"/>
-              <w:right w:val="none" w:sz="0" w:space="0" w:color="000000"/>
-            </w:tcBorders>
-            <w:shd w:val="clear" w:color="auto" w:fill="FFFFFF"/>
-            <w:tcMar>
-              <w:top w:w="0" w:type="dxa"/>
-              <w:bottom w:w="0" w:type="dxa"/>
-              <w:left w:w="0" w:type="dxa"/>
-              <w:right w:w="0" w:type="dxa"/>
-            </w:tcMar>
-            <w:vAlign w:val="center"/>
-          </w:tcPr>
-          <w:p>
-            <w:pPr>
-              <w:pStyle w:val="Normal"/>
-              <w:jc w:val="left"/>
-              <w:pBdr>
-                <w:bottom w:val="none" w:sz="0" w:space="0" w:color="000000"/>
-                <w:top w:val="none" w:sz="0" w:space="0" w:color="000000"/>
-                <w:left w:val="none" w:sz="0" w:space="0" w:color="000000"/>
-                <w:right w:val="none" w:sz="0" w:space="0" w:color="000000"/>
-              </w:pBdr>
-              <w:spacing w:after="100" w:before="100" w:line="240"/>
-              <w:ind w:firstLine="0" w:left="100" w:right="100"/>
-            </w:pPr>
-            <w:r>
-              <w:rPr>
-                <w:rFonts w:ascii="Helvetica" w:hAnsi="Helvetica" w:eastAsia="Helvetica" w:cs="Helvetica"/>
-                <w:i w:val="false"/>
-                <w:b w:val="true"/>
-                <w:u w:val="none"/>
-                <w:sz w:val="22"/>
-                <w:szCs w:val="22"/>
-                <w:color w:val="000000"/>
-              </w:rPr>
-              <w:t xml:space="preserve">SOFA-CNS and MV at 168 hours</w:t>
-            </w:r>
-          </w:p>
-        </w:tc>
-        <w:tc>
-          <w:tcPr>
-            <w:tcBorders>
-              <w:bottom w:val="none" w:sz="0" w:space="0" w:color="000000"/>
-              <w:top w:val="none" w:sz="0" w:space="0" w:color="000000"/>
-              <w:left w:val="none" w:sz="0" w:space="0" w:color="000000"/>
-              <w:right w:val="none" w:sz="0" w:space="0" w:color="000000"/>
-            </w:tcBorders>
-            <w:shd w:val="clear" w:color="auto" w:fill="FFFFFF"/>
-            <w:tcMar>
-              <w:top w:w="0" w:type="dxa"/>
-              <w:bottom w:w="0" w:type="dxa"/>
-              <w:left w:w="0" w:type="dxa"/>
-              <w:right w:w="0" w:type="dxa"/>
-            </w:tcMar>
-            <w:vAlign w:val="center"/>
-          </w:tcPr>
-          <w:p>
-            <w:pPr>
-              <w:pStyle w:val="Normal"/>
-              <w:jc w:val="center"/>
-              <w:pBdr>
-                <w:bottom w:val="none" w:sz="0" w:space="0" w:color="000000"/>
-                <w:top w:val="none" w:sz="0" w:space="0" w:color="000000"/>
-                <w:left w:val="none" w:sz="0" w:space="0" w:color="000000"/>
-                <w:right w:val="none" w:sz="0" w:space="0" w:color="000000"/>
-              </w:pBdr>
-              <w:spacing w:after="100" w:before="100" w:line="240"/>
-              <w:ind w:firstLine="0" w:left="100" w:right="100"/>
-            </w:pPr>
-            <w:r>
-              <w:rPr>
-                <w:rFonts w:ascii="Helvetica" w:hAnsi="Helvetica" w:eastAsia="Helvetica" w:cs="Helvetica"/>
-                <w:i w:val="false"/>
-                <w:b w:val="false"/>
-                <w:u w:val="none"/>
-                <w:sz w:val="22"/>
-                <w:szCs w:val="22"/>
-                <w:color w:val="000000"/>
-              </w:rPr>
-              <w:t xml:space="preserve"/>
-            </w:r>
-          </w:p>
-        </w:tc>
-        <w:tc>
-          <w:tcPr>
-            <w:tcBorders>
-              <w:bottom w:val="none" w:sz="0" w:space="0" w:color="000000"/>
-              <w:top w:val="none" w:sz="0" w:space="0" w:color="000000"/>
-              <w:left w:val="none" w:sz="0" w:space="0" w:color="000000"/>
-              <w:right w:val="none" w:sz="0" w:space="0" w:color="000000"/>
-            </w:tcBorders>
-            <w:shd w:val="clear" w:color="auto" w:fill="FFFFFF"/>
-            <w:tcMar>
-              <w:top w:w="0" w:type="dxa"/>
-              <w:bottom w:w="0" w:type="dxa"/>
-              <w:left w:w="0" w:type="dxa"/>
-              <w:right w:w="0" w:type="dxa"/>
-            </w:tcMar>
-            <w:vAlign w:val="center"/>
-          </w:tcPr>
-          <w:p>
-            <w:pPr>
-              <w:pStyle w:val="Normal"/>
-              <w:jc w:val="center"/>
-              <w:pBdr>
-                <w:bottom w:val="none" w:sz="0" w:space="0" w:color="000000"/>
-                <w:top w:val="none" w:sz="0" w:space="0" w:color="000000"/>
-                <w:left w:val="none" w:sz="0" w:space="0" w:color="000000"/>
-                <w:right w:val="none" w:sz="0" w:space="0" w:color="000000"/>
-              </w:pBdr>
-              <w:spacing w:after="100" w:before="100" w:line="240"/>
-              <w:ind w:firstLine="0" w:left="100" w:right="100"/>
-            </w:pPr>
-            <w:r>
-              <w:rPr>
-                <w:rFonts w:ascii="Helvetica" w:hAnsi="Helvetica" w:eastAsia="Helvetica" w:cs="Helvetica"/>
-                <w:i w:val="false"/>
-                <w:b w:val="false"/>
-                <w:u w:val="none"/>
-                <w:sz w:val="22"/>
-                <w:szCs w:val="22"/>
-                <w:color w:val="000000"/>
-              </w:rPr>
-              <w:t xml:space="preserve"/>
-            </w:r>
-          </w:p>
-        </w:tc>
-        <w:tc>
-          <w:tcPr>
-            <w:tcBorders>
-              <w:bottom w:val="none" w:sz="0" w:space="0" w:color="000000"/>
-              <w:top w:val="none" w:sz="0" w:space="0" w:color="000000"/>
-              <w:left w:val="none" w:sz="0" w:space="0" w:color="000000"/>
-              <w:right w:val="none" w:sz="0" w:space="0" w:color="000000"/>
-            </w:tcBorders>
-            <w:shd w:val="clear" w:color="auto" w:fill="FFFFFF"/>
-            <w:tcMar>
-              <w:top w:w="0" w:type="dxa"/>
-              <w:bottom w:w="0" w:type="dxa"/>
-              <w:left w:w="0" w:type="dxa"/>
-              <w:right w:w="0" w:type="dxa"/>
-            </w:tcMar>
-            <w:vAlign w:val="center"/>
-          </w:tcPr>
-          <w:p>
-            <w:pPr>
-              <w:pStyle w:val="Normal"/>
-              <w:jc w:val="center"/>
-              <w:pBdr>
-                <w:bottom w:val="none" w:sz="0" w:space="0" w:color="000000"/>
-                <w:top w:val="none" w:sz="0" w:space="0" w:color="000000"/>
-                <w:left w:val="none" w:sz="0" w:space="0" w:color="000000"/>
-                <w:right w:val="none" w:sz="0" w:space="0" w:color="000000"/>
-              </w:pBdr>
-              <w:spacing w:after="100" w:before="100" w:line="240"/>
-              <w:ind w:firstLine="0" w:left="100" w:right="100"/>
-            </w:pPr>
-            <w:r>
-              <w:rPr>
-                <w:rFonts w:ascii="Helvetica" w:hAnsi="Helvetica" w:eastAsia="Helvetica" w:cs="Helvetica"/>
-                <w:i w:val="false"/>
-                <w:b w:val="false"/>
-                <w:u w:val="none"/>
-                <w:sz w:val="22"/>
-                <w:szCs w:val="22"/>
-                <w:color w:val="000000"/>
-              </w:rPr>
-              <w:t xml:space="preserve"/>
+              <w:t xml:space="preserve">  Abnormal</w:t>
+            </w:r>
+          </w:p>
+        </w:tc>
+        <w:tc>
+          <w:tcPr>
+            <w:tcBorders>
+              <w:bottom w:val="none" w:sz="0" w:space="0" w:color="000000"/>
+              <w:top w:val="none" w:sz="0" w:space="0" w:color="000000"/>
+              <w:left w:val="none" w:sz="0" w:space="0" w:color="000000"/>
+              <w:right w:val="none" w:sz="0" w:space="0" w:color="000000"/>
+            </w:tcBorders>
+            <w:shd w:val="clear" w:color="auto" w:fill="FFFFFF"/>
+            <w:tcMar>
+              <w:top w:w="0" w:type="dxa"/>
+              <w:bottom w:w="0" w:type="dxa"/>
+              <w:left w:w="0" w:type="dxa"/>
+              <w:right w:w="0" w:type="dxa"/>
+            </w:tcMar>
+            <w:vAlign w:val="center"/>
+          </w:tcPr>
+          <w:p>
+            <w:pPr>
+              <w:pStyle w:val="Normal"/>
+              <w:jc w:val="center"/>
+              <w:pBdr>
+                <w:bottom w:val="none" w:sz="0" w:space="0" w:color="000000"/>
+                <w:top w:val="none" w:sz="0" w:space="0" w:color="000000"/>
+                <w:left w:val="none" w:sz="0" w:space="0" w:color="000000"/>
+                <w:right w:val="none" w:sz="0" w:space="0" w:color="000000"/>
+              </w:pBdr>
+              <w:spacing w:after="100" w:before="100" w:line="240"/>
+              <w:ind w:firstLine="0" w:left="100" w:right="100"/>
+            </w:pPr>
+            <w:r>
+              <w:rPr>
+                <w:rFonts w:ascii="Helvetica" w:hAnsi="Helvetica" w:eastAsia="Helvetica" w:cs="Helvetica"/>
+                <w:i w:val="false"/>
+                <w:b w:val="false"/>
+                <w:u w:val="none"/>
+                <w:sz w:val="22"/>
+                <w:szCs w:val="22"/>
+                <w:color w:val="000000"/>
+              </w:rPr>
+              <w:t xml:space="preserve">383 (9.0%)</w:t>
+            </w:r>
+          </w:p>
+        </w:tc>
+        <w:tc>
+          <w:tcPr>
+            <w:tcBorders>
+              <w:bottom w:val="none" w:sz="0" w:space="0" w:color="000000"/>
+              <w:top w:val="none" w:sz="0" w:space="0" w:color="000000"/>
+              <w:left w:val="none" w:sz="0" w:space="0" w:color="000000"/>
+              <w:right w:val="none" w:sz="0" w:space="0" w:color="000000"/>
+            </w:tcBorders>
+            <w:shd w:val="clear" w:color="auto" w:fill="FFFFFF"/>
+            <w:tcMar>
+              <w:top w:w="0" w:type="dxa"/>
+              <w:bottom w:w="0" w:type="dxa"/>
+              <w:left w:w="0" w:type="dxa"/>
+              <w:right w:w="0" w:type="dxa"/>
+            </w:tcMar>
+            <w:vAlign w:val="center"/>
+          </w:tcPr>
+          <w:p>
+            <w:pPr>
+              <w:pStyle w:val="Normal"/>
+              <w:jc w:val="center"/>
+              <w:pBdr>
+                <w:bottom w:val="none" w:sz="0" w:space="0" w:color="000000"/>
+                <w:top w:val="none" w:sz="0" w:space="0" w:color="000000"/>
+                <w:left w:val="none" w:sz="0" w:space="0" w:color="000000"/>
+                <w:right w:val="none" w:sz="0" w:space="0" w:color="000000"/>
+              </w:pBdr>
+              <w:spacing w:after="100" w:before="100" w:line="240"/>
+              <w:ind w:firstLine="0" w:left="100" w:right="100"/>
+            </w:pPr>
+            <w:r>
+              <w:rPr>
+                <w:rFonts w:ascii="Helvetica" w:hAnsi="Helvetica" w:eastAsia="Helvetica" w:cs="Helvetica"/>
+                <w:i w:val="false"/>
+                <w:b w:val="false"/>
+                <w:u w:val="none"/>
+                <w:sz w:val="22"/>
+                <w:szCs w:val="22"/>
+                <w:color w:val="000000"/>
+              </w:rPr>
+              <w:t xml:space="preserve">126 (14.4%)</w:t>
+            </w:r>
+          </w:p>
+        </w:tc>
+        <w:tc>
+          <w:tcPr>
+            <w:tcBorders>
+              <w:bottom w:val="none" w:sz="0" w:space="0" w:color="000000"/>
+              <w:top w:val="none" w:sz="0" w:space="0" w:color="000000"/>
+              <w:left w:val="none" w:sz="0" w:space="0" w:color="000000"/>
+              <w:right w:val="none" w:sz="0" w:space="0" w:color="000000"/>
+            </w:tcBorders>
+            <w:shd w:val="clear" w:color="auto" w:fill="FFFFFF"/>
+            <w:tcMar>
+              <w:top w:w="0" w:type="dxa"/>
+              <w:bottom w:w="0" w:type="dxa"/>
+              <w:left w:w="0" w:type="dxa"/>
+              <w:right w:w="0" w:type="dxa"/>
+            </w:tcMar>
+            <w:vAlign w:val="center"/>
+          </w:tcPr>
+          <w:p>
+            <w:pPr>
+              <w:pStyle w:val="Normal"/>
+              <w:jc w:val="center"/>
+              <w:pBdr>
+                <w:bottom w:val="none" w:sz="0" w:space="0" w:color="000000"/>
+                <w:top w:val="none" w:sz="0" w:space="0" w:color="000000"/>
+                <w:left w:val="none" w:sz="0" w:space="0" w:color="000000"/>
+                <w:right w:val="none" w:sz="0" w:space="0" w:color="000000"/>
+              </w:pBdr>
+              <w:spacing w:after="100" w:before="100" w:line="240"/>
+              <w:ind w:firstLine="0" w:left="100" w:right="100"/>
+            </w:pPr>
+            <w:r>
+              <w:rPr>
+                <w:rFonts w:ascii="Helvetica" w:hAnsi="Helvetica" w:eastAsia="Helvetica" w:cs="Helvetica"/>
+                <w:i w:val="false"/>
+                <w:b w:val="false"/>
+                <w:u w:val="none"/>
+                <w:sz w:val="22"/>
+                <w:szCs w:val="22"/>
+                <w:color w:val="000000"/>
+              </w:rPr>
+              <w:t xml:space="preserve">&amp;lt;0.001</w:t>
             </w:r>
           </w:p>
         </w:tc>
@@ -7901,6 +7719,188 @@
         <w:trPr>
           <w:trHeight w:val="616" w:hRule="auto"/>
         </w:trPr>
+        body42
+        <w:tc>
+          <w:tcPr>
+            <w:tcBorders>
+              <w:bottom w:val="none" w:sz="0" w:space="0" w:color="000000"/>
+              <w:top w:val="none" w:sz="0" w:space="0" w:color="000000"/>
+              <w:left w:val="none" w:sz="0" w:space="0" w:color="000000"/>
+              <w:right w:val="none" w:sz="0" w:space="0" w:color="000000"/>
+            </w:tcBorders>
+            <w:shd w:val="clear" w:color="auto" w:fill="FFFFFF"/>
+            <w:tcMar>
+              <w:top w:w="0" w:type="dxa"/>
+              <w:bottom w:w="0" w:type="dxa"/>
+              <w:left w:w="0" w:type="dxa"/>
+              <w:right w:w="0" w:type="dxa"/>
+            </w:tcMar>
+            <w:vAlign w:val="center"/>
+          </w:tcPr>
+          <w:p>
+            <w:pPr>
+              <w:pStyle w:val="Normal"/>
+              <w:jc w:val="left"/>
+              <w:pBdr>
+                <w:bottom w:val="none" w:sz="0" w:space="0" w:color="000000"/>
+                <w:top w:val="none" w:sz="0" w:space="0" w:color="000000"/>
+                <w:left w:val="none" w:sz="0" w:space="0" w:color="000000"/>
+                <w:right w:val="none" w:sz="0" w:space="0" w:color="000000"/>
+              </w:pBdr>
+              <w:spacing w:after="100" w:before="100" w:line="240"/>
+              <w:ind w:firstLine="0" w:left="100" w:right="100"/>
+            </w:pPr>
+            <w:r>
+              <w:rPr>
+                <w:rFonts w:ascii="Helvetica" w:hAnsi="Helvetica" w:eastAsia="Helvetica" w:cs="Helvetica"/>
+                <w:i w:val="false"/>
+                <w:b w:val="false"/>
+                <w:u w:val="none"/>
+                <w:sz w:val="22"/>
+                <w:szCs w:val="22"/>
+                <w:color w:val="000000"/>
+              </w:rPr>
+              <w:t xml:space="preserve">  Normal</w:t>
+            </w:r>
+          </w:p>
+        </w:tc>
+        <w:tc>
+          <w:tcPr>
+            <w:tcBorders>
+              <w:bottom w:val="none" w:sz="0" w:space="0" w:color="000000"/>
+              <w:top w:val="none" w:sz="0" w:space="0" w:color="000000"/>
+              <w:left w:val="none" w:sz="0" w:space="0" w:color="000000"/>
+              <w:right w:val="none" w:sz="0" w:space="0" w:color="000000"/>
+            </w:tcBorders>
+            <w:shd w:val="clear" w:color="auto" w:fill="FFFFFF"/>
+            <w:tcMar>
+              <w:top w:w="0" w:type="dxa"/>
+              <w:bottom w:w="0" w:type="dxa"/>
+              <w:left w:w="0" w:type="dxa"/>
+              <w:right w:w="0" w:type="dxa"/>
+            </w:tcMar>
+            <w:vAlign w:val="center"/>
+          </w:tcPr>
+          <w:p>
+            <w:pPr>
+              <w:pStyle w:val="Normal"/>
+              <w:jc w:val="center"/>
+              <w:pBdr>
+                <w:bottom w:val="none" w:sz="0" w:space="0" w:color="000000"/>
+                <w:top w:val="none" w:sz="0" w:space="0" w:color="000000"/>
+                <w:left w:val="none" w:sz="0" w:space="0" w:color="000000"/>
+                <w:right w:val="none" w:sz="0" w:space="0" w:color="000000"/>
+              </w:pBdr>
+              <w:spacing w:after="100" w:before="100" w:line="240"/>
+              <w:ind w:firstLine="0" w:left="100" w:right="100"/>
+            </w:pPr>
+            <w:r>
+              <w:rPr>
+                <w:rFonts w:ascii="Helvetica" w:hAnsi="Helvetica" w:eastAsia="Helvetica" w:cs="Helvetica"/>
+                <w:i w:val="false"/>
+                <w:b w:val="false"/>
+                <w:u w:val="none"/>
+                <w:sz w:val="22"/>
+                <w:szCs w:val="22"/>
+                <w:color w:val="000000"/>
+              </w:rPr>
+              <w:t xml:space="preserve">3,869 (91.0%)</w:t>
+            </w:r>
+          </w:p>
+        </w:tc>
+        <w:tc>
+          <w:tcPr>
+            <w:tcBorders>
+              <w:bottom w:val="none" w:sz="0" w:space="0" w:color="000000"/>
+              <w:top w:val="none" w:sz="0" w:space="0" w:color="000000"/>
+              <w:left w:val="none" w:sz="0" w:space="0" w:color="000000"/>
+              <w:right w:val="none" w:sz="0" w:space="0" w:color="000000"/>
+            </w:tcBorders>
+            <w:shd w:val="clear" w:color="auto" w:fill="FFFFFF"/>
+            <w:tcMar>
+              <w:top w:w="0" w:type="dxa"/>
+              <w:bottom w:w="0" w:type="dxa"/>
+              <w:left w:w="0" w:type="dxa"/>
+              <w:right w:w="0" w:type="dxa"/>
+            </w:tcMar>
+            <w:vAlign w:val="center"/>
+          </w:tcPr>
+          <w:p>
+            <w:pPr>
+              <w:pStyle w:val="Normal"/>
+              <w:jc w:val="center"/>
+              <w:pBdr>
+                <w:bottom w:val="none" w:sz="0" w:space="0" w:color="000000"/>
+                <w:top w:val="none" w:sz="0" w:space="0" w:color="000000"/>
+                <w:left w:val="none" w:sz="0" w:space="0" w:color="000000"/>
+                <w:right w:val="none" w:sz="0" w:space="0" w:color="000000"/>
+              </w:pBdr>
+              <w:spacing w:after="100" w:before="100" w:line="240"/>
+              <w:ind w:firstLine="0" w:left="100" w:right="100"/>
+            </w:pPr>
+            <w:r>
+              <w:rPr>
+                <w:rFonts w:ascii="Helvetica" w:hAnsi="Helvetica" w:eastAsia="Helvetica" w:cs="Helvetica"/>
+                <w:i w:val="false"/>
+                <w:b w:val="false"/>
+                <w:u w:val="none"/>
+                <w:sz w:val="22"/>
+                <w:szCs w:val="22"/>
+                <w:color w:val="000000"/>
+              </w:rPr>
+              <w:t xml:space="preserve">747 (85.6%)</w:t>
+            </w:r>
+          </w:p>
+        </w:tc>
+        <w:tc>
+          <w:tcPr>
+            <w:tcBorders>
+              <w:bottom w:val="none" w:sz="0" w:space="0" w:color="000000"/>
+              <w:top w:val="none" w:sz="0" w:space="0" w:color="000000"/>
+              <w:left w:val="none" w:sz="0" w:space="0" w:color="000000"/>
+              <w:right w:val="none" w:sz="0" w:space="0" w:color="000000"/>
+            </w:tcBorders>
+            <w:shd w:val="clear" w:color="auto" w:fill="FFFFFF"/>
+            <w:tcMar>
+              <w:top w:w="0" w:type="dxa"/>
+              <w:bottom w:w="0" w:type="dxa"/>
+              <w:left w:w="0" w:type="dxa"/>
+              <w:right w:w="0" w:type="dxa"/>
+            </w:tcMar>
+            <w:vAlign w:val="center"/>
+          </w:tcPr>
+          <w:p>
+            <w:pPr>
+              <w:pStyle w:val="Normal"/>
+              <w:jc w:val="center"/>
+              <w:pBdr>
+                <w:bottom w:val="none" w:sz="0" w:space="0" w:color="000000"/>
+                <w:top w:val="none" w:sz="0" w:space="0" w:color="000000"/>
+                <w:left w:val="none" w:sz="0" w:space="0" w:color="000000"/>
+                <w:right w:val="none" w:sz="0" w:space="0" w:color="000000"/>
+              </w:pBdr>
+              <w:spacing w:after="100" w:before="100" w:line="240"/>
+              <w:ind w:firstLine="0" w:left="100" w:right="100"/>
+            </w:pPr>
+            <w:r>
+              <w:rPr>
+                <w:rFonts w:ascii="Helvetica" w:hAnsi="Helvetica" w:eastAsia="Helvetica" w:cs="Helvetica"/>
+                <w:i w:val="false"/>
+                <w:b w:val="false"/>
+                <w:u w:val="none"/>
+                <w:sz w:val="22"/>
+                <w:szCs w:val="22"/>
+                <w:color w:val="000000"/>
+              </w:rPr>
+              <w:t xml:space="preserve"/>
+            </w:r>
+          </w:p>
+        </w:tc>
+      </w:tr>
+      <w:tr>
+        <w:trPr>
+          <w:trHeight w:val="619" w:hRule="auto"/>
+        </w:trPr>
         body43
         <w:tc>
           <w:tcPr>
@@ -7936,145 +7936,145 @@
               <w:rPr>
                 <w:rFonts w:ascii="Helvetica" w:hAnsi="Helvetica" w:eastAsia="Helvetica" w:cs="Helvetica"/>
                 <w:i w:val="false"/>
-                <w:b w:val="false"/>
-                <w:u w:val="none"/>
-                <w:sz w:val="22"/>
-                <w:szCs w:val="22"/>
-                <w:color w:val="000000"/>
-              </w:rPr>
-              <w:t xml:space="preserve">  Mechanical Ventilation (MV)</w:t>
-            </w:r>
-          </w:p>
-        </w:tc>
-        <w:tc>
-          <w:tcPr>
-            <w:tcBorders>
-              <w:bottom w:val="none" w:sz="0" w:space="0" w:color="000000"/>
-              <w:top w:val="none" w:sz="0" w:space="0" w:color="000000"/>
-              <w:left w:val="none" w:sz="0" w:space="0" w:color="000000"/>
-              <w:right w:val="none" w:sz="0" w:space="0" w:color="000000"/>
-            </w:tcBorders>
-            <w:shd w:val="clear" w:color="auto" w:fill="FFFFFF"/>
-            <w:tcMar>
-              <w:top w:w="0" w:type="dxa"/>
-              <w:bottom w:w="0" w:type="dxa"/>
-              <w:left w:w="0" w:type="dxa"/>
-              <w:right w:w="0" w:type="dxa"/>
-            </w:tcMar>
-            <w:vAlign w:val="center"/>
-          </w:tcPr>
-          <w:p>
-            <w:pPr>
-              <w:pStyle w:val="Normal"/>
-              <w:jc w:val="center"/>
-              <w:pBdr>
-                <w:bottom w:val="none" w:sz="0" w:space="0" w:color="000000"/>
-                <w:top w:val="none" w:sz="0" w:space="0" w:color="000000"/>
-                <w:left w:val="none" w:sz="0" w:space="0" w:color="000000"/>
-                <w:right w:val="none" w:sz="0" w:space="0" w:color="000000"/>
-              </w:pBdr>
-              <w:spacing w:after="100" w:before="100" w:line="240"/>
-              <w:ind w:firstLine="0" w:left="100" w:right="100"/>
-            </w:pPr>
-            <w:r>
-              <w:rPr>
-                <w:rFonts w:ascii="Helvetica" w:hAnsi="Helvetica" w:eastAsia="Helvetica" w:cs="Helvetica"/>
-                <w:i w:val="false"/>
-                <w:b w:val="false"/>
-                <w:u w:val="none"/>
-                <w:sz w:val="22"/>
-                <w:szCs w:val="22"/>
-                <w:color w:val="000000"/>
-              </w:rPr>
-              <w:t xml:space="preserve">0 (0%)</w:t>
-            </w:r>
-          </w:p>
-        </w:tc>
-        <w:tc>
-          <w:tcPr>
-            <w:tcBorders>
-              <w:bottom w:val="none" w:sz="0" w:space="0" w:color="000000"/>
-              <w:top w:val="none" w:sz="0" w:space="0" w:color="000000"/>
-              <w:left w:val="none" w:sz="0" w:space="0" w:color="000000"/>
-              <w:right w:val="none" w:sz="0" w:space="0" w:color="000000"/>
-            </w:tcBorders>
-            <w:shd w:val="clear" w:color="auto" w:fill="FFFFFF"/>
-            <w:tcMar>
-              <w:top w:w="0" w:type="dxa"/>
-              <w:bottom w:w="0" w:type="dxa"/>
-              <w:left w:w="0" w:type="dxa"/>
-              <w:right w:w="0" w:type="dxa"/>
-            </w:tcMar>
-            <w:vAlign w:val="center"/>
-          </w:tcPr>
-          <w:p>
-            <w:pPr>
-              <w:pStyle w:val="Normal"/>
-              <w:jc w:val="center"/>
-              <w:pBdr>
-                <w:bottom w:val="none" w:sz="0" w:space="0" w:color="000000"/>
-                <w:top w:val="none" w:sz="0" w:space="0" w:color="000000"/>
-                <w:left w:val="none" w:sz="0" w:space="0" w:color="000000"/>
-                <w:right w:val="none" w:sz="0" w:space="0" w:color="000000"/>
-              </w:pBdr>
-              <w:spacing w:after="100" w:before="100" w:line="240"/>
-              <w:ind w:firstLine="0" w:left="100" w:right="100"/>
-            </w:pPr>
-            <w:r>
-              <w:rPr>
-                <w:rFonts w:ascii="Helvetica" w:hAnsi="Helvetica" w:eastAsia="Helvetica" w:cs="Helvetica"/>
-                <w:i w:val="false"/>
-                <w:b w:val="false"/>
-                <w:u w:val="none"/>
-                <w:sz w:val="22"/>
-                <w:szCs w:val="22"/>
-                <w:color w:val="000000"/>
-              </w:rPr>
-              <w:t xml:space="preserve">0 (0%)</w:t>
-            </w:r>
-          </w:p>
-        </w:tc>
-        <w:tc>
-          <w:tcPr>
-            <w:tcBorders>
-              <w:bottom w:val="none" w:sz="0" w:space="0" w:color="000000"/>
-              <w:top w:val="none" w:sz="0" w:space="0" w:color="000000"/>
-              <w:left w:val="none" w:sz="0" w:space="0" w:color="000000"/>
-              <w:right w:val="none" w:sz="0" w:space="0" w:color="000000"/>
-            </w:tcBorders>
-            <w:shd w:val="clear" w:color="auto" w:fill="FFFFFF"/>
-            <w:tcMar>
-              <w:top w:w="0" w:type="dxa"/>
-              <w:bottom w:w="0" w:type="dxa"/>
-              <w:left w:w="0" w:type="dxa"/>
-              <w:right w:w="0" w:type="dxa"/>
-            </w:tcMar>
-            <w:vAlign w:val="center"/>
-          </w:tcPr>
-          <w:p>
-            <w:pPr>
-              <w:pStyle w:val="Normal"/>
-              <w:jc w:val="center"/>
-              <w:pBdr>
-                <w:bottom w:val="none" w:sz="0" w:space="0" w:color="000000"/>
-                <w:top w:val="none" w:sz="0" w:space="0" w:color="000000"/>
-                <w:left w:val="none" w:sz="0" w:space="0" w:color="000000"/>
-                <w:right w:val="none" w:sz="0" w:space="0" w:color="000000"/>
-              </w:pBdr>
-              <w:spacing w:after="100" w:before="100" w:line="240"/>
-              <w:ind w:firstLine="0" w:left="100" w:right="100"/>
-            </w:pPr>
-            <w:r>
-              <w:rPr>
-                <w:rFonts w:ascii="Helvetica" w:hAnsi="Helvetica" w:eastAsia="Helvetica" w:cs="Helvetica"/>
-                <w:i w:val="false"/>
-                <w:b w:val="false"/>
-                <w:u w:val="none"/>
-                <w:sz w:val="22"/>
-                <w:szCs w:val="22"/>
-                <w:color w:val="000000"/>
-              </w:rPr>
-              <w:t xml:space="preserve">NA</w:t>
+                <w:b w:val="true"/>
+                <w:u w:val="none"/>
+                <w:sz w:val="22"/>
+                <w:szCs w:val="22"/>
+                <w:color w:val="000000"/>
+              </w:rPr>
+              <w:t xml:space="preserve">SOFA - Respiration at 168 hours</w:t>
+            </w:r>
+          </w:p>
+        </w:tc>
+        <w:tc>
+          <w:tcPr>
+            <w:tcBorders>
+              <w:bottom w:val="none" w:sz="0" w:space="0" w:color="000000"/>
+              <w:top w:val="none" w:sz="0" w:space="0" w:color="000000"/>
+              <w:left w:val="none" w:sz="0" w:space="0" w:color="000000"/>
+              <w:right w:val="none" w:sz="0" w:space="0" w:color="000000"/>
+            </w:tcBorders>
+            <w:shd w:val="clear" w:color="auto" w:fill="FFFFFF"/>
+            <w:tcMar>
+              <w:top w:w="0" w:type="dxa"/>
+              <w:bottom w:w="0" w:type="dxa"/>
+              <w:left w:w="0" w:type="dxa"/>
+              <w:right w:w="0" w:type="dxa"/>
+            </w:tcMar>
+            <w:vAlign w:val="center"/>
+          </w:tcPr>
+          <w:p>
+            <w:pPr>
+              <w:pStyle w:val="Normal"/>
+              <w:jc w:val="center"/>
+              <w:pBdr>
+                <w:bottom w:val="none" w:sz="0" w:space="0" w:color="000000"/>
+                <w:top w:val="none" w:sz="0" w:space="0" w:color="000000"/>
+                <w:left w:val="none" w:sz="0" w:space="0" w:color="000000"/>
+                <w:right w:val="none" w:sz="0" w:space="0" w:color="000000"/>
+              </w:pBdr>
+              <w:spacing w:after="100" w:before="100" w:line="240"/>
+              <w:ind w:firstLine="0" w:left="100" w:right="100"/>
+            </w:pPr>
+            <w:r>
+              <w:rPr>
+                <w:rFonts w:ascii="Helvetica" w:hAnsi="Helvetica" w:eastAsia="Helvetica" w:cs="Helvetica"/>
+                <w:i w:val="false"/>
+                <w:b w:val="false"/>
+                <w:u w:val="none"/>
+                <w:sz w:val="22"/>
+                <w:szCs w:val="22"/>
+                <w:color w:val="000000"/>
+              </w:rPr>
+              <w:t xml:space="preserve"/>
+            </w:r>
+          </w:p>
+        </w:tc>
+        <w:tc>
+          <w:tcPr>
+            <w:tcBorders>
+              <w:bottom w:val="none" w:sz="0" w:space="0" w:color="000000"/>
+              <w:top w:val="none" w:sz="0" w:space="0" w:color="000000"/>
+              <w:left w:val="none" w:sz="0" w:space="0" w:color="000000"/>
+              <w:right w:val="none" w:sz="0" w:space="0" w:color="000000"/>
+            </w:tcBorders>
+            <w:shd w:val="clear" w:color="auto" w:fill="FFFFFF"/>
+            <w:tcMar>
+              <w:top w:w="0" w:type="dxa"/>
+              <w:bottom w:w="0" w:type="dxa"/>
+              <w:left w:w="0" w:type="dxa"/>
+              <w:right w:w="0" w:type="dxa"/>
+            </w:tcMar>
+            <w:vAlign w:val="center"/>
+          </w:tcPr>
+          <w:p>
+            <w:pPr>
+              <w:pStyle w:val="Normal"/>
+              <w:jc w:val="center"/>
+              <w:pBdr>
+                <w:bottom w:val="none" w:sz="0" w:space="0" w:color="000000"/>
+                <w:top w:val="none" w:sz="0" w:space="0" w:color="000000"/>
+                <w:left w:val="none" w:sz="0" w:space="0" w:color="000000"/>
+                <w:right w:val="none" w:sz="0" w:space="0" w:color="000000"/>
+              </w:pBdr>
+              <w:spacing w:after="100" w:before="100" w:line="240"/>
+              <w:ind w:firstLine="0" w:left="100" w:right="100"/>
+            </w:pPr>
+            <w:r>
+              <w:rPr>
+                <w:rFonts w:ascii="Helvetica" w:hAnsi="Helvetica" w:eastAsia="Helvetica" w:cs="Helvetica"/>
+                <w:i w:val="false"/>
+                <w:b w:val="false"/>
+                <w:u w:val="none"/>
+                <w:sz w:val="22"/>
+                <w:szCs w:val="22"/>
+                <w:color w:val="000000"/>
+              </w:rPr>
+              <w:t xml:space="preserve"/>
+            </w:r>
+          </w:p>
+        </w:tc>
+        <w:tc>
+          <w:tcPr>
+            <w:tcBorders>
+              <w:bottom w:val="none" w:sz="0" w:space="0" w:color="000000"/>
+              <w:top w:val="none" w:sz="0" w:space="0" w:color="000000"/>
+              <w:left w:val="none" w:sz="0" w:space="0" w:color="000000"/>
+              <w:right w:val="none" w:sz="0" w:space="0" w:color="000000"/>
+            </w:tcBorders>
+            <w:shd w:val="clear" w:color="auto" w:fill="FFFFFF"/>
+            <w:tcMar>
+              <w:top w:w="0" w:type="dxa"/>
+              <w:bottom w:w="0" w:type="dxa"/>
+              <w:left w:w="0" w:type="dxa"/>
+              <w:right w:w="0" w:type="dxa"/>
+            </w:tcMar>
+            <w:vAlign w:val="center"/>
+          </w:tcPr>
+          <w:p>
+            <w:pPr>
+              <w:pStyle w:val="Normal"/>
+              <w:jc w:val="center"/>
+              <w:pBdr>
+                <w:bottom w:val="none" w:sz="0" w:space="0" w:color="000000"/>
+                <w:top w:val="none" w:sz="0" w:space="0" w:color="000000"/>
+                <w:left w:val="none" w:sz="0" w:space="0" w:color="000000"/>
+                <w:right w:val="none" w:sz="0" w:space="0" w:color="000000"/>
+              </w:pBdr>
+              <w:spacing w:after="100" w:before="100" w:line="240"/>
+              <w:ind w:firstLine="0" w:left="100" w:right="100"/>
+            </w:pPr>
+            <w:r>
+              <w:rPr>
+                <w:rFonts w:ascii="Helvetica" w:hAnsi="Helvetica" w:eastAsia="Helvetica" w:cs="Helvetica"/>
+                <w:i w:val="false"/>
+                <w:b w:val="false"/>
+                <w:u w:val="none"/>
+                <w:sz w:val="22"/>
+                <w:szCs w:val="22"/>
+                <w:color w:val="000000"/>
+              </w:rPr>
+              <w:t xml:space="preserve"/>
             </w:r>
           </w:p>
         </w:tc>
@@ -8168,95 +8168,95 @@
                 <w:szCs w:val="22"/>
                 <w:color w:val="000000"/>
               </w:rPr>
-              <w:t xml:space="preserve">383 (9.0%)</w:t>
-            </w:r>
-          </w:p>
-        </w:tc>
-        <w:tc>
-          <w:tcPr>
-            <w:tcBorders>
-              <w:bottom w:val="none" w:sz="0" w:space="0" w:color="000000"/>
-              <w:top w:val="none" w:sz="0" w:space="0" w:color="000000"/>
-              <w:left w:val="none" w:sz="0" w:space="0" w:color="000000"/>
-              <w:right w:val="none" w:sz="0" w:space="0" w:color="000000"/>
-            </w:tcBorders>
-            <w:shd w:val="clear" w:color="auto" w:fill="FFFFFF"/>
-            <w:tcMar>
-              <w:top w:w="0" w:type="dxa"/>
-              <w:bottom w:w="0" w:type="dxa"/>
-              <w:left w:w="0" w:type="dxa"/>
-              <w:right w:w="0" w:type="dxa"/>
-            </w:tcMar>
-            <w:vAlign w:val="center"/>
-          </w:tcPr>
-          <w:p>
-            <w:pPr>
-              <w:pStyle w:val="Normal"/>
-              <w:jc w:val="center"/>
-              <w:pBdr>
-                <w:bottom w:val="none" w:sz="0" w:space="0" w:color="000000"/>
-                <w:top w:val="none" w:sz="0" w:space="0" w:color="000000"/>
-                <w:left w:val="none" w:sz="0" w:space="0" w:color="000000"/>
-                <w:right w:val="none" w:sz="0" w:space="0" w:color="000000"/>
-              </w:pBdr>
-              <w:spacing w:after="100" w:before="100" w:line="240"/>
-              <w:ind w:firstLine="0" w:left="100" w:right="100"/>
-            </w:pPr>
-            <w:r>
-              <w:rPr>
-                <w:rFonts w:ascii="Helvetica" w:hAnsi="Helvetica" w:eastAsia="Helvetica" w:cs="Helvetica"/>
-                <w:i w:val="false"/>
-                <w:b w:val="false"/>
-                <w:u w:val="none"/>
-                <w:sz w:val="22"/>
-                <w:szCs w:val="22"/>
-                <w:color w:val="000000"/>
-              </w:rPr>
-              <w:t xml:space="preserve">126 (14.4%)</w:t>
-            </w:r>
-          </w:p>
-        </w:tc>
-        <w:tc>
-          <w:tcPr>
-            <w:tcBorders>
-              <w:bottom w:val="none" w:sz="0" w:space="0" w:color="000000"/>
-              <w:top w:val="none" w:sz="0" w:space="0" w:color="000000"/>
-              <w:left w:val="none" w:sz="0" w:space="0" w:color="000000"/>
-              <w:right w:val="none" w:sz="0" w:space="0" w:color="000000"/>
-            </w:tcBorders>
-            <w:shd w:val="clear" w:color="auto" w:fill="FFFFFF"/>
-            <w:tcMar>
-              <w:top w:w="0" w:type="dxa"/>
-              <w:bottom w:w="0" w:type="dxa"/>
-              <w:left w:w="0" w:type="dxa"/>
-              <w:right w:w="0" w:type="dxa"/>
-            </w:tcMar>
-            <w:vAlign w:val="center"/>
-          </w:tcPr>
-          <w:p>
-            <w:pPr>
-              <w:pStyle w:val="Normal"/>
-              <w:jc w:val="center"/>
-              <w:pBdr>
-                <w:bottom w:val="none" w:sz="0" w:space="0" w:color="000000"/>
-                <w:top w:val="none" w:sz="0" w:space="0" w:color="000000"/>
-                <w:left w:val="none" w:sz="0" w:space="0" w:color="000000"/>
-                <w:right w:val="none" w:sz="0" w:space="0" w:color="000000"/>
-              </w:pBdr>
-              <w:spacing w:after="100" w:before="100" w:line="240"/>
-              <w:ind w:firstLine="0" w:left="100" w:right="100"/>
-            </w:pPr>
-            <w:r>
-              <w:rPr>
-                <w:rFonts w:ascii="Helvetica" w:hAnsi="Helvetica" w:eastAsia="Helvetica" w:cs="Helvetica"/>
-                <w:i w:val="false"/>
-                <w:b w:val="false"/>
-                <w:u w:val="none"/>
-                <w:sz w:val="22"/>
-                <w:szCs w:val="22"/>
-                <w:color w:val="000000"/>
-              </w:rPr>
-              <w:t xml:space="preserve"/>
+              <w:t xml:space="preserve">395 (9.3%)</w:t>
+            </w:r>
+          </w:p>
+        </w:tc>
+        <w:tc>
+          <w:tcPr>
+            <w:tcBorders>
+              <w:bottom w:val="none" w:sz="0" w:space="0" w:color="000000"/>
+              <w:top w:val="none" w:sz="0" w:space="0" w:color="000000"/>
+              <w:left w:val="none" w:sz="0" w:space="0" w:color="000000"/>
+              <w:right w:val="none" w:sz="0" w:space="0" w:color="000000"/>
+            </w:tcBorders>
+            <w:shd w:val="clear" w:color="auto" w:fill="FFFFFF"/>
+            <w:tcMar>
+              <w:top w:w="0" w:type="dxa"/>
+              <w:bottom w:w="0" w:type="dxa"/>
+              <w:left w:w="0" w:type="dxa"/>
+              <w:right w:w="0" w:type="dxa"/>
+            </w:tcMar>
+            <w:vAlign w:val="center"/>
+          </w:tcPr>
+          <w:p>
+            <w:pPr>
+              <w:pStyle w:val="Normal"/>
+              <w:jc w:val="center"/>
+              <w:pBdr>
+                <w:bottom w:val="none" w:sz="0" w:space="0" w:color="000000"/>
+                <w:top w:val="none" w:sz="0" w:space="0" w:color="000000"/>
+                <w:left w:val="none" w:sz="0" w:space="0" w:color="000000"/>
+                <w:right w:val="none" w:sz="0" w:space="0" w:color="000000"/>
+              </w:pBdr>
+              <w:spacing w:after="100" w:before="100" w:line="240"/>
+              <w:ind w:firstLine="0" w:left="100" w:right="100"/>
+            </w:pPr>
+            <w:r>
+              <w:rPr>
+                <w:rFonts w:ascii="Helvetica" w:hAnsi="Helvetica" w:eastAsia="Helvetica" w:cs="Helvetica"/>
+                <w:i w:val="false"/>
+                <w:b w:val="false"/>
+                <w:u w:val="none"/>
+                <w:sz w:val="22"/>
+                <w:szCs w:val="22"/>
+                <w:color w:val="000000"/>
+              </w:rPr>
+              <w:t xml:space="preserve">216 (24.7%)</w:t>
+            </w:r>
+          </w:p>
+        </w:tc>
+        <w:tc>
+          <w:tcPr>
+            <w:tcBorders>
+              <w:bottom w:val="none" w:sz="0" w:space="0" w:color="000000"/>
+              <w:top w:val="none" w:sz="0" w:space="0" w:color="000000"/>
+              <w:left w:val="none" w:sz="0" w:space="0" w:color="000000"/>
+              <w:right w:val="none" w:sz="0" w:space="0" w:color="000000"/>
+            </w:tcBorders>
+            <w:shd w:val="clear" w:color="auto" w:fill="FFFFFF"/>
+            <w:tcMar>
+              <w:top w:w="0" w:type="dxa"/>
+              <w:bottom w:w="0" w:type="dxa"/>
+              <w:left w:w="0" w:type="dxa"/>
+              <w:right w:w="0" w:type="dxa"/>
+            </w:tcMar>
+            <w:vAlign w:val="center"/>
+          </w:tcPr>
+          <w:p>
+            <w:pPr>
+              <w:pStyle w:val="Normal"/>
+              <w:jc w:val="center"/>
+              <w:pBdr>
+                <w:bottom w:val="none" w:sz="0" w:space="0" w:color="000000"/>
+                <w:top w:val="none" w:sz="0" w:space="0" w:color="000000"/>
+                <w:left w:val="none" w:sz="0" w:space="0" w:color="000000"/>
+                <w:right w:val="none" w:sz="0" w:space="0" w:color="000000"/>
+              </w:pBdr>
+              <w:spacing w:after="100" w:before="100" w:line="240"/>
+              <w:ind w:firstLine="0" w:left="100" w:right="100"/>
+            </w:pPr>
+            <w:r>
+              <w:rPr>
+                <w:rFonts w:ascii="Helvetica" w:hAnsi="Helvetica" w:eastAsia="Helvetica" w:cs="Helvetica"/>
+                <w:i w:val="false"/>
+                <w:b w:val="false"/>
+                <w:u w:val="none"/>
+                <w:sz w:val="22"/>
+                <w:szCs w:val="22"/>
+                <w:color w:val="000000"/>
+              </w:rPr>
+              <w:t xml:space="preserve">&amp;lt;0.001</w:t>
             </w:r>
           </w:p>
         </w:tc>
@@ -8350,51 +8350,51 @@
                 <w:szCs w:val="22"/>
                 <w:color w:val="000000"/>
               </w:rPr>
-              <w:t xml:space="preserve">3,869 (91.0%)</w:t>
-            </w:r>
-          </w:p>
-        </w:tc>
-        <w:tc>
-          <w:tcPr>
-            <w:tcBorders>
-              <w:bottom w:val="none" w:sz="0" w:space="0" w:color="000000"/>
-              <w:top w:val="none" w:sz="0" w:space="0" w:color="000000"/>
-              <w:left w:val="none" w:sz="0" w:space="0" w:color="000000"/>
-              <w:right w:val="none" w:sz="0" w:space="0" w:color="000000"/>
-            </w:tcBorders>
-            <w:shd w:val="clear" w:color="auto" w:fill="FFFFFF"/>
-            <w:tcMar>
-              <w:top w:w="0" w:type="dxa"/>
-              <w:bottom w:w="0" w:type="dxa"/>
-              <w:left w:w="0" w:type="dxa"/>
-              <w:right w:w="0" w:type="dxa"/>
-            </w:tcMar>
-            <w:vAlign w:val="center"/>
-          </w:tcPr>
-          <w:p>
-            <w:pPr>
-              <w:pStyle w:val="Normal"/>
-              <w:jc w:val="center"/>
-              <w:pBdr>
-                <w:bottom w:val="none" w:sz="0" w:space="0" w:color="000000"/>
-                <w:top w:val="none" w:sz="0" w:space="0" w:color="000000"/>
-                <w:left w:val="none" w:sz="0" w:space="0" w:color="000000"/>
-                <w:right w:val="none" w:sz="0" w:space="0" w:color="000000"/>
-              </w:pBdr>
-              <w:spacing w:after="100" w:before="100" w:line="240"/>
-              <w:ind w:firstLine="0" w:left="100" w:right="100"/>
-            </w:pPr>
-            <w:r>
-              <w:rPr>
-                <w:rFonts w:ascii="Helvetica" w:hAnsi="Helvetica" w:eastAsia="Helvetica" w:cs="Helvetica"/>
-                <w:i w:val="false"/>
-                <w:b w:val="false"/>
-                <w:u w:val="none"/>
-                <w:sz w:val="22"/>
-                <w:szCs w:val="22"/>
-                <w:color w:val="000000"/>
-              </w:rPr>
-              <w:t xml:space="preserve">747 (85.6%)</w:t>
+              <w:t xml:space="preserve">3,857 (90.7%)</w:t>
+            </w:r>
+          </w:p>
+        </w:tc>
+        <w:tc>
+          <w:tcPr>
+            <w:tcBorders>
+              <w:bottom w:val="none" w:sz="0" w:space="0" w:color="000000"/>
+              <w:top w:val="none" w:sz="0" w:space="0" w:color="000000"/>
+              <w:left w:val="none" w:sz="0" w:space="0" w:color="000000"/>
+              <w:right w:val="none" w:sz="0" w:space="0" w:color="000000"/>
+            </w:tcBorders>
+            <w:shd w:val="clear" w:color="auto" w:fill="FFFFFF"/>
+            <w:tcMar>
+              <w:top w:w="0" w:type="dxa"/>
+              <w:bottom w:w="0" w:type="dxa"/>
+              <w:left w:w="0" w:type="dxa"/>
+              <w:right w:w="0" w:type="dxa"/>
+            </w:tcMar>
+            <w:vAlign w:val="center"/>
+          </w:tcPr>
+          <w:p>
+            <w:pPr>
+              <w:pStyle w:val="Normal"/>
+              <w:jc w:val="center"/>
+              <w:pBdr>
+                <w:bottom w:val="none" w:sz="0" w:space="0" w:color="000000"/>
+                <w:top w:val="none" w:sz="0" w:space="0" w:color="000000"/>
+                <w:left w:val="none" w:sz="0" w:space="0" w:color="000000"/>
+                <w:right w:val="none" w:sz="0" w:space="0" w:color="000000"/>
+              </w:pBdr>
+              <w:spacing w:after="100" w:before="100" w:line="240"/>
+              <w:ind w:firstLine="0" w:left="100" w:right="100"/>
+            </w:pPr>
+            <w:r>
+              <w:rPr>
+                <w:rFonts w:ascii="Helvetica" w:hAnsi="Helvetica" w:eastAsia="Helvetica" w:cs="Helvetica"/>
+                <w:i w:val="false"/>
+                <w:b w:val="false"/>
+                <w:u w:val="none"/>
+                <w:sz w:val="22"/>
+                <w:szCs w:val="22"/>
+                <w:color w:val="000000"/>
+              </w:rPr>
+              <w:t xml:space="preserve">657 (75.3%)</w:t>
             </w:r>
           </w:p>
         </w:tc>
@@ -8445,7 +8445,7 @@
       </w:tr>
       <w:tr>
         <w:trPr>
-          <w:trHeight w:val="619" w:hRule="auto"/>
+          <w:trHeight w:val="621" w:hRule="auto"/>
         </w:trPr>
         body46
         <w:tc>
@@ -8488,7 +8488,7 @@
                 <w:szCs w:val="22"/>
                 <w:color w:val="000000"/>
               </w:rPr>
-              <w:t xml:space="preserve">SOFA - Respiration at 168 hours</w:t>
+              <w:t xml:space="preserve">SOFA - Coagulation at 168 hours</w:t>
             </w:r>
           </w:p>
         </w:tc>
@@ -8714,51 +8714,51 @@
                 <w:szCs w:val="22"/>
                 <w:color w:val="000000"/>
               </w:rPr>
-              <w:t xml:space="preserve">395 (9.3%)</w:t>
-            </w:r>
-          </w:p>
-        </w:tc>
-        <w:tc>
-          <w:tcPr>
-            <w:tcBorders>
-              <w:bottom w:val="none" w:sz="0" w:space="0" w:color="000000"/>
-              <w:top w:val="none" w:sz="0" w:space="0" w:color="000000"/>
-              <w:left w:val="none" w:sz="0" w:space="0" w:color="000000"/>
-              <w:right w:val="none" w:sz="0" w:space="0" w:color="000000"/>
-            </w:tcBorders>
-            <w:shd w:val="clear" w:color="auto" w:fill="FFFFFF"/>
-            <w:tcMar>
-              <w:top w:w="0" w:type="dxa"/>
-              <w:bottom w:w="0" w:type="dxa"/>
-              <w:left w:w="0" w:type="dxa"/>
-              <w:right w:w="0" w:type="dxa"/>
-            </w:tcMar>
-            <w:vAlign w:val="center"/>
-          </w:tcPr>
-          <w:p>
-            <w:pPr>
-              <w:pStyle w:val="Normal"/>
-              <w:jc w:val="center"/>
-              <w:pBdr>
-                <w:bottom w:val="none" w:sz="0" w:space="0" w:color="000000"/>
-                <w:top w:val="none" w:sz="0" w:space="0" w:color="000000"/>
-                <w:left w:val="none" w:sz="0" w:space="0" w:color="000000"/>
-                <w:right w:val="none" w:sz="0" w:space="0" w:color="000000"/>
-              </w:pBdr>
-              <w:spacing w:after="100" w:before="100" w:line="240"/>
-              <w:ind w:firstLine="0" w:left="100" w:right="100"/>
-            </w:pPr>
-            <w:r>
-              <w:rPr>
-                <w:rFonts w:ascii="Helvetica" w:hAnsi="Helvetica" w:eastAsia="Helvetica" w:cs="Helvetica"/>
-                <w:i w:val="false"/>
-                <w:b w:val="false"/>
-                <w:u w:val="none"/>
-                <w:sz w:val="22"/>
-                <w:szCs w:val="22"/>
-                <w:color w:val="000000"/>
-              </w:rPr>
-              <w:t xml:space="preserve">216 (24.7%)</w:t>
+              <w:t xml:space="preserve">169 (4.0%)</w:t>
+            </w:r>
+          </w:p>
+        </w:tc>
+        <w:tc>
+          <w:tcPr>
+            <w:tcBorders>
+              <w:bottom w:val="none" w:sz="0" w:space="0" w:color="000000"/>
+              <w:top w:val="none" w:sz="0" w:space="0" w:color="000000"/>
+              <w:left w:val="none" w:sz="0" w:space="0" w:color="000000"/>
+              <w:right w:val="none" w:sz="0" w:space="0" w:color="000000"/>
+            </w:tcBorders>
+            <w:shd w:val="clear" w:color="auto" w:fill="FFFFFF"/>
+            <w:tcMar>
+              <w:top w:w="0" w:type="dxa"/>
+              <w:bottom w:w="0" w:type="dxa"/>
+              <w:left w:w="0" w:type="dxa"/>
+              <w:right w:w="0" w:type="dxa"/>
+            </w:tcMar>
+            <w:vAlign w:val="center"/>
+          </w:tcPr>
+          <w:p>
+            <w:pPr>
+              <w:pStyle w:val="Normal"/>
+              <w:jc w:val="center"/>
+              <w:pBdr>
+                <w:bottom w:val="none" w:sz="0" w:space="0" w:color="000000"/>
+                <w:top w:val="none" w:sz="0" w:space="0" w:color="000000"/>
+                <w:left w:val="none" w:sz="0" w:space="0" w:color="000000"/>
+                <w:right w:val="none" w:sz="0" w:space="0" w:color="000000"/>
+              </w:pBdr>
+              <w:spacing w:after="100" w:before="100" w:line="240"/>
+              <w:ind w:firstLine="0" w:left="100" w:right="100"/>
+            </w:pPr>
+            <w:r>
+              <w:rPr>
+                <w:rFonts w:ascii="Helvetica" w:hAnsi="Helvetica" w:eastAsia="Helvetica" w:cs="Helvetica"/>
+                <w:i w:val="false"/>
+                <w:b w:val="false"/>
+                <w:u w:val="none"/>
+                <w:sz w:val="22"/>
+                <w:szCs w:val="22"/>
+                <w:color w:val="000000"/>
+              </w:rPr>
+              <w:t xml:space="preserve">130 (14.9%)</w:t>
             </w:r>
           </w:p>
         </w:tc>
@@ -8896,51 +8896,51 @@
                 <w:szCs w:val="22"/>
                 <w:color w:val="000000"/>
               </w:rPr>
-              <w:t xml:space="preserve">3,857 (90.7%)</w:t>
-            </w:r>
-          </w:p>
-        </w:tc>
-        <w:tc>
-          <w:tcPr>
-            <w:tcBorders>
-              <w:bottom w:val="none" w:sz="0" w:space="0" w:color="000000"/>
-              <w:top w:val="none" w:sz="0" w:space="0" w:color="000000"/>
-              <w:left w:val="none" w:sz="0" w:space="0" w:color="000000"/>
-              <w:right w:val="none" w:sz="0" w:space="0" w:color="000000"/>
-            </w:tcBorders>
-            <w:shd w:val="clear" w:color="auto" w:fill="FFFFFF"/>
-            <w:tcMar>
-              <w:top w:w="0" w:type="dxa"/>
-              <w:bottom w:w="0" w:type="dxa"/>
-              <w:left w:w="0" w:type="dxa"/>
-              <w:right w:w="0" w:type="dxa"/>
-            </w:tcMar>
-            <w:vAlign w:val="center"/>
-          </w:tcPr>
-          <w:p>
-            <w:pPr>
-              <w:pStyle w:val="Normal"/>
-              <w:jc w:val="center"/>
-              <w:pBdr>
-                <w:bottom w:val="none" w:sz="0" w:space="0" w:color="000000"/>
-                <w:top w:val="none" w:sz="0" w:space="0" w:color="000000"/>
-                <w:left w:val="none" w:sz="0" w:space="0" w:color="000000"/>
-                <w:right w:val="none" w:sz="0" w:space="0" w:color="000000"/>
-              </w:pBdr>
-              <w:spacing w:after="100" w:before="100" w:line="240"/>
-              <w:ind w:firstLine="0" w:left="100" w:right="100"/>
-            </w:pPr>
-            <w:r>
-              <w:rPr>
-                <w:rFonts w:ascii="Helvetica" w:hAnsi="Helvetica" w:eastAsia="Helvetica" w:cs="Helvetica"/>
-                <w:i w:val="false"/>
-                <w:b w:val="false"/>
-                <w:u w:val="none"/>
-                <w:sz w:val="22"/>
-                <w:szCs w:val="22"/>
-                <w:color w:val="000000"/>
-              </w:rPr>
-              <w:t xml:space="preserve">657 (75.3%)</w:t>
+              <w:t xml:space="preserve">4,083 (96.0%)</w:t>
+            </w:r>
+          </w:p>
+        </w:tc>
+        <w:tc>
+          <w:tcPr>
+            <w:tcBorders>
+              <w:bottom w:val="none" w:sz="0" w:space="0" w:color="000000"/>
+              <w:top w:val="none" w:sz="0" w:space="0" w:color="000000"/>
+              <w:left w:val="none" w:sz="0" w:space="0" w:color="000000"/>
+              <w:right w:val="none" w:sz="0" w:space="0" w:color="000000"/>
+            </w:tcBorders>
+            <w:shd w:val="clear" w:color="auto" w:fill="FFFFFF"/>
+            <w:tcMar>
+              <w:top w:w="0" w:type="dxa"/>
+              <w:bottom w:w="0" w:type="dxa"/>
+              <w:left w:w="0" w:type="dxa"/>
+              <w:right w:w="0" w:type="dxa"/>
+            </w:tcMar>
+            <w:vAlign w:val="center"/>
+          </w:tcPr>
+          <w:p>
+            <w:pPr>
+              <w:pStyle w:val="Normal"/>
+              <w:jc w:val="center"/>
+              <w:pBdr>
+                <w:bottom w:val="none" w:sz="0" w:space="0" w:color="000000"/>
+                <w:top w:val="none" w:sz="0" w:space="0" w:color="000000"/>
+                <w:left w:val="none" w:sz="0" w:space="0" w:color="000000"/>
+                <w:right w:val="none" w:sz="0" w:space="0" w:color="000000"/>
+              </w:pBdr>
+              <w:spacing w:after="100" w:before="100" w:line="240"/>
+              <w:ind w:firstLine="0" w:left="100" w:right="100"/>
+            </w:pPr>
+            <w:r>
+              <w:rPr>
+                <w:rFonts w:ascii="Helvetica" w:hAnsi="Helvetica" w:eastAsia="Helvetica" w:cs="Helvetica"/>
+                <w:i w:val="false"/>
+                <w:b w:val="false"/>
+                <w:u w:val="none"/>
+                <w:sz w:val="22"/>
+                <w:szCs w:val="22"/>
+                <w:color w:val="000000"/>
+              </w:rPr>
+              <w:t xml:space="preserve">743 (85.1%)</w:t>
             </w:r>
           </w:p>
         </w:tc>
@@ -8991,7 +8991,7 @@
       </w:tr>
       <w:tr>
         <w:trPr>
-          <w:trHeight w:val="621" w:hRule="auto"/>
+          <w:trHeight w:val="577" w:hRule="auto"/>
         </w:trPr>
         body49
         <w:tc>
@@ -9034,7 +9034,7 @@
                 <w:szCs w:val="22"/>
                 <w:color w:val="000000"/>
               </w:rPr>
-              <w:t xml:space="preserve">SOFA - Coagulation at 168 hours</w:t>
+              <w:t xml:space="preserve">SOFA - Liver at 168 hours</w:t>
             </w:r>
           </w:p>
         </w:tc>
@@ -9260,51 +9260,51 @@
                 <w:szCs w:val="22"/>
                 <w:color w:val="000000"/>
               </w:rPr>
-              <w:t xml:space="preserve">169 (4.0%)</w:t>
-            </w:r>
-          </w:p>
-        </w:tc>
-        <w:tc>
-          <w:tcPr>
-            <w:tcBorders>
-              <w:bottom w:val="none" w:sz="0" w:space="0" w:color="000000"/>
-              <w:top w:val="none" w:sz="0" w:space="0" w:color="000000"/>
-              <w:left w:val="none" w:sz="0" w:space="0" w:color="000000"/>
-              <w:right w:val="none" w:sz="0" w:space="0" w:color="000000"/>
-            </w:tcBorders>
-            <w:shd w:val="clear" w:color="auto" w:fill="FFFFFF"/>
-            <w:tcMar>
-              <w:top w:w="0" w:type="dxa"/>
-              <w:bottom w:w="0" w:type="dxa"/>
-              <w:left w:w="0" w:type="dxa"/>
-              <w:right w:w="0" w:type="dxa"/>
-            </w:tcMar>
-            <w:vAlign w:val="center"/>
-          </w:tcPr>
-          <w:p>
-            <w:pPr>
-              <w:pStyle w:val="Normal"/>
-              <w:jc w:val="center"/>
-              <w:pBdr>
-                <w:bottom w:val="none" w:sz="0" w:space="0" w:color="000000"/>
-                <w:top w:val="none" w:sz="0" w:space="0" w:color="000000"/>
-                <w:left w:val="none" w:sz="0" w:space="0" w:color="000000"/>
-                <w:right w:val="none" w:sz="0" w:space="0" w:color="000000"/>
-              </w:pBdr>
-              <w:spacing w:after="100" w:before="100" w:line="240"/>
-              <w:ind w:firstLine="0" w:left="100" w:right="100"/>
-            </w:pPr>
-            <w:r>
-              <w:rPr>
-                <w:rFonts w:ascii="Helvetica" w:hAnsi="Helvetica" w:eastAsia="Helvetica" w:cs="Helvetica"/>
-                <w:i w:val="false"/>
-                <w:b w:val="false"/>
-                <w:u w:val="none"/>
-                <w:sz w:val="22"/>
-                <w:szCs w:val="22"/>
-                <w:color w:val="000000"/>
-              </w:rPr>
-              <w:t xml:space="preserve">130 (14.9%)</w:t>
+              <w:t xml:space="preserve">224 (5.3%)</w:t>
+            </w:r>
+          </w:p>
+        </w:tc>
+        <w:tc>
+          <w:tcPr>
+            <w:tcBorders>
+              <w:bottom w:val="none" w:sz="0" w:space="0" w:color="000000"/>
+              <w:top w:val="none" w:sz="0" w:space="0" w:color="000000"/>
+              <w:left w:val="none" w:sz="0" w:space="0" w:color="000000"/>
+              <w:right w:val="none" w:sz="0" w:space="0" w:color="000000"/>
+            </w:tcBorders>
+            <w:shd w:val="clear" w:color="auto" w:fill="FFFFFF"/>
+            <w:tcMar>
+              <w:top w:w="0" w:type="dxa"/>
+              <w:bottom w:w="0" w:type="dxa"/>
+              <w:left w:w="0" w:type="dxa"/>
+              <w:right w:w="0" w:type="dxa"/>
+            </w:tcMar>
+            <w:vAlign w:val="center"/>
+          </w:tcPr>
+          <w:p>
+            <w:pPr>
+              <w:pStyle w:val="Normal"/>
+              <w:jc w:val="center"/>
+              <w:pBdr>
+                <w:bottom w:val="none" w:sz="0" w:space="0" w:color="000000"/>
+                <w:top w:val="none" w:sz="0" w:space="0" w:color="000000"/>
+                <w:left w:val="none" w:sz="0" w:space="0" w:color="000000"/>
+                <w:right w:val="none" w:sz="0" w:space="0" w:color="000000"/>
+              </w:pBdr>
+              <w:spacing w:after="100" w:before="100" w:line="240"/>
+              <w:ind w:firstLine="0" w:left="100" w:right="100"/>
+            </w:pPr>
+            <w:r>
+              <w:rPr>
+                <w:rFonts w:ascii="Helvetica" w:hAnsi="Helvetica" w:eastAsia="Helvetica" w:cs="Helvetica"/>
+                <w:i w:val="false"/>
+                <w:b w:val="false"/>
+                <w:u w:val="none"/>
+                <w:sz w:val="22"/>
+                <w:szCs w:val="22"/>
+                <w:color w:val="000000"/>
+              </w:rPr>
+              <w:t xml:space="preserve">136 (15.6%)</w:t>
             </w:r>
           </w:p>
         </w:tc>
@@ -9442,51 +9442,51 @@
                 <w:szCs w:val="22"/>
                 <w:color w:val="000000"/>
               </w:rPr>
-              <w:t xml:space="preserve">4,083 (96.0%)</w:t>
-            </w:r>
-          </w:p>
-        </w:tc>
-        <w:tc>
-          <w:tcPr>
-            <w:tcBorders>
-              <w:bottom w:val="none" w:sz="0" w:space="0" w:color="000000"/>
-              <w:top w:val="none" w:sz="0" w:space="0" w:color="000000"/>
-              <w:left w:val="none" w:sz="0" w:space="0" w:color="000000"/>
-              <w:right w:val="none" w:sz="0" w:space="0" w:color="000000"/>
-            </w:tcBorders>
-            <w:shd w:val="clear" w:color="auto" w:fill="FFFFFF"/>
-            <w:tcMar>
-              <w:top w:w="0" w:type="dxa"/>
-              <w:bottom w:w="0" w:type="dxa"/>
-              <w:left w:w="0" w:type="dxa"/>
-              <w:right w:w="0" w:type="dxa"/>
-            </w:tcMar>
-            <w:vAlign w:val="center"/>
-          </w:tcPr>
-          <w:p>
-            <w:pPr>
-              <w:pStyle w:val="Normal"/>
-              <w:jc w:val="center"/>
-              <w:pBdr>
-                <w:bottom w:val="none" w:sz="0" w:space="0" w:color="000000"/>
-                <w:top w:val="none" w:sz="0" w:space="0" w:color="000000"/>
-                <w:left w:val="none" w:sz="0" w:space="0" w:color="000000"/>
-                <w:right w:val="none" w:sz="0" w:space="0" w:color="000000"/>
-              </w:pBdr>
-              <w:spacing w:after="100" w:before="100" w:line="240"/>
-              <w:ind w:firstLine="0" w:left="100" w:right="100"/>
-            </w:pPr>
-            <w:r>
-              <w:rPr>
-                <w:rFonts w:ascii="Helvetica" w:hAnsi="Helvetica" w:eastAsia="Helvetica" w:cs="Helvetica"/>
-                <w:i w:val="false"/>
-                <w:b w:val="false"/>
-                <w:u w:val="none"/>
-                <w:sz w:val="22"/>
-                <w:szCs w:val="22"/>
-                <w:color w:val="000000"/>
-              </w:rPr>
-              <w:t xml:space="preserve">743 (85.1%)</w:t>
+              <w:t xml:space="preserve">4,028 (94.7%)</w:t>
+            </w:r>
+          </w:p>
+        </w:tc>
+        <w:tc>
+          <w:tcPr>
+            <w:tcBorders>
+              <w:bottom w:val="none" w:sz="0" w:space="0" w:color="000000"/>
+              <w:top w:val="none" w:sz="0" w:space="0" w:color="000000"/>
+              <w:left w:val="none" w:sz="0" w:space="0" w:color="000000"/>
+              <w:right w:val="none" w:sz="0" w:space="0" w:color="000000"/>
+            </w:tcBorders>
+            <w:shd w:val="clear" w:color="auto" w:fill="FFFFFF"/>
+            <w:tcMar>
+              <w:top w:w="0" w:type="dxa"/>
+              <w:bottom w:w="0" w:type="dxa"/>
+              <w:left w:w="0" w:type="dxa"/>
+              <w:right w:w="0" w:type="dxa"/>
+            </w:tcMar>
+            <w:vAlign w:val="center"/>
+          </w:tcPr>
+          <w:p>
+            <w:pPr>
+              <w:pStyle w:val="Normal"/>
+              <w:jc w:val="center"/>
+              <w:pBdr>
+                <w:bottom w:val="none" w:sz="0" w:space="0" w:color="000000"/>
+                <w:top w:val="none" w:sz="0" w:space="0" w:color="000000"/>
+                <w:left w:val="none" w:sz="0" w:space="0" w:color="000000"/>
+                <w:right w:val="none" w:sz="0" w:space="0" w:color="000000"/>
+              </w:pBdr>
+              <w:spacing w:after="100" w:before="100" w:line="240"/>
+              <w:ind w:firstLine="0" w:left="100" w:right="100"/>
+            </w:pPr>
+            <w:r>
+              <w:rPr>
+                <w:rFonts w:ascii="Helvetica" w:hAnsi="Helvetica" w:eastAsia="Helvetica" w:cs="Helvetica"/>
+                <w:i w:val="false"/>
+                <w:b w:val="false"/>
+                <w:u w:val="none"/>
+                <w:sz w:val="22"/>
+                <w:szCs w:val="22"/>
+                <w:color w:val="000000"/>
+              </w:rPr>
+              <w:t xml:space="preserve">737 (84.4%)</w:t>
             </w:r>
           </w:p>
         </w:tc>
@@ -9580,7 +9580,7 @@
                 <w:szCs w:val="22"/>
                 <w:color w:val="000000"/>
               </w:rPr>
-              <w:t xml:space="preserve">SOFA - Liver at 168 hours</w:t>
+              <w:t xml:space="preserve">SOFA - Cardiovascular at 168 hours</w:t>
             </w:r>
           </w:p>
         </w:tc>
@@ -9806,51 +9806,51 @@
                 <w:szCs w:val="22"/>
                 <w:color w:val="000000"/>
               </w:rPr>
-              <w:t xml:space="preserve">224 (5.3%)</w:t>
-            </w:r>
-          </w:p>
-        </w:tc>
-        <w:tc>
-          <w:tcPr>
-            <w:tcBorders>
-              <w:bottom w:val="none" w:sz="0" w:space="0" w:color="000000"/>
-              <w:top w:val="none" w:sz="0" w:space="0" w:color="000000"/>
-              <w:left w:val="none" w:sz="0" w:space="0" w:color="000000"/>
-              <w:right w:val="none" w:sz="0" w:space="0" w:color="000000"/>
-            </w:tcBorders>
-            <w:shd w:val="clear" w:color="auto" w:fill="FFFFFF"/>
-            <w:tcMar>
-              <w:top w:w="0" w:type="dxa"/>
-              <w:bottom w:w="0" w:type="dxa"/>
-              <w:left w:w="0" w:type="dxa"/>
-              <w:right w:w="0" w:type="dxa"/>
-            </w:tcMar>
-            <w:vAlign w:val="center"/>
-          </w:tcPr>
-          <w:p>
-            <w:pPr>
-              <w:pStyle w:val="Normal"/>
-              <w:jc w:val="center"/>
-              <w:pBdr>
-                <w:bottom w:val="none" w:sz="0" w:space="0" w:color="000000"/>
-                <w:top w:val="none" w:sz="0" w:space="0" w:color="000000"/>
-                <w:left w:val="none" w:sz="0" w:space="0" w:color="000000"/>
-                <w:right w:val="none" w:sz="0" w:space="0" w:color="000000"/>
-              </w:pBdr>
-              <w:spacing w:after="100" w:before="100" w:line="240"/>
-              <w:ind w:firstLine="0" w:left="100" w:right="100"/>
-            </w:pPr>
-            <w:r>
-              <w:rPr>
-                <w:rFonts w:ascii="Helvetica" w:hAnsi="Helvetica" w:eastAsia="Helvetica" w:cs="Helvetica"/>
-                <w:i w:val="false"/>
-                <w:b w:val="false"/>
-                <w:u w:val="none"/>
-                <w:sz w:val="22"/>
-                <w:szCs w:val="22"/>
-                <w:color w:val="000000"/>
-              </w:rPr>
-              <w:t xml:space="preserve">136 (15.6%)</w:t>
+              <w:t xml:space="preserve">498 (11.7%)</w:t>
+            </w:r>
+          </w:p>
+        </w:tc>
+        <w:tc>
+          <w:tcPr>
+            <w:tcBorders>
+              <w:bottom w:val="none" w:sz="0" w:space="0" w:color="000000"/>
+              <w:top w:val="none" w:sz="0" w:space="0" w:color="000000"/>
+              <w:left w:val="none" w:sz="0" w:space="0" w:color="000000"/>
+              <w:right w:val="none" w:sz="0" w:space="0" w:color="000000"/>
+            </w:tcBorders>
+            <w:shd w:val="clear" w:color="auto" w:fill="FFFFFF"/>
+            <w:tcMar>
+              <w:top w:w="0" w:type="dxa"/>
+              <w:bottom w:w="0" w:type="dxa"/>
+              <w:left w:w="0" w:type="dxa"/>
+              <w:right w:w="0" w:type="dxa"/>
+            </w:tcMar>
+            <w:vAlign w:val="center"/>
+          </w:tcPr>
+          <w:p>
+            <w:pPr>
+              <w:pStyle w:val="Normal"/>
+              <w:jc w:val="center"/>
+              <w:pBdr>
+                <w:bottom w:val="none" w:sz="0" w:space="0" w:color="000000"/>
+                <w:top w:val="none" w:sz="0" w:space="0" w:color="000000"/>
+                <w:left w:val="none" w:sz="0" w:space="0" w:color="000000"/>
+                <w:right w:val="none" w:sz="0" w:space="0" w:color="000000"/>
+              </w:pBdr>
+              <w:spacing w:after="100" w:before="100" w:line="240"/>
+              <w:ind w:firstLine="0" w:left="100" w:right="100"/>
+            </w:pPr>
+            <w:r>
+              <w:rPr>
+                <w:rFonts w:ascii="Helvetica" w:hAnsi="Helvetica" w:eastAsia="Helvetica" w:cs="Helvetica"/>
+                <w:i w:val="false"/>
+                <w:b w:val="false"/>
+                <w:u w:val="none"/>
+                <w:sz w:val="22"/>
+                <w:szCs w:val="22"/>
+                <w:color w:val="000000"/>
+              </w:rPr>
+              <w:t xml:space="preserve">287 (32.9%)</w:t>
             </w:r>
           </w:p>
         </w:tc>
@@ -9988,51 +9988,51 @@
                 <w:szCs w:val="22"/>
                 <w:color w:val="000000"/>
               </w:rPr>
-              <w:t xml:space="preserve">4,028 (94.7%)</w:t>
-            </w:r>
-          </w:p>
-        </w:tc>
-        <w:tc>
-          <w:tcPr>
-            <w:tcBorders>
-              <w:bottom w:val="none" w:sz="0" w:space="0" w:color="000000"/>
-              <w:top w:val="none" w:sz="0" w:space="0" w:color="000000"/>
-              <w:left w:val="none" w:sz="0" w:space="0" w:color="000000"/>
-              <w:right w:val="none" w:sz="0" w:space="0" w:color="000000"/>
-            </w:tcBorders>
-            <w:shd w:val="clear" w:color="auto" w:fill="FFFFFF"/>
-            <w:tcMar>
-              <w:top w:w="0" w:type="dxa"/>
-              <w:bottom w:w="0" w:type="dxa"/>
-              <w:left w:w="0" w:type="dxa"/>
-              <w:right w:w="0" w:type="dxa"/>
-            </w:tcMar>
-            <w:vAlign w:val="center"/>
-          </w:tcPr>
-          <w:p>
-            <w:pPr>
-              <w:pStyle w:val="Normal"/>
-              <w:jc w:val="center"/>
-              <w:pBdr>
-                <w:bottom w:val="none" w:sz="0" w:space="0" w:color="000000"/>
-                <w:top w:val="none" w:sz="0" w:space="0" w:color="000000"/>
-                <w:left w:val="none" w:sz="0" w:space="0" w:color="000000"/>
-                <w:right w:val="none" w:sz="0" w:space="0" w:color="000000"/>
-              </w:pBdr>
-              <w:spacing w:after="100" w:before="100" w:line="240"/>
-              <w:ind w:firstLine="0" w:left="100" w:right="100"/>
-            </w:pPr>
-            <w:r>
-              <w:rPr>
-                <w:rFonts w:ascii="Helvetica" w:hAnsi="Helvetica" w:eastAsia="Helvetica" w:cs="Helvetica"/>
-                <w:i w:val="false"/>
-                <w:b w:val="false"/>
-                <w:u w:val="none"/>
-                <w:sz w:val="22"/>
-                <w:szCs w:val="22"/>
-                <w:color w:val="000000"/>
-              </w:rPr>
-              <w:t xml:space="preserve">737 (84.4%)</w:t>
+              <w:t xml:space="preserve">3,754 (88.3%)</w:t>
+            </w:r>
+          </w:p>
+        </w:tc>
+        <w:tc>
+          <w:tcPr>
+            <w:tcBorders>
+              <w:bottom w:val="none" w:sz="0" w:space="0" w:color="000000"/>
+              <w:top w:val="none" w:sz="0" w:space="0" w:color="000000"/>
+              <w:left w:val="none" w:sz="0" w:space="0" w:color="000000"/>
+              <w:right w:val="none" w:sz="0" w:space="0" w:color="000000"/>
+            </w:tcBorders>
+            <w:shd w:val="clear" w:color="auto" w:fill="FFFFFF"/>
+            <w:tcMar>
+              <w:top w:w="0" w:type="dxa"/>
+              <w:bottom w:w="0" w:type="dxa"/>
+              <w:left w:w="0" w:type="dxa"/>
+              <w:right w:w="0" w:type="dxa"/>
+            </w:tcMar>
+            <w:vAlign w:val="center"/>
+          </w:tcPr>
+          <w:p>
+            <w:pPr>
+              <w:pStyle w:val="Normal"/>
+              <w:jc w:val="center"/>
+              <w:pBdr>
+                <w:bottom w:val="none" w:sz="0" w:space="0" w:color="000000"/>
+                <w:top w:val="none" w:sz="0" w:space="0" w:color="000000"/>
+                <w:left w:val="none" w:sz="0" w:space="0" w:color="000000"/>
+                <w:right w:val="none" w:sz="0" w:space="0" w:color="000000"/>
+              </w:pBdr>
+              <w:spacing w:after="100" w:before="100" w:line="240"/>
+              <w:ind w:firstLine="0" w:left="100" w:right="100"/>
+            </w:pPr>
+            <w:r>
+              <w:rPr>
+                <w:rFonts w:ascii="Helvetica" w:hAnsi="Helvetica" w:eastAsia="Helvetica" w:cs="Helvetica"/>
+                <w:i w:val="false"/>
+                <w:b w:val="false"/>
+                <w:u w:val="none"/>
+                <w:sz w:val="22"/>
+                <w:szCs w:val="22"/>
+                <w:color w:val="000000"/>
+              </w:rPr>
+              <w:t xml:space="preserve">586 (67.1%)</w:t>
             </w:r>
           </w:p>
         </w:tc>
@@ -10126,7 +10126,7 @@
                 <w:szCs w:val="22"/>
                 <w:color w:val="000000"/>
               </w:rPr>
-              <w:t xml:space="preserve">SOFA - Cardiovascular at 168 hours</w:t>
+              <w:t xml:space="preserve">SOFA - Renal at 168 hours</w:t>
             </w:r>
           </w:p>
         </w:tc>
@@ -10352,51 +10352,51 @@
                 <w:szCs w:val="22"/>
                 <w:color w:val="000000"/>
               </w:rPr>
-              <w:t xml:space="preserve">498 (11.7%)</w:t>
-            </w:r>
-          </w:p>
-        </w:tc>
-        <w:tc>
-          <w:tcPr>
-            <w:tcBorders>
-              <w:bottom w:val="none" w:sz="0" w:space="0" w:color="000000"/>
-              <w:top w:val="none" w:sz="0" w:space="0" w:color="000000"/>
-              <w:left w:val="none" w:sz="0" w:space="0" w:color="000000"/>
-              <w:right w:val="none" w:sz="0" w:space="0" w:color="000000"/>
-            </w:tcBorders>
-            <w:shd w:val="clear" w:color="auto" w:fill="FFFFFF"/>
-            <w:tcMar>
-              <w:top w:w="0" w:type="dxa"/>
-              <w:bottom w:w="0" w:type="dxa"/>
-              <w:left w:w="0" w:type="dxa"/>
-              <w:right w:w="0" w:type="dxa"/>
-            </w:tcMar>
-            <w:vAlign w:val="center"/>
-          </w:tcPr>
-          <w:p>
-            <w:pPr>
-              <w:pStyle w:val="Normal"/>
-              <w:jc w:val="center"/>
-              <w:pBdr>
-                <w:bottom w:val="none" w:sz="0" w:space="0" w:color="000000"/>
-                <w:top w:val="none" w:sz="0" w:space="0" w:color="000000"/>
-                <w:left w:val="none" w:sz="0" w:space="0" w:color="000000"/>
-                <w:right w:val="none" w:sz="0" w:space="0" w:color="000000"/>
-              </w:pBdr>
-              <w:spacing w:after="100" w:before="100" w:line="240"/>
-              <w:ind w:firstLine="0" w:left="100" w:right="100"/>
-            </w:pPr>
-            <w:r>
-              <w:rPr>
-                <w:rFonts w:ascii="Helvetica" w:hAnsi="Helvetica" w:eastAsia="Helvetica" w:cs="Helvetica"/>
-                <w:i w:val="false"/>
-                <w:b w:val="false"/>
-                <w:u w:val="none"/>
-                <w:sz w:val="22"/>
-                <w:szCs w:val="22"/>
-                <w:color w:val="000000"/>
-              </w:rPr>
-              <w:t xml:space="preserve">287 (32.9%)</w:t>
+              <w:t xml:space="preserve">592 (13.9%)</w:t>
+            </w:r>
+          </w:p>
+        </w:tc>
+        <w:tc>
+          <w:tcPr>
+            <w:tcBorders>
+              <w:bottom w:val="none" w:sz="0" w:space="0" w:color="000000"/>
+              <w:top w:val="none" w:sz="0" w:space="0" w:color="000000"/>
+              <w:left w:val="none" w:sz="0" w:space="0" w:color="000000"/>
+              <w:right w:val="none" w:sz="0" w:space="0" w:color="000000"/>
+            </w:tcBorders>
+            <w:shd w:val="clear" w:color="auto" w:fill="FFFFFF"/>
+            <w:tcMar>
+              <w:top w:w="0" w:type="dxa"/>
+              <w:bottom w:w="0" w:type="dxa"/>
+              <w:left w:w="0" w:type="dxa"/>
+              <w:right w:w="0" w:type="dxa"/>
+            </w:tcMar>
+            <w:vAlign w:val="center"/>
+          </w:tcPr>
+          <w:p>
+            <w:pPr>
+              <w:pStyle w:val="Normal"/>
+              <w:jc w:val="center"/>
+              <w:pBdr>
+                <w:bottom w:val="none" w:sz="0" w:space="0" w:color="000000"/>
+                <w:top w:val="none" w:sz="0" w:space="0" w:color="000000"/>
+                <w:left w:val="none" w:sz="0" w:space="0" w:color="000000"/>
+                <w:right w:val="none" w:sz="0" w:space="0" w:color="000000"/>
+              </w:pBdr>
+              <w:spacing w:after="100" w:before="100" w:line="240"/>
+              <w:ind w:firstLine="0" w:left="100" w:right="100"/>
+            </w:pPr>
+            <w:r>
+              <w:rPr>
+                <w:rFonts w:ascii="Helvetica" w:hAnsi="Helvetica" w:eastAsia="Helvetica" w:cs="Helvetica"/>
+                <w:i w:val="false"/>
+                <w:b w:val="false"/>
+                <w:u w:val="none"/>
+                <w:sz w:val="22"/>
+                <w:szCs w:val="22"/>
+                <w:color w:val="000000"/>
+              </w:rPr>
+              <w:t xml:space="preserve">229 (26.2%)</w:t>
             </w:r>
           </w:p>
         </w:tc>
@@ -10450,552 +10450,6 @@
           <w:trHeight w:val="616" w:hRule="auto"/>
         </w:trPr>
         body57
-        <w:tc>
-          <w:tcPr>
-            <w:tcBorders>
-              <w:bottom w:val="none" w:sz="0" w:space="0" w:color="000000"/>
-              <w:top w:val="none" w:sz="0" w:space="0" w:color="000000"/>
-              <w:left w:val="none" w:sz="0" w:space="0" w:color="000000"/>
-              <w:right w:val="none" w:sz="0" w:space="0" w:color="000000"/>
-            </w:tcBorders>
-            <w:shd w:val="clear" w:color="auto" w:fill="FFFFFF"/>
-            <w:tcMar>
-              <w:top w:w="0" w:type="dxa"/>
-              <w:bottom w:w="0" w:type="dxa"/>
-              <w:left w:w="0" w:type="dxa"/>
-              <w:right w:w="0" w:type="dxa"/>
-            </w:tcMar>
-            <w:vAlign w:val="center"/>
-          </w:tcPr>
-          <w:p>
-            <w:pPr>
-              <w:pStyle w:val="Normal"/>
-              <w:jc w:val="left"/>
-              <w:pBdr>
-                <w:bottom w:val="none" w:sz="0" w:space="0" w:color="000000"/>
-                <w:top w:val="none" w:sz="0" w:space="0" w:color="000000"/>
-                <w:left w:val="none" w:sz="0" w:space="0" w:color="000000"/>
-                <w:right w:val="none" w:sz="0" w:space="0" w:color="000000"/>
-              </w:pBdr>
-              <w:spacing w:after="100" w:before="100" w:line="240"/>
-              <w:ind w:firstLine="0" w:left="100" w:right="100"/>
-            </w:pPr>
-            <w:r>
-              <w:rPr>
-                <w:rFonts w:ascii="Helvetica" w:hAnsi="Helvetica" w:eastAsia="Helvetica" w:cs="Helvetica"/>
-                <w:i w:val="false"/>
-                <w:b w:val="false"/>
-                <w:u w:val="none"/>
-                <w:sz w:val="22"/>
-                <w:szCs w:val="22"/>
-                <w:color w:val="000000"/>
-              </w:rPr>
-              <w:t xml:space="preserve">  Normal</w:t>
-            </w:r>
-          </w:p>
-        </w:tc>
-        <w:tc>
-          <w:tcPr>
-            <w:tcBorders>
-              <w:bottom w:val="none" w:sz="0" w:space="0" w:color="000000"/>
-              <w:top w:val="none" w:sz="0" w:space="0" w:color="000000"/>
-              <w:left w:val="none" w:sz="0" w:space="0" w:color="000000"/>
-              <w:right w:val="none" w:sz="0" w:space="0" w:color="000000"/>
-            </w:tcBorders>
-            <w:shd w:val="clear" w:color="auto" w:fill="FFFFFF"/>
-            <w:tcMar>
-              <w:top w:w="0" w:type="dxa"/>
-              <w:bottom w:w="0" w:type="dxa"/>
-              <w:left w:w="0" w:type="dxa"/>
-              <w:right w:w="0" w:type="dxa"/>
-            </w:tcMar>
-            <w:vAlign w:val="center"/>
-          </w:tcPr>
-          <w:p>
-            <w:pPr>
-              <w:pStyle w:val="Normal"/>
-              <w:jc w:val="center"/>
-              <w:pBdr>
-                <w:bottom w:val="none" w:sz="0" w:space="0" w:color="000000"/>
-                <w:top w:val="none" w:sz="0" w:space="0" w:color="000000"/>
-                <w:left w:val="none" w:sz="0" w:space="0" w:color="000000"/>
-                <w:right w:val="none" w:sz="0" w:space="0" w:color="000000"/>
-              </w:pBdr>
-              <w:spacing w:after="100" w:before="100" w:line="240"/>
-              <w:ind w:firstLine="0" w:left="100" w:right="100"/>
-            </w:pPr>
-            <w:r>
-              <w:rPr>
-                <w:rFonts w:ascii="Helvetica" w:hAnsi="Helvetica" w:eastAsia="Helvetica" w:cs="Helvetica"/>
-                <w:i w:val="false"/>
-                <w:b w:val="false"/>
-                <w:u w:val="none"/>
-                <w:sz w:val="22"/>
-                <w:szCs w:val="22"/>
-                <w:color w:val="000000"/>
-              </w:rPr>
-              <w:t xml:space="preserve">3,754 (88.3%)</w:t>
-            </w:r>
-          </w:p>
-        </w:tc>
-        <w:tc>
-          <w:tcPr>
-            <w:tcBorders>
-              <w:bottom w:val="none" w:sz="0" w:space="0" w:color="000000"/>
-              <w:top w:val="none" w:sz="0" w:space="0" w:color="000000"/>
-              <w:left w:val="none" w:sz="0" w:space="0" w:color="000000"/>
-              <w:right w:val="none" w:sz="0" w:space="0" w:color="000000"/>
-            </w:tcBorders>
-            <w:shd w:val="clear" w:color="auto" w:fill="FFFFFF"/>
-            <w:tcMar>
-              <w:top w:w="0" w:type="dxa"/>
-              <w:bottom w:w="0" w:type="dxa"/>
-              <w:left w:w="0" w:type="dxa"/>
-              <w:right w:w="0" w:type="dxa"/>
-            </w:tcMar>
-            <w:vAlign w:val="center"/>
-          </w:tcPr>
-          <w:p>
-            <w:pPr>
-              <w:pStyle w:val="Normal"/>
-              <w:jc w:val="center"/>
-              <w:pBdr>
-                <w:bottom w:val="none" w:sz="0" w:space="0" w:color="000000"/>
-                <w:top w:val="none" w:sz="0" w:space="0" w:color="000000"/>
-                <w:left w:val="none" w:sz="0" w:space="0" w:color="000000"/>
-                <w:right w:val="none" w:sz="0" w:space="0" w:color="000000"/>
-              </w:pBdr>
-              <w:spacing w:after="100" w:before="100" w:line="240"/>
-              <w:ind w:firstLine="0" w:left="100" w:right="100"/>
-            </w:pPr>
-            <w:r>
-              <w:rPr>
-                <w:rFonts w:ascii="Helvetica" w:hAnsi="Helvetica" w:eastAsia="Helvetica" w:cs="Helvetica"/>
-                <w:i w:val="false"/>
-                <w:b w:val="false"/>
-                <w:u w:val="none"/>
-                <w:sz w:val="22"/>
-                <w:szCs w:val="22"/>
-                <w:color w:val="000000"/>
-              </w:rPr>
-              <w:t xml:space="preserve">586 (67.1%)</w:t>
-            </w:r>
-          </w:p>
-        </w:tc>
-        <w:tc>
-          <w:tcPr>
-            <w:tcBorders>
-              <w:bottom w:val="none" w:sz="0" w:space="0" w:color="000000"/>
-              <w:top w:val="none" w:sz="0" w:space="0" w:color="000000"/>
-              <w:left w:val="none" w:sz="0" w:space="0" w:color="000000"/>
-              <w:right w:val="none" w:sz="0" w:space="0" w:color="000000"/>
-            </w:tcBorders>
-            <w:shd w:val="clear" w:color="auto" w:fill="FFFFFF"/>
-            <w:tcMar>
-              <w:top w:w="0" w:type="dxa"/>
-              <w:bottom w:w="0" w:type="dxa"/>
-              <w:left w:w="0" w:type="dxa"/>
-              <w:right w:w="0" w:type="dxa"/>
-            </w:tcMar>
-            <w:vAlign w:val="center"/>
-          </w:tcPr>
-          <w:p>
-            <w:pPr>
-              <w:pStyle w:val="Normal"/>
-              <w:jc w:val="center"/>
-              <w:pBdr>
-                <w:bottom w:val="none" w:sz="0" w:space="0" w:color="000000"/>
-                <w:top w:val="none" w:sz="0" w:space="0" w:color="000000"/>
-                <w:left w:val="none" w:sz="0" w:space="0" w:color="000000"/>
-                <w:right w:val="none" w:sz="0" w:space="0" w:color="000000"/>
-              </w:pBdr>
-              <w:spacing w:after="100" w:before="100" w:line="240"/>
-              <w:ind w:firstLine="0" w:left="100" w:right="100"/>
-            </w:pPr>
-            <w:r>
-              <w:rPr>
-                <w:rFonts w:ascii="Helvetica" w:hAnsi="Helvetica" w:eastAsia="Helvetica" w:cs="Helvetica"/>
-                <w:i w:val="false"/>
-                <w:b w:val="false"/>
-                <w:u w:val="none"/>
-                <w:sz w:val="22"/>
-                <w:szCs w:val="22"/>
-                <w:color w:val="000000"/>
-              </w:rPr>
-              <w:t xml:space="preserve"/>
-            </w:r>
-          </w:p>
-        </w:tc>
-      </w:tr>
-      <w:tr>
-        <w:trPr>
-          <w:trHeight w:val="577" w:hRule="auto"/>
-        </w:trPr>
-        body58
-        <w:tc>
-          <w:tcPr>
-            <w:tcBorders>
-              <w:bottom w:val="none" w:sz="0" w:space="0" w:color="000000"/>
-              <w:top w:val="none" w:sz="0" w:space="0" w:color="000000"/>
-              <w:left w:val="none" w:sz="0" w:space="0" w:color="000000"/>
-              <w:right w:val="none" w:sz="0" w:space="0" w:color="000000"/>
-            </w:tcBorders>
-            <w:shd w:val="clear" w:color="auto" w:fill="FFFFFF"/>
-            <w:tcMar>
-              <w:top w:w="0" w:type="dxa"/>
-              <w:bottom w:w="0" w:type="dxa"/>
-              <w:left w:w="0" w:type="dxa"/>
-              <w:right w:w="0" w:type="dxa"/>
-            </w:tcMar>
-            <w:vAlign w:val="center"/>
-          </w:tcPr>
-          <w:p>
-            <w:pPr>
-              <w:pStyle w:val="Normal"/>
-              <w:jc w:val="left"/>
-              <w:pBdr>
-                <w:bottom w:val="none" w:sz="0" w:space="0" w:color="000000"/>
-                <w:top w:val="none" w:sz="0" w:space="0" w:color="000000"/>
-                <w:left w:val="none" w:sz="0" w:space="0" w:color="000000"/>
-                <w:right w:val="none" w:sz="0" w:space="0" w:color="000000"/>
-              </w:pBdr>
-              <w:spacing w:after="100" w:before="100" w:line="240"/>
-              <w:ind w:firstLine="0" w:left="100" w:right="100"/>
-            </w:pPr>
-            <w:r>
-              <w:rPr>
-                <w:rFonts w:ascii="Helvetica" w:hAnsi="Helvetica" w:eastAsia="Helvetica" w:cs="Helvetica"/>
-                <w:i w:val="false"/>
-                <w:b w:val="true"/>
-                <w:u w:val="none"/>
-                <w:sz w:val="22"/>
-                <w:szCs w:val="22"/>
-                <w:color w:val="000000"/>
-              </w:rPr>
-              <w:t xml:space="preserve">SOFA - Renal at 168 hours</w:t>
-            </w:r>
-          </w:p>
-        </w:tc>
-        <w:tc>
-          <w:tcPr>
-            <w:tcBorders>
-              <w:bottom w:val="none" w:sz="0" w:space="0" w:color="000000"/>
-              <w:top w:val="none" w:sz="0" w:space="0" w:color="000000"/>
-              <w:left w:val="none" w:sz="0" w:space="0" w:color="000000"/>
-              <w:right w:val="none" w:sz="0" w:space="0" w:color="000000"/>
-            </w:tcBorders>
-            <w:shd w:val="clear" w:color="auto" w:fill="FFFFFF"/>
-            <w:tcMar>
-              <w:top w:w="0" w:type="dxa"/>
-              <w:bottom w:w="0" w:type="dxa"/>
-              <w:left w:w="0" w:type="dxa"/>
-              <w:right w:w="0" w:type="dxa"/>
-            </w:tcMar>
-            <w:vAlign w:val="center"/>
-          </w:tcPr>
-          <w:p>
-            <w:pPr>
-              <w:pStyle w:val="Normal"/>
-              <w:jc w:val="center"/>
-              <w:pBdr>
-                <w:bottom w:val="none" w:sz="0" w:space="0" w:color="000000"/>
-                <w:top w:val="none" w:sz="0" w:space="0" w:color="000000"/>
-                <w:left w:val="none" w:sz="0" w:space="0" w:color="000000"/>
-                <w:right w:val="none" w:sz="0" w:space="0" w:color="000000"/>
-              </w:pBdr>
-              <w:spacing w:after="100" w:before="100" w:line="240"/>
-              <w:ind w:firstLine="0" w:left="100" w:right="100"/>
-            </w:pPr>
-            <w:r>
-              <w:rPr>
-                <w:rFonts w:ascii="Helvetica" w:hAnsi="Helvetica" w:eastAsia="Helvetica" w:cs="Helvetica"/>
-                <w:i w:val="false"/>
-                <w:b w:val="false"/>
-                <w:u w:val="none"/>
-                <w:sz w:val="22"/>
-                <w:szCs w:val="22"/>
-                <w:color w:val="000000"/>
-              </w:rPr>
-              <w:t xml:space="preserve"/>
-            </w:r>
-          </w:p>
-        </w:tc>
-        <w:tc>
-          <w:tcPr>
-            <w:tcBorders>
-              <w:bottom w:val="none" w:sz="0" w:space="0" w:color="000000"/>
-              <w:top w:val="none" w:sz="0" w:space="0" w:color="000000"/>
-              <w:left w:val="none" w:sz="0" w:space="0" w:color="000000"/>
-              <w:right w:val="none" w:sz="0" w:space="0" w:color="000000"/>
-            </w:tcBorders>
-            <w:shd w:val="clear" w:color="auto" w:fill="FFFFFF"/>
-            <w:tcMar>
-              <w:top w:w="0" w:type="dxa"/>
-              <w:bottom w:w="0" w:type="dxa"/>
-              <w:left w:w="0" w:type="dxa"/>
-              <w:right w:w="0" w:type="dxa"/>
-            </w:tcMar>
-            <w:vAlign w:val="center"/>
-          </w:tcPr>
-          <w:p>
-            <w:pPr>
-              <w:pStyle w:val="Normal"/>
-              <w:jc w:val="center"/>
-              <w:pBdr>
-                <w:bottom w:val="none" w:sz="0" w:space="0" w:color="000000"/>
-                <w:top w:val="none" w:sz="0" w:space="0" w:color="000000"/>
-                <w:left w:val="none" w:sz="0" w:space="0" w:color="000000"/>
-                <w:right w:val="none" w:sz="0" w:space="0" w:color="000000"/>
-              </w:pBdr>
-              <w:spacing w:after="100" w:before="100" w:line="240"/>
-              <w:ind w:firstLine="0" w:left="100" w:right="100"/>
-            </w:pPr>
-            <w:r>
-              <w:rPr>
-                <w:rFonts w:ascii="Helvetica" w:hAnsi="Helvetica" w:eastAsia="Helvetica" w:cs="Helvetica"/>
-                <w:i w:val="false"/>
-                <w:b w:val="false"/>
-                <w:u w:val="none"/>
-                <w:sz w:val="22"/>
-                <w:szCs w:val="22"/>
-                <w:color w:val="000000"/>
-              </w:rPr>
-              <w:t xml:space="preserve"/>
-            </w:r>
-          </w:p>
-        </w:tc>
-        <w:tc>
-          <w:tcPr>
-            <w:tcBorders>
-              <w:bottom w:val="none" w:sz="0" w:space="0" w:color="000000"/>
-              <w:top w:val="none" w:sz="0" w:space="0" w:color="000000"/>
-              <w:left w:val="none" w:sz="0" w:space="0" w:color="000000"/>
-              <w:right w:val="none" w:sz="0" w:space="0" w:color="000000"/>
-            </w:tcBorders>
-            <w:shd w:val="clear" w:color="auto" w:fill="FFFFFF"/>
-            <w:tcMar>
-              <w:top w:w="0" w:type="dxa"/>
-              <w:bottom w:w="0" w:type="dxa"/>
-              <w:left w:w="0" w:type="dxa"/>
-              <w:right w:w="0" w:type="dxa"/>
-            </w:tcMar>
-            <w:vAlign w:val="center"/>
-          </w:tcPr>
-          <w:p>
-            <w:pPr>
-              <w:pStyle w:val="Normal"/>
-              <w:jc w:val="center"/>
-              <w:pBdr>
-                <w:bottom w:val="none" w:sz="0" w:space="0" w:color="000000"/>
-                <w:top w:val="none" w:sz="0" w:space="0" w:color="000000"/>
-                <w:left w:val="none" w:sz="0" w:space="0" w:color="000000"/>
-                <w:right w:val="none" w:sz="0" w:space="0" w:color="000000"/>
-              </w:pBdr>
-              <w:spacing w:after="100" w:before="100" w:line="240"/>
-              <w:ind w:firstLine="0" w:left="100" w:right="100"/>
-            </w:pPr>
-            <w:r>
-              <w:rPr>
-                <w:rFonts w:ascii="Helvetica" w:hAnsi="Helvetica" w:eastAsia="Helvetica" w:cs="Helvetica"/>
-                <w:i w:val="false"/>
-                <w:b w:val="false"/>
-                <w:u w:val="none"/>
-                <w:sz w:val="22"/>
-                <w:szCs w:val="22"/>
-                <w:color w:val="000000"/>
-              </w:rPr>
-              <w:t xml:space="preserve"/>
-            </w:r>
-          </w:p>
-        </w:tc>
-      </w:tr>
-      <w:tr>
-        <w:trPr>
-          <w:trHeight w:val="616" w:hRule="auto"/>
-        </w:trPr>
-        body59
-        <w:tc>
-          <w:tcPr>
-            <w:tcBorders>
-              <w:bottom w:val="none" w:sz="0" w:space="0" w:color="000000"/>
-              <w:top w:val="none" w:sz="0" w:space="0" w:color="000000"/>
-              <w:left w:val="none" w:sz="0" w:space="0" w:color="000000"/>
-              <w:right w:val="none" w:sz="0" w:space="0" w:color="000000"/>
-            </w:tcBorders>
-            <w:shd w:val="clear" w:color="auto" w:fill="FFFFFF"/>
-            <w:tcMar>
-              <w:top w:w="0" w:type="dxa"/>
-              <w:bottom w:w="0" w:type="dxa"/>
-              <w:left w:w="0" w:type="dxa"/>
-              <w:right w:w="0" w:type="dxa"/>
-            </w:tcMar>
-            <w:vAlign w:val="center"/>
-          </w:tcPr>
-          <w:p>
-            <w:pPr>
-              <w:pStyle w:val="Normal"/>
-              <w:jc w:val="left"/>
-              <w:pBdr>
-                <w:bottom w:val="none" w:sz="0" w:space="0" w:color="000000"/>
-                <w:top w:val="none" w:sz="0" w:space="0" w:color="000000"/>
-                <w:left w:val="none" w:sz="0" w:space="0" w:color="000000"/>
-                <w:right w:val="none" w:sz="0" w:space="0" w:color="000000"/>
-              </w:pBdr>
-              <w:spacing w:after="100" w:before="100" w:line="240"/>
-              <w:ind w:firstLine="0" w:left="100" w:right="100"/>
-            </w:pPr>
-            <w:r>
-              <w:rPr>
-                <w:rFonts w:ascii="Helvetica" w:hAnsi="Helvetica" w:eastAsia="Helvetica" w:cs="Helvetica"/>
-                <w:i w:val="false"/>
-                <w:b w:val="false"/>
-                <w:u w:val="none"/>
-                <w:sz w:val="22"/>
-                <w:szCs w:val="22"/>
-                <w:color w:val="000000"/>
-              </w:rPr>
-              <w:t xml:space="preserve">  Abnormal</w:t>
-            </w:r>
-          </w:p>
-        </w:tc>
-        <w:tc>
-          <w:tcPr>
-            <w:tcBorders>
-              <w:bottom w:val="none" w:sz="0" w:space="0" w:color="000000"/>
-              <w:top w:val="none" w:sz="0" w:space="0" w:color="000000"/>
-              <w:left w:val="none" w:sz="0" w:space="0" w:color="000000"/>
-              <w:right w:val="none" w:sz="0" w:space="0" w:color="000000"/>
-            </w:tcBorders>
-            <w:shd w:val="clear" w:color="auto" w:fill="FFFFFF"/>
-            <w:tcMar>
-              <w:top w:w="0" w:type="dxa"/>
-              <w:bottom w:w="0" w:type="dxa"/>
-              <w:left w:w="0" w:type="dxa"/>
-              <w:right w:w="0" w:type="dxa"/>
-            </w:tcMar>
-            <w:vAlign w:val="center"/>
-          </w:tcPr>
-          <w:p>
-            <w:pPr>
-              <w:pStyle w:val="Normal"/>
-              <w:jc w:val="center"/>
-              <w:pBdr>
-                <w:bottom w:val="none" w:sz="0" w:space="0" w:color="000000"/>
-                <w:top w:val="none" w:sz="0" w:space="0" w:color="000000"/>
-                <w:left w:val="none" w:sz="0" w:space="0" w:color="000000"/>
-                <w:right w:val="none" w:sz="0" w:space="0" w:color="000000"/>
-              </w:pBdr>
-              <w:spacing w:after="100" w:before="100" w:line="240"/>
-              <w:ind w:firstLine="0" w:left="100" w:right="100"/>
-            </w:pPr>
-            <w:r>
-              <w:rPr>
-                <w:rFonts w:ascii="Helvetica" w:hAnsi="Helvetica" w:eastAsia="Helvetica" w:cs="Helvetica"/>
-                <w:i w:val="false"/>
-                <w:b w:val="false"/>
-                <w:u w:val="none"/>
-                <w:sz w:val="22"/>
-                <w:szCs w:val="22"/>
-                <w:color w:val="000000"/>
-              </w:rPr>
-              <w:t xml:space="preserve">592 (13.9%)</w:t>
-            </w:r>
-          </w:p>
-        </w:tc>
-        <w:tc>
-          <w:tcPr>
-            <w:tcBorders>
-              <w:bottom w:val="none" w:sz="0" w:space="0" w:color="000000"/>
-              <w:top w:val="none" w:sz="0" w:space="0" w:color="000000"/>
-              <w:left w:val="none" w:sz="0" w:space="0" w:color="000000"/>
-              <w:right w:val="none" w:sz="0" w:space="0" w:color="000000"/>
-            </w:tcBorders>
-            <w:shd w:val="clear" w:color="auto" w:fill="FFFFFF"/>
-            <w:tcMar>
-              <w:top w:w="0" w:type="dxa"/>
-              <w:bottom w:w="0" w:type="dxa"/>
-              <w:left w:w="0" w:type="dxa"/>
-              <w:right w:w="0" w:type="dxa"/>
-            </w:tcMar>
-            <w:vAlign w:val="center"/>
-          </w:tcPr>
-          <w:p>
-            <w:pPr>
-              <w:pStyle w:val="Normal"/>
-              <w:jc w:val="center"/>
-              <w:pBdr>
-                <w:bottom w:val="none" w:sz="0" w:space="0" w:color="000000"/>
-                <w:top w:val="none" w:sz="0" w:space="0" w:color="000000"/>
-                <w:left w:val="none" w:sz="0" w:space="0" w:color="000000"/>
-                <w:right w:val="none" w:sz="0" w:space="0" w:color="000000"/>
-              </w:pBdr>
-              <w:spacing w:after="100" w:before="100" w:line="240"/>
-              <w:ind w:firstLine="0" w:left="100" w:right="100"/>
-            </w:pPr>
-            <w:r>
-              <w:rPr>
-                <w:rFonts w:ascii="Helvetica" w:hAnsi="Helvetica" w:eastAsia="Helvetica" w:cs="Helvetica"/>
-                <w:i w:val="false"/>
-                <w:b w:val="false"/>
-                <w:u w:val="none"/>
-                <w:sz w:val="22"/>
-                <w:szCs w:val="22"/>
-                <w:color w:val="000000"/>
-              </w:rPr>
-              <w:t xml:space="preserve">229 (26.2%)</w:t>
-            </w:r>
-          </w:p>
-        </w:tc>
-        <w:tc>
-          <w:tcPr>
-            <w:tcBorders>
-              <w:bottom w:val="none" w:sz="0" w:space="0" w:color="000000"/>
-              <w:top w:val="none" w:sz="0" w:space="0" w:color="000000"/>
-              <w:left w:val="none" w:sz="0" w:space="0" w:color="000000"/>
-              <w:right w:val="none" w:sz="0" w:space="0" w:color="000000"/>
-            </w:tcBorders>
-            <w:shd w:val="clear" w:color="auto" w:fill="FFFFFF"/>
-            <w:tcMar>
-              <w:top w:w="0" w:type="dxa"/>
-              <w:bottom w:w="0" w:type="dxa"/>
-              <w:left w:w="0" w:type="dxa"/>
-              <w:right w:w="0" w:type="dxa"/>
-            </w:tcMar>
-            <w:vAlign w:val="center"/>
-          </w:tcPr>
-          <w:p>
-            <w:pPr>
-              <w:pStyle w:val="Normal"/>
-              <w:jc w:val="center"/>
-              <w:pBdr>
-                <w:bottom w:val="none" w:sz="0" w:space="0" w:color="000000"/>
-                <w:top w:val="none" w:sz="0" w:space="0" w:color="000000"/>
-                <w:left w:val="none" w:sz="0" w:space="0" w:color="000000"/>
-                <w:right w:val="none" w:sz="0" w:space="0" w:color="000000"/>
-              </w:pBdr>
-              <w:spacing w:after="100" w:before="100" w:line="240"/>
-              <w:ind w:firstLine="0" w:left="100" w:right="100"/>
-            </w:pPr>
-            <w:r>
-              <w:rPr>
-                <w:rFonts w:ascii="Helvetica" w:hAnsi="Helvetica" w:eastAsia="Helvetica" w:cs="Helvetica"/>
-                <w:i w:val="false"/>
-                <w:b w:val="false"/>
-                <w:u w:val="none"/>
-                <w:sz w:val="22"/>
-                <w:szCs w:val="22"/>
-                <w:color w:val="000000"/>
-              </w:rPr>
-              <w:t xml:space="preserve">&amp;lt;0.001</w:t>
-            </w:r>
-          </w:p>
-        </w:tc>
-      </w:tr>
-      <w:tr>
-        <w:trPr>
-          <w:trHeight w:val="616" w:hRule="auto"/>
-        </w:trPr>
-        body60
         <w:tc>
           <w:tcPr>
             <w:tcBorders>

</xml_diff>

<commit_message>
Update Flow Chart, Table 1, Sanity Check on Sampling Selection Bias
</commit_message>
<xml_diff>
--- a/results/table1/MIMIC_168.docx
+++ b/results/table1/MIMIC_168.docx
@@ -22,7 +22,7 @@
       </w:tblGrid>
       <w:tr>
         <w:trPr>
-          <w:trHeight w:val="778" w:hRule="auto"/>
+          <w:trHeight w:val="777" w:hRule="auto"/>
           <w:tblHeader/>
         </w:trPr>
         header 1
@@ -58,7 +58,7 @@
             </w:pPr>
             <w:r>
               <w:rPr>
-                <w:rFonts w:ascii="Helvetica" w:hAnsi="Helvetica" w:eastAsia="Helvetica" w:cs="Helvetica"/>
+                <w:rFonts w:ascii="Arial" w:hAnsi="Arial" w:eastAsia="Arial" w:cs="Arial"/>
                 <w:i w:val="false"/>
                 <w:b w:val="false"/>
                 <w:u w:val="none"/>
@@ -102,7 +102,7 @@
             </w:pPr>
             <w:r>
               <w:rPr>
-                <w:rFonts w:ascii="Helvetica" w:hAnsi="Helvetica" w:eastAsia="Helvetica" w:cs="Helvetica"/>
+                <w:rFonts w:ascii="Arial" w:hAnsi="Arial" w:eastAsia="Arial" w:cs="Arial"/>
                 <w:i w:val="false"/>
                 <w:b w:val="false"/>
                 <w:u w:val="none"/>
@@ -114,7 +114,7 @@
             </w:r>
             <w:r>
               <w:rPr>
-                <w:rFonts w:ascii="Helvetica" w:hAnsi="Helvetica" w:eastAsia="Helvetica" w:cs="Helvetica"/>
+                <w:rFonts w:ascii="Arial" w:hAnsi="Arial" w:eastAsia="Arial" w:cs="Arial"/>
                 <w:i w:val="false"/>
                 <w:b w:val="false"/>
                 <w:u w:val="none"/>
@@ -126,22 +126,22 @@
             </w:r>
             <w:r>
               <w:rPr>
-                <w:rFonts w:ascii="Helvetica" w:hAnsi="Helvetica" w:eastAsia="Helvetica" w:cs="Helvetica"/>
-                <w:i w:val="false"/>
-                <w:b w:val="false"/>
-                <w:u w:val="none"/>
-                <w:sz w:val="22"/>
-                <w:szCs w:val="22"/>
-                <w:color w:val="000000"/>
-              </w:rPr>
-              <w:t xml:space="preserve">(N=5048)</w:t>
+                <w:rFonts w:ascii="Arial" w:hAnsi="Arial" w:eastAsia="Arial" w:cs="Arial"/>
+                <w:i w:val="false"/>
+                <w:b w:val="false"/>
+                <w:u w:val="none"/>
+                <w:sz w:val="22"/>
+                <w:szCs w:val="22"/>
+                <w:color w:val="000000"/>
+              </w:rPr>
+              <w:t xml:space="preserve">(N=4926)</w:t>
             </w:r>
           </w:p>
         </w:tc>
       </w:tr>
       <w:tr>
         <w:trPr>
-          <w:trHeight w:val="577" w:hRule="auto"/>
+          <w:trHeight w:val="574" w:hRule="auto"/>
         </w:trPr>
         body 1
         <w:tc>
@@ -176,7 +176,7 @@
             </w:pPr>
             <w:r>
               <w:rPr>
-                <w:rFonts w:ascii="Helvetica" w:hAnsi="Helvetica" w:eastAsia="Helvetica" w:cs="Helvetica"/>
+                <w:rFonts w:ascii="Arial" w:hAnsi="Arial" w:eastAsia="Arial" w:cs="Arial"/>
                 <w:i w:val="false"/>
                 <w:b w:val="true"/>
                 <w:u w:val="none"/>
@@ -220,7 +220,7 @@
             </w:pPr>
             <w:r>
               <w:rPr>
-                <w:rFonts w:ascii="Helvetica" w:hAnsi="Helvetica" w:eastAsia="Helvetica" w:cs="Helvetica"/>
+                <w:rFonts w:ascii="Arial" w:hAnsi="Arial" w:eastAsia="Arial" w:cs="Arial"/>
                 <w:i w:val="false"/>
                 <w:b w:val="false"/>
                 <w:u w:val="none"/>
@@ -229,194 +229,6 @@
                 <w:color w:val="000000"/>
               </w:rPr>
               <w:t xml:space="preserve"/>
-            </w:r>
-          </w:p>
-        </w:tc>
-      </w:tr>
-      <w:tr>
-        <w:trPr>
-          <w:trHeight w:val="616" w:hRule="auto"/>
-        </w:trPr>
-        body 2
-        <w:tc>
-          <w:tcPr>
-            <w:tcBorders>
-              <w:bottom w:val="none" w:sz="0" w:space="0" w:color="000000"/>
-              <w:top w:val="none" w:sz="0" w:space="0" w:color="000000"/>
-              <w:left w:val="none" w:sz="0" w:space="0" w:color="000000"/>
-              <w:right w:val="none" w:sz="0" w:space="0" w:color="000000"/>
-            </w:tcBorders>
-            <w:shd w:val="clear" w:color="auto" w:fill="FFFFFF"/>
-            <w:tcMar>
-              <w:top w:w="0" w:type="dxa"/>
-              <w:bottom w:w="0" w:type="dxa"/>
-              <w:left w:w="0" w:type="dxa"/>
-              <w:right w:w="0" w:type="dxa"/>
-            </w:tcMar>
-            <w:vAlign w:val="center"/>
-          </w:tcPr>
-          <w:p>
-            <w:pPr>
-              <w:pStyle w:val="Normal"/>
-              <w:jc w:val="left"/>
-              <w:pBdr>
-                <w:bottom w:val="none" w:sz="0" w:space="0" w:color="000000"/>
-                <w:top w:val="none" w:sz="0" w:space="0" w:color="000000"/>
-                <w:left w:val="none" w:sz="0" w:space="0" w:color="000000"/>
-                <w:right w:val="none" w:sz="0" w:space="0" w:color="000000"/>
-              </w:pBdr>
-              <w:spacing w:after="100" w:before="100" w:line="240"/>
-              <w:ind w:firstLine="0" w:left="100" w:right="100"/>
-            </w:pPr>
-            <w:r>
-              <w:rPr>
-                <w:rFonts w:ascii="Helvetica" w:hAnsi="Helvetica" w:eastAsia="Helvetica" w:cs="Helvetica"/>
-                <w:i w:val="false"/>
-                <w:b w:val="false"/>
-                <w:u w:val="none"/>
-                <w:sz w:val="22"/>
-                <w:szCs w:val="22"/>
-                <w:color w:val="000000"/>
-              </w:rPr>
-              <w:t xml:space="preserve">  Male</w:t>
-            </w:r>
-          </w:p>
-        </w:tc>
-        <w:tc>
-          <w:tcPr>
-            <w:tcBorders>
-              <w:bottom w:val="none" w:sz="0" w:space="0" w:color="000000"/>
-              <w:top w:val="none" w:sz="0" w:space="0" w:color="000000"/>
-              <w:left w:val="none" w:sz="0" w:space="0" w:color="000000"/>
-              <w:right w:val="none" w:sz="0" w:space="0" w:color="000000"/>
-            </w:tcBorders>
-            <w:shd w:val="clear" w:color="auto" w:fill="FFFFFF"/>
-            <w:tcMar>
-              <w:top w:w="0" w:type="dxa"/>
-              <w:bottom w:w="0" w:type="dxa"/>
-              <w:left w:w="0" w:type="dxa"/>
-              <w:right w:w="0" w:type="dxa"/>
-            </w:tcMar>
-            <w:vAlign w:val="center"/>
-          </w:tcPr>
-          <w:p>
-            <w:pPr>
-              <w:pStyle w:val="Normal"/>
-              <w:jc w:val="center"/>
-              <w:pBdr>
-                <w:bottom w:val="none" w:sz="0" w:space="0" w:color="000000"/>
-                <w:top w:val="none" w:sz="0" w:space="0" w:color="000000"/>
-                <w:left w:val="none" w:sz="0" w:space="0" w:color="000000"/>
-                <w:right w:val="none" w:sz="0" w:space="0" w:color="000000"/>
-              </w:pBdr>
-              <w:spacing w:after="100" w:before="100" w:line="240"/>
-              <w:ind w:firstLine="0" w:left="100" w:right="100"/>
-            </w:pPr>
-            <w:r>
-              <w:rPr>
-                <w:rFonts w:ascii="Helvetica" w:hAnsi="Helvetica" w:eastAsia="Helvetica" w:cs="Helvetica"/>
-                <w:i w:val="false"/>
-                <w:b w:val="false"/>
-                <w:u w:val="none"/>
-                <w:sz w:val="22"/>
-                <w:szCs w:val="22"/>
-                <w:color w:val="000000"/>
-              </w:rPr>
-              <w:t xml:space="preserve">2,877 (57.0%)</w:t>
-            </w:r>
-          </w:p>
-        </w:tc>
-      </w:tr>
-      <w:tr>
-        <w:trPr>
-          <w:trHeight w:val="616" w:hRule="auto"/>
-        </w:trPr>
-        body 3
-        <w:tc>
-          <w:tcPr>
-            <w:tcBorders>
-              <w:bottom w:val="none" w:sz="0" w:space="0" w:color="000000"/>
-              <w:top w:val="none" w:sz="0" w:space="0" w:color="000000"/>
-              <w:left w:val="none" w:sz="0" w:space="0" w:color="000000"/>
-              <w:right w:val="none" w:sz="0" w:space="0" w:color="000000"/>
-            </w:tcBorders>
-            <w:shd w:val="clear" w:color="auto" w:fill="FFFFFF"/>
-            <w:tcMar>
-              <w:top w:w="0" w:type="dxa"/>
-              <w:bottom w:w="0" w:type="dxa"/>
-              <w:left w:w="0" w:type="dxa"/>
-              <w:right w:w="0" w:type="dxa"/>
-            </w:tcMar>
-            <w:vAlign w:val="center"/>
-          </w:tcPr>
-          <w:p>
-            <w:pPr>
-              <w:pStyle w:val="Normal"/>
-              <w:jc w:val="left"/>
-              <w:pBdr>
-                <w:bottom w:val="none" w:sz="0" w:space="0" w:color="000000"/>
-                <w:top w:val="none" w:sz="0" w:space="0" w:color="000000"/>
-                <w:left w:val="none" w:sz="0" w:space="0" w:color="000000"/>
-                <w:right w:val="none" w:sz="0" w:space="0" w:color="000000"/>
-              </w:pBdr>
-              <w:spacing w:after="100" w:before="100" w:line="240"/>
-              <w:ind w:firstLine="0" w:left="100" w:right="100"/>
-            </w:pPr>
-            <w:r>
-              <w:rPr>
-                <w:rFonts w:ascii="Helvetica" w:hAnsi="Helvetica" w:eastAsia="Helvetica" w:cs="Helvetica"/>
-                <w:i w:val="false"/>
-                <w:b w:val="false"/>
-                <w:u w:val="none"/>
-                <w:sz w:val="22"/>
-                <w:szCs w:val="22"/>
-                <w:color w:val="000000"/>
-              </w:rPr>
-              <w:t xml:space="preserve">  Female</w:t>
-            </w:r>
-          </w:p>
-        </w:tc>
-        <w:tc>
-          <w:tcPr>
-            <w:tcBorders>
-              <w:bottom w:val="none" w:sz="0" w:space="0" w:color="000000"/>
-              <w:top w:val="none" w:sz="0" w:space="0" w:color="000000"/>
-              <w:left w:val="none" w:sz="0" w:space="0" w:color="000000"/>
-              <w:right w:val="none" w:sz="0" w:space="0" w:color="000000"/>
-            </w:tcBorders>
-            <w:shd w:val="clear" w:color="auto" w:fill="FFFFFF"/>
-            <w:tcMar>
-              <w:top w:w="0" w:type="dxa"/>
-              <w:bottom w:w="0" w:type="dxa"/>
-              <w:left w:w="0" w:type="dxa"/>
-              <w:right w:w="0" w:type="dxa"/>
-            </w:tcMar>
-            <w:vAlign w:val="center"/>
-          </w:tcPr>
-          <w:p>
-            <w:pPr>
-              <w:pStyle w:val="Normal"/>
-              <w:jc w:val="center"/>
-              <w:pBdr>
-                <w:bottom w:val="none" w:sz="0" w:space="0" w:color="000000"/>
-                <w:top w:val="none" w:sz="0" w:space="0" w:color="000000"/>
-                <w:left w:val="none" w:sz="0" w:space="0" w:color="000000"/>
-                <w:right w:val="none" w:sz="0" w:space="0" w:color="000000"/>
-              </w:pBdr>
-              <w:spacing w:after="100" w:before="100" w:line="240"/>
-              <w:ind w:firstLine="0" w:left="100" w:right="100"/>
-            </w:pPr>
-            <w:r>
-              <w:rPr>
-                <w:rFonts w:ascii="Helvetica" w:hAnsi="Helvetica" w:eastAsia="Helvetica" w:cs="Helvetica"/>
-                <w:i w:val="false"/>
-                <w:b w:val="false"/>
-                <w:u w:val="none"/>
-                <w:sz w:val="22"/>
-                <w:szCs w:val="22"/>
-                <w:color w:val="000000"/>
-              </w:rPr>
-              <w:t xml:space="preserve">2,171 (43.0%)</w:t>
             </w:r>
           </w:p>
         </w:tc>
@@ -425,7 +237,7 @@
         <w:trPr>
           <w:trHeight w:val="617" w:hRule="auto"/>
         </w:trPr>
-        body 4
+        body 2
         <w:tc>
           <w:tcPr>
             <w:tcBorders>
@@ -458,15 +270,15 @@
             </w:pPr>
             <w:r>
               <w:rPr>
-                <w:rFonts w:ascii="Helvetica" w:hAnsi="Helvetica" w:eastAsia="Helvetica" w:cs="Helvetica"/>
-                <w:i w:val="false"/>
-                <w:b w:val="true"/>
-                <w:u w:val="none"/>
-                <w:sz w:val="22"/>
-                <w:szCs w:val="22"/>
-                <w:color w:val="000000"/>
-              </w:rPr>
-              <w:t xml:space="preserve">Age</w:t>
+                <w:rFonts w:ascii="Arial" w:hAnsi="Arial" w:eastAsia="Arial" w:cs="Arial"/>
+                <w:i w:val="false"/>
+                <w:b w:val="false"/>
+                <w:u w:val="none"/>
+                <w:sz w:val="22"/>
+                <w:szCs w:val="22"/>
+                <w:color w:val="000000"/>
+              </w:rPr>
+              <w:t xml:space="preserve">  Male</w:t>
             </w:r>
           </w:p>
         </w:tc>
@@ -502,22 +314,210 @@
             </w:pPr>
             <w:r>
               <w:rPr>
-                <w:rFonts w:ascii="Helvetica" w:hAnsi="Helvetica" w:eastAsia="Helvetica" w:cs="Helvetica"/>
-                <w:i w:val="false"/>
-                <w:b w:val="false"/>
-                <w:u w:val="none"/>
-                <w:sz w:val="22"/>
-                <w:szCs w:val="22"/>
-                <w:color w:val="000000"/>
-              </w:rPr>
-              <w:t xml:space="preserve"/>
+                <w:rFonts w:ascii="Arial" w:hAnsi="Arial" w:eastAsia="Arial" w:cs="Arial"/>
+                <w:i w:val="false"/>
+                <w:b w:val="false"/>
+                <w:u w:val="none"/>
+                <w:sz w:val="22"/>
+                <w:szCs w:val="22"/>
+                <w:color w:val="000000"/>
+              </w:rPr>
+              <w:t xml:space="preserve">2,837 (57.6%)</w:t>
             </w:r>
           </w:p>
         </w:tc>
       </w:tr>
       <w:tr>
         <w:trPr>
-          <w:trHeight w:val="618" w:hRule="auto"/>
+          <w:trHeight w:val="617" w:hRule="auto"/>
+        </w:trPr>
+        body 3
+        <w:tc>
+          <w:tcPr>
+            <w:tcBorders>
+              <w:bottom w:val="none" w:sz="0" w:space="0" w:color="000000"/>
+              <w:top w:val="none" w:sz="0" w:space="0" w:color="000000"/>
+              <w:left w:val="none" w:sz="0" w:space="0" w:color="000000"/>
+              <w:right w:val="none" w:sz="0" w:space="0" w:color="000000"/>
+            </w:tcBorders>
+            <w:shd w:val="clear" w:color="auto" w:fill="FFFFFF"/>
+            <w:tcMar>
+              <w:top w:w="0" w:type="dxa"/>
+              <w:bottom w:w="0" w:type="dxa"/>
+              <w:left w:w="0" w:type="dxa"/>
+              <w:right w:w="0" w:type="dxa"/>
+            </w:tcMar>
+            <w:vAlign w:val="center"/>
+          </w:tcPr>
+          <w:p>
+            <w:pPr>
+              <w:pStyle w:val="Normal"/>
+              <w:jc w:val="left"/>
+              <w:pBdr>
+                <w:bottom w:val="none" w:sz="0" w:space="0" w:color="000000"/>
+                <w:top w:val="none" w:sz="0" w:space="0" w:color="000000"/>
+                <w:left w:val="none" w:sz="0" w:space="0" w:color="000000"/>
+                <w:right w:val="none" w:sz="0" w:space="0" w:color="000000"/>
+              </w:pBdr>
+              <w:spacing w:after="100" w:before="100" w:line="240"/>
+              <w:ind w:firstLine="0" w:left="100" w:right="100"/>
+            </w:pPr>
+            <w:r>
+              <w:rPr>
+                <w:rFonts w:ascii="Arial" w:hAnsi="Arial" w:eastAsia="Arial" w:cs="Arial"/>
+                <w:i w:val="false"/>
+                <w:b w:val="false"/>
+                <w:u w:val="none"/>
+                <w:sz w:val="22"/>
+                <w:szCs w:val="22"/>
+                <w:color w:val="000000"/>
+              </w:rPr>
+              <w:t xml:space="preserve">  Female</w:t>
+            </w:r>
+          </w:p>
+        </w:tc>
+        <w:tc>
+          <w:tcPr>
+            <w:tcBorders>
+              <w:bottom w:val="none" w:sz="0" w:space="0" w:color="000000"/>
+              <w:top w:val="none" w:sz="0" w:space="0" w:color="000000"/>
+              <w:left w:val="none" w:sz="0" w:space="0" w:color="000000"/>
+              <w:right w:val="none" w:sz="0" w:space="0" w:color="000000"/>
+            </w:tcBorders>
+            <w:shd w:val="clear" w:color="auto" w:fill="FFFFFF"/>
+            <w:tcMar>
+              <w:top w:w="0" w:type="dxa"/>
+              <w:bottom w:w="0" w:type="dxa"/>
+              <w:left w:w="0" w:type="dxa"/>
+              <w:right w:w="0" w:type="dxa"/>
+            </w:tcMar>
+            <w:vAlign w:val="center"/>
+          </w:tcPr>
+          <w:p>
+            <w:pPr>
+              <w:pStyle w:val="Normal"/>
+              <w:jc w:val="center"/>
+              <w:pBdr>
+                <w:bottom w:val="none" w:sz="0" w:space="0" w:color="000000"/>
+                <w:top w:val="none" w:sz="0" w:space="0" w:color="000000"/>
+                <w:left w:val="none" w:sz="0" w:space="0" w:color="000000"/>
+                <w:right w:val="none" w:sz="0" w:space="0" w:color="000000"/>
+              </w:pBdr>
+              <w:spacing w:after="100" w:before="100" w:line="240"/>
+              <w:ind w:firstLine="0" w:left="100" w:right="100"/>
+            </w:pPr>
+            <w:r>
+              <w:rPr>
+                <w:rFonts w:ascii="Arial" w:hAnsi="Arial" w:eastAsia="Arial" w:cs="Arial"/>
+                <w:i w:val="false"/>
+                <w:b w:val="false"/>
+                <w:u w:val="none"/>
+                <w:sz w:val="22"/>
+                <w:szCs w:val="22"/>
+                <w:color w:val="000000"/>
+              </w:rPr>
+              <w:t xml:space="preserve">2,089 (42.4%)</w:t>
+            </w:r>
+          </w:p>
+        </w:tc>
+      </w:tr>
+      <w:tr>
+        <w:trPr>
+          <w:trHeight w:val="614" w:hRule="auto"/>
+        </w:trPr>
+        body 4
+        <w:tc>
+          <w:tcPr>
+            <w:tcBorders>
+              <w:bottom w:val="none" w:sz="0" w:space="0" w:color="000000"/>
+              <w:top w:val="none" w:sz="0" w:space="0" w:color="000000"/>
+              <w:left w:val="none" w:sz="0" w:space="0" w:color="000000"/>
+              <w:right w:val="none" w:sz="0" w:space="0" w:color="000000"/>
+            </w:tcBorders>
+            <w:shd w:val="clear" w:color="auto" w:fill="FFFFFF"/>
+            <w:tcMar>
+              <w:top w:w="0" w:type="dxa"/>
+              <w:bottom w:w="0" w:type="dxa"/>
+              <w:left w:w="0" w:type="dxa"/>
+              <w:right w:w="0" w:type="dxa"/>
+            </w:tcMar>
+            <w:vAlign w:val="center"/>
+          </w:tcPr>
+          <w:p>
+            <w:pPr>
+              <w:pStyle w:val="Normal"/>
+              <w:jc w:val="left"/>
+              <w:pBdr>
+                <w:bottom w:val="none" w:sz="0" w:space="0" w:color="000000"/>
+                <w:top w:val="none" w:sz="0" w:space="0" w:color="000000"/>
+                <w:left w:val="none" w:sz="0" w:space="0" w:color="000000"/>
+                <w:right w:val="none" w:sz="0" w:space="0" w:color="000000"/>
+              </w:pBdr>
+              <w:spacing w:after="100" w:before="100" w:line="240"/>
+              <w:ind w:firstLine="0" w:left="100" w:right="100"/>
+            </w:pPr>
+            <w:r>
+              <w:rPr>
+                <w:rFonts w:ascii="Arial" w:hAnsi="Arial" w:eastAsia="Arial" w:cs="Arial"/>
+                <w:i w:val="false"/>
+                <w:b w:val="true"/>
+                <w:u w:val="none"/>
+                <w:sz w:val="22"/>
+                <w:szCs w:val="22"/>
+                <w:color w:val="000000"/>
+              </w:rPr>
+              <w:t xml:space="preserve">Age</w:t>
+            </w:r>
+          </w:p>
+        </w:tc>
+        <w:tc>
+          <w:tcPr>
+            <w:tcBorders>
+              <w:bottom w:val="none" w:sz="0" w:space="0" w:color="000000"/>
+              <w:top w:val="none" w:sz="0" w:space="0" w:color="000000"/>
+              <w:left w:val="none" w:sz="0" w:space="0" w:color="000000"/>
+              <w:right w:val="none" w:sz="0" w:space="0" w:color="000000"/>
+            </w:tcBorders>
+            <w:shd w:val="clear" w:color="auto" w:fill="FFFFFF"/>
+            <w:tcMar>
+              <w:top w:w="0" w:type="dxa"/>
+              <w:bottom w:w="0" w:type="dxa"/>
+              <w:left w:w="0" w:type="dxa"/>
+              <w:right w:w="0" w:type="dxa"/>
+            </w:tcMar>
+            <w:vAlign w:val="center"/>
+          </w:tcPr>
+          <w:p>
+            <w:pPr>
+              <w:pStyle w:val="Normal"/>
+              <w:jc w:val="center"/>
+              <w:pBdr>
+                <w:bottom w:val="none" w:sz="0" w:space="0" w:color="000000"/>
+                <w:top w:val="none" w:sz="0" w:space="0" w:color="000000"/>
+                <w:left w:val="none" w:sz="0" w:space="0" w:color="000000"/>
+                <w:right w:val="none" w:sz="0" w:space="0" w:color="000000"/>
+              </w:pBdr>
+              <w:spacing w:after="100" w:before="100" w:line="240"/>
+              <w:ind w:firstLine="0" w:left="100" w:right="100"/>
+            </w:pPr>
+            <w:r>
+              <w:rPr>
+                <w:rFonts w:ascii="Arial" w:hAnsi="Arial" w:eastAsia="Arial" w:cs="Arial"/>
+                <w:i w:val="false"/>
+                <w:b w:val="false"/>
+                <w:u w:val="none"/>
+                <w:sz w:val="22"/>
+                <w:szCs w:val="22"/>
+                <w:color w:val="000000"/>
+              </w:rPr>
+              <w:t xml:space="preserve"/>
+            </w:r>
+          </w:p>
+        </w:tc>
+      </w:tr>
+      <w:tr>
+        <w:trPr>
+          <w:trHeight w:val="617" w:hRule="auto"/>
         </w:trPr>
         body 5
         <w:tc>
@@ -552,7 +552,7 @@
             </w:pPr>
             <w:r>
               <w:rPr>
-                <w:rFonts w:ascii="Helvetica" w:hAnsi="Helvetica" w:eastAsia="Helvetica" w:cs="Helvetica"/>
+                <w:rFonts w:ascii="Arial" w:hAnsi="Arial" w:eastAsia="Arial" w:cs="Arial"/>
                 <w:i w:val="false"/>
                 <w:b w:val="false"/>
                 <w:u w:val="none"/>
@@ -596,15 +596,15 @@
             </w:pPr>
             <w:r>
               <w:rPr>
-                <w:rFonts w:ascii="Helvetica" w:hAnsi="Helvetica" w:eastAsia="Helvetica" w:cs="Helvetica"/>
-                <w:i w:val="false"/>
-                <w:b w:val="false"/>
-                <w:u w:val="none"/>
-                <w:sz w:val="22"/>
-                <w:szCs w:val="22"/>
-                <w:color w:val="000000"/>
-              </w:rPr>
-              <w:t xml:space="preserve">63.2 (16.6)</w:t>
+                <w:rFonts w:ascii="Arial" w:hAnsi="Arial" w:eastAsia="Arial" w:cs="Arial"/>
+                <w:i w:val="false"/>
+                <w:b w:val="false"/>
+                <w:u w:val="none"/>
+                <w:sz w:val="22"/>
+                <w:szCs w:val="22"/>
+                <w:color w:val="000000"/>
+              </w:rPr>
+              <w:t xml:space="preserve">63.1 (16.6)</w:t>
             </w:r>
           </w:p>
         </w:tc>
@@ -646,7 +646,7 @@
             </w:pPr>
             <w:r>
               <w:rPr>
-                <w:rFonts w:ascii="Helvetica" w:hAnsi="Helvetica" w:eastAsia="Helvetica" w:cs="Helvetica"/>
+                <w:rFonts w:ascii="Arial" w:hAnsi="Arial" w:eastAsia="Arial" w:cs="Arial"/>
                 <w:i w:val="false"/>
                 <w:b w:val="false"/>
                 <w:u w:val="none"/>
@@ -690,7 +690,7 @@
             </w:pPr>
             <w:r>
               <w:rPr>
-                <w:rFonts w:ascii="Helvetica" w:hAnsi="Helvetica" w:eastAsia="Helvetica" w:cs="Helvetica"/>
+                <w:rFonts w:ascii="Arial" w:hAnsi="Arial" w:eastAsia="Arial" w:cs="Arial"/>
                 <w:i w:val="false"/>
                 <w:b w:val="false"/>
                 <w:u w:val="none"/>
@@ -705,7 +705,7 @@
       </w:tr>
       <w:tr>
         <w:trPr>
-          <w:trHeight w:val="616" w:hRule="auto"/>
+          <w:trHeight w:val="614" w:hRule="auto"/>
         </w:trPr>
         body 7
         <w:tc>
@@ -740,7 +740,7 @@
             </w:pPr>
             <w:r>
               <w:rPr>
-                <w:rFonts w:ascii="Helvetica" w:hAnsi="Helvetica" w:eastAsia="Helvetica" w:cs="Helvetica"/>
+                <w:rFonts w:ascii="Arial" w:hAnsi="Arial" w:eastAsia="Arial" w:cs="Arial"/>
                 <w:i w:val="false"/>
                 <w:b w:val="true"/>
                 <w:u w:val="none"/>
@@ -784,7 +784,7 @@
             </w:pPr>
             <w:r>
               <w:rPr>
-                <w:rFonts w:ascii="Helvetica" w:hAnsi="Helvetica" w:eastAsia="Helvetica" w:cs="Helvetica"/>
+                <w:rFonts w:ascii="Arial" w:hAnsi="Arial" w:eastAsia="Arial" w:cs="Arial"/>
                 <w:i w:val="false"/>
                 <w:b w:val="false"/>
                 <w:u w:val="none"/>
@@ -799,7 +799,7 @@
       </w:tr>
       <w:tr>
         <w:trPr>
-          <w:trHeight w:val="616" w:hRule="auto"/>
+          <w:trHeight w:val="617" w:hRule="auto"/>
         </w:trPr>
         body 8
         <w:tc>
@@ -834,7 +834,7 @@
             </w:pPr>
             <w:r>
               <w:rPr>
-                <w:rFonts w:ascii="Helvetica" w:hAnsi="Helvetica" w:eastAsia="Helvetica" w:cs="Helvetica"/>
+                <w:rFonts w:ascii="Arial" w:hAnsi="Arial" w:eastAsia="Arial" w:cs="Arial"/>
                 <w:i w:val="false"/>
                 <w:b w:val="false"/>
                 <w:u w:val="none"/>
@@ -878,22 +878,22 @@
             </w:pPr>
             <w:r>
               <w:rPr>
-                <w:rFonts w:ascii="Helvetica" w:hAnsi="Helvetica" w:eastAsia="Helvetica" w:cs="Helvetica"/>
-                <w:i w:val="false"/>
-                <w:b w:val="false"/>
-                <w:u w:val="none"/>
-                <w:sz w:val="22"/>
-                <w:szCs w:val="22"/>
-                <w:color w:val="000000"/>
-              </w:rPr>
-              <w:t xml:space="preserve">182 (3.6%)</w:t>
+                <w:rFonts w:ascii="Arial" w:hAnsi="Arial" w:eastAsia="Arial" w:cs="Arial"/>
+                <w:i w:val="false"/>
+                <w:b w:val="false"/>
+                <w:u w:val="none"/>
+                <w:sz w:val="22"/>
+                <w:szCs w:val="22"/>
+                <w:color w:val="000000"/>
+              </w:rPr>
+              <w:t xml:space="preserve">182 (3.7%)</w:t>
             </w:r>
           </w:p>
         </w:tc>
       </w:tr>
       <w:tr>
         <w:trPr>
-          <w:trHeight w:val="616" w:hRule="auto"/>
+          <w:trHeight w:val="617" w:hRule="auto"/>
         </w:trPr>
         body 9
         <w:tc>
@@ -928,7 +928,7 @@
             </w:pPr>
             <w:r>
               <w:rPr>
-                <w:rFonts w:ascii="Helvetica" w:hAnsi="Helvetica" w:eastAsia="Helvetica" w:cs="Helvetica"/>
+                <w:rFonts w:ascii="Arial" w:hAnsi="Arial" w:eastAsia="Arial" w:cs="Arial"/>
                 <w:i w:val="false"/>
                 <w:b w:val="false"/>
                 <w:u w:val="none"/>
@@ -972,22 +972,22 @@
             </w:pPr>
             <w:r>
               <w:rPr>
-                <w:rFonts w:ascii="Helvetica" w:hAnsi="Helvetica" w:eastAsia="Helvetica" w:cs="Helvetica"/>
-                <w:i w:val="false"/>
-                <w:b w:val="false"/>
-                <w:u w:val="none"/>
-                <w:sz w:val="22"/>
-                <w:szCs w:val="22"/>
-                <w:color w:val="000000"/>
-              </w:rPr>
-              <w:t xml:space="preserve">428 (8.5%)</w:t>
+                <w:rFonts w:ascii="Arial" w:hAnsi="Arial" w:eastAsia="Arial" w:cs="Arial"/>
+                <w:i w:val="false"/>
+                <w:b w:val="false"/>
+                <w:u w:val="none"/>
+                <w:sz w:val="22"/>
+                <w:szCs w:val="22"/>
+                <w:color w:val="000000"/>
+              </w:rPr>
+              <w:t xml:space="preserve">427 (8.7%)</w:t>
             </w:r>
           </w:p>
         </w:tc>
       </w:tr>
       <w:tr>
         <w:trPr>
-          <w:trHeight w:val="616" w:hRule="auto"/>
+          <w:trHeight w:val="617" w:hRule="auto"/>
         </w:trPr>
         body10
         <w:tc>
@@ -1022,7 +1022,7 @@
             </w:pPr>
             <w:r>
               <w:rPr>
-                <w:rFonts w:ascii="Helvetica" w:hAnsi="Helvetica" w:eastAsia="Helvetica" w:cs="Helvetica"/>
+                <w:rFonts w:ascii="Arial" w:hAnsi="Arial" w:eastAsia="Arial" w:cs="Arial"/>
                 <w:i w:val="false"/>
                 <w:b w:val="false"/>
                 <w:u w:val="none"/>
@@ -1066,22 +1066,22 @@
             </w:pPr>
             <w:r>
               <w:rPr>
-                <w:rFonts w:ascii="Helvetica" w:hAnsi="Helvetica" w:eastAsia="Helvetica" w:cs="Helvetica"/>
-                <w:i w:val="false"/>
-                <w:b w:val="false"/>
-                <w:u w:val="none"/>
-                <w:sz w:val="22"/>
-                <w:szCs w:val="22"/>
-                <w:color w:val="000000"/>
-              </w:rPr>
-              <w:t xml:space="preserve">3,095 (61.3%)</w:t>
+                <w:rFonts w:ascii="Arial" w:hAnsi="Arial" w:eastAsia="Arial" w:cs="Arial"/>
+                <w:i w:val="false"/>
+                <w:b w:val="false"/>
+                <w:u w:val="none"/>
+                <w:sz w:val="22"/>
+                <w:szCs w:val="22"/>
+                <w:color w:val="000000"/>
+              </w:rPr>
+              <w:t xml:space="preserve">2,995 (60.8%)</w:t>
             </w:r>
           </w:p>
         </w:tc>
       </w:tr>
       <w:tr>
         <w:trPr>
-          <w:trHeight w:val="616" w:hRule="auto"/>
+          <w:trHeight w:val="617" w:hRule="auto"/>
         </w:trPr>
         body11
         <w:tc>
@@ -1116,7 +1116,7 @@
             </w:pPr>
             <w:r>
               <w:rPr>
-                <w:rFonts w:ascii="Helvetica" w:hAnsi="Helvetica" w:eastAsia="Helvetica" w:cs="Helvetica"/>
+                <w:rFonts w:ascii="Arial" w:hAnsi="Arial" w:eastAsia="Arial" w:cs="Arial"/>
                 <w:i w:val="false"/>
                 <w:b w:val="false"/>
                 <w:u w:val="none"/>
@@ -1160,22 +1160,22 @@
             </w:pPr>
             <w:r>
               <w:rPr>
-                <w:rFonts w:ascii="Helvetica" w:hAnsi="Helvetica" w:eastAsia="Helvetica" w:cs="Helvetica"/>
-                <w:i w:val="false"/>
-                <w:b w:val="false"/>
-                <w:u w:val="none"/>
-                <w:sz w:val="22"/>
-                <w:szCs w:val="22"/>
-                <w:color w:val="000000"/>
-              </w:rPr>
-              <w:t xml:space="preserve">129 (2.6%)</w:t>
+                <w:rFonts w:ascii="Arial" w:hAnsi="Arial" w:eastAsia="Arial" w:cs="Arial"/>
+                <w:i w:val="false"/>
+                <w:b w:val="false"/>
+                <w:u w:val="none"/>
+                <w:sz w:val="22"/>
+                <w:szCs w:val="22"/>
+                <w:color w:val="000000"/>
+              </w:rPr>
+              <w:t xml:space="preserve">121 (2.5%)</w:t>
             </w:r>
           </w:p>
         </w:tc>
       </w:tr>
       <w:tr>
         <w:trPr>
-          <w:trHeight w:val="616" w:hRule="auto"/>
+          <w:trHeight w:val="617" w:hRule="auto"/>
         </w:trPr>
         body12
         <w:tc>
@@ -1210,7 +1210,7 @@
             </w:pPr>
             <w:r>
               <w:rPr>
-                <w:rFonts w:ascii="Helvetica" w:hAnsi="Helvetica" w:eastAsia="Helvetica" w:cs="Helvetica"/>
+                <w:rFonts w:ascii="Arial" w:hAnsi="Arial" w:eastAsia="Arial" w:cs="Arial"/>
                 <w:i w:val="false"/>
                 <w:b w:val="false"/>
                 <w:u w:val="none"/>
@@ -1254,22 +1254,22 @@
             </w:pPr>
             <w:r>
               <w:rPr>
-                <w:rFonts w:ascii="Helvetica" w:hAnsi="Helvetica" w:eastAsia="Helvetica" w:cs="Helvetica"/>
-                <w:i w:val="false"/>
-                <w:b w:val="false"/>
-                <w:u w:val="none"/>
-                <w:sz w:val="22"/>
-                <w:szCs w:val="22"/>
-                <w:color w:val="000000"/>
-              </w:rPr>
-              <w:t xml:space="preserve">1,214 (24.0%)</w:t>
+                <w:rFonts w:ascii="Arial" w:hAnsi="Arial" w:eastAsia="Arial" w:cs="Arial"/>
+                <w:i w:val="false"/>
+                <w:b w:val="false"/>
+                <w:u w:val="none"/>
+                <w:sz w:val="22"/>
+                <w:szCs w:val="22"/>
+                <w:color w:val="000000"/>
+              </w:rPr>
+              <w:t xml:space="preserve">1,201 (24.4%)</w:t>
             </w:r>
           </w:p>
         </w:tc>
       </w:tr>
       <w:tr>
         <w:trPr>
-          <w:trHeight w:val="616" w:hRule="auto"/>
+          <w:trHeight w:val="615" w:hRule="auto"/>
         </w:trPr>
         body13
         <w:tc>
@@ -1304,7 +1304,7 @@
             </w:pPr>
             <w:r>
               <w:rPr>
-                <w:rFonts w:ascii="Helvetica" w:hAnsi="Helvetica" w:eastAsia="Helvetica" w:cs="Helvetica"/>
+                <w:rFonts w:ascii="Arial" w:hAnsi="Arial" w:eastAsia="Arial" w:cs="Arial"/>
                 <w:i w:val="false"/>
                 <w:b w:val="true"/>
                 <w:u w:val="none"/>
@@ -1312,7 +1312,7 @@
                 <w:szCs w:val="22"/>
                 <w:color w:val="000000"/>
               </w:rPr>
-              <w:t xml:space="preserve">Admission type</w:t>
+              <w:t xml:space="preserve">Sepsis admission</w:t>
             </w:r>
           </w:p>
         </w:tc>
@@ -1348,7 +1348,7 @@
             </w:pPr>
             <w:r>
               <w:rPr>
-                <w:rFonts w:ascii="Helvetica" w:hAnsi="Helvetica" w:eastAsia="Helvetica" w:cs="Helvetica"/>
+                <w:rFonts w:ascii="Arial" w:hAnsi="Arial" w:eastAsia="Arial" w:cs="Arial"/>
                 <w:i w:val="false"/>
                 <w:b w:val="false"/>
                 <w:u w:val="none"/>
@@ -1363,7 +1363,7 @@
       </w:tr>
       <w:tr>
         <w:trPr>
-          <w:trHeight w:val="618" w:hRule="auto"/>
+          <w:trHeight w:val="617" w:hRule="auto"/>
         </w:trPr>
         body14
         <w:tc>
@@ -1398,15 +1398,15 @@
             </w:pPr>
             <w:r>
               <w:rPr>
-                <w:rFonts w:ascii="Helvetica" w:hAnsi="Helvetica" w:eastAsia="Helvetica" w:cs="Helvetica"/>
-                <w:i w:val="false"/>
-                <w:b w:val="false"/>
-                <w:u w:val="none"/>
-                <w:sz w:val="22"/>
-                <w:szCs w:val="22"/>
-                <w:color w:val="000000"/>
-              </w:rPr>
-              <w:t xml:space="preserve">  Emergency admission</w:t>
+                <w:rFonts w:ascii="Arial" w:hAnsi="Arial" w:eastAsia="Arial" w:cs="Arial"/>
+                <w:i w:val="false"/>
+                <w:b w:val="false"/>
+                <w:u w:val="none"/>
+                <w:sz w:val="22"/>
+                <w:szCs w:val="22"/>
+                <w:color w:val="000000"/>
+              </w:rPr>
+              <w:t xml:space="preserve">  Sepsis absent</w:t>
             </w:r>
           </w:p>
         </w:tc>
@@ -1442,22 +1442,22 @@
             </w:pPr>
             <w:r>
               <w:rPr>
-                <w:rFonts w:ascii="Helvetica" w:hAnsi="Helvetica" w:eastAsia="Helvetica" w:cs="Helvetica"/>
-                <w:i w:val="false"/>
-                <w:b w:val="false"/>
-                <w:u w:val="none"/>
-                <w:sz w:val="22"/>
-                <w:szCs w:val="22"/>
-                <w:color w:val="000000"/>
-              </w:rPr>
-              <w:t xml:space="preserve">4,630 (91.7%)</w:t>
+                <w:rFonts w:ascii="Arial" w:hAnsi="Arial" w:eastAsia="Arial" w:cs="Arial"/>
+                <w:i w:val="false"/>
+                <w:b w:val="false"/>
+                <w:u w:val="none"/>
+                <w:sz w:val="22"/>
+                <w:szCs w:val="22"/>
+                <w:color w:val="000000"/>
+              </w:rPr>
+              <w:t xml:space="preserve">577 (11.7%)</w:t>
             </w:r>
           </w:p>
         </w:tc>
       </w:tr>
       <w:tr>
         <w:trPr>
-          <w:trHeight w:val="616" w:hRule="auto"/>
+          <w:trHeight w:val="617" w:hRule="auto"/>
         </w:trPr>
         body15
         <w:tc>
@@ -1492,15 +1492,15 @@
             </w:pPr>
             <w:r>
               <w:rPr>
-                <w:rFonts w:ascii="Helvetica" w:hAnsi="Helvetica" w:eastAsia="Helvetica" w:cs="Helvetica"/>
-                <w:i w:val="false"/>
-                <w:b w:val="false"/>
-                <w:u w:val="none"/>
-                <w:sz w:val="22"/>
-                <w:szCs w:val="22"/>
-                <w:color w:val="000000"/>
-              </w:rPr>
-              <w:t xml:space="preserve">  Elective admission</w:t>
+                <w:rFonts w:ascii="Arial" w:hAnsi="Arial" w:eastAsia="Arial" w:cs="Arial"/>
+                <w:i w:val="false"/>
+                <w:b w:val="false"/>
+                <w:u w:val="none"/>
+                <w:sz w:val="22"/>
+                <w:szCs w:val="22"/>
+                <w:color w:val="000000"/>
+              </w:rPr>
+              <w:t xml:space="preserve">  Sepsis present</w:t>
             </w:r>
           </w:p>
         </w:tc>
@@ -1536,22 +1536,22 @@
             </w:pPr>
             <w:r>
               <w:rPr>
-                <w:rFonts w:ascii="Helvetica" w:hAnsi="Helvetica" w:eastAsia="Helvetica" w:cs="Helvetica"/>
-                <w:i w:val="false"/>
-                <w:b w:val="false"/>
-                <w:u w:val="none"/>
-                <w:sz w:val="22"/>
-                <w:szCs w:val="22"/>
-                <w:color w:val="000000"/>
-              </w:rPr>
-              <w:t xml:space="preserve">418 (8.3%)</w:t>
+                <w:rFonts w:ascii="Arial" w:hAnsi="Arial" w:eastAsia="Arial" w:cs="Arial"/>
+                <w:i w:val="false"/>
+                <w:b w:val="false"/>
+                <w:u w:val="none"/>
+                <w:sz w:val="22"/>
+                <w:szCs w:val="22"/>
+                <w:color w:val="000000"/>
+              </w:rPr>
+              <w:t xml:space="preserve">4,349 (88.3%)</w:t>
             </w:r>
           </w:p>
         </w:tc>
       </w:tr>
       <w:tr>
         <w:trPr>
-          <w:trHeight w:val="619" w:hRule="auto"/>
+          <w:trHeight w:val="617" w:hRule="auto"/>
         </w:trPr>
         body16
         <w:tc>
@@ -1586,7 +1586,7 @@
             </w:pPr>
             <w:r>
               <w:rPr>
-                <w:rFonts w:ascii="Helvetica" w:hAnsi="Helvetica" w:eastAsia="Helvetica" w:cs="Helvetica"/>
+                <w:rFonts w:ascii="Arial" w:hAnsi="Arial" w:eastAsia="Arial" w:cs="Arial"/>
                 <w:i w:val="false"/>
                 <w:b w:val="true"/>
                 <w:u w:val="none"/>
@@ -1594,7 +1594,7 @@
                 <w:szCs w:val="22"/>
                 <w:color w:val="000000"/>
               </w:rPr>
-              <w:t xml:space="preserve">Sepsis admission</w:t>
+              <w:t xml:space="preserve">Charlson comorbidity index</w:t>
             </w:r>
           </w:p>
         </w:tc>
@@ -1630,7 +1630,7 @@
             </w:pPr>
             <w:r>
               <w:rPr>
-                <w:rFonts w:ascii="Helvetica" w:hAnsi="Helvetica" w:eastAsia="Helvetica" w:cs="Helvetica"/>
+                <w:rFonts w:ascii="Arial" w:hAnsi="Arial" w:eastAsia="Arial" w:cs="Arial"/>
                 <w:i w:val="false"/>
                 <w:b w:val="false"/>
                 <w:u w:val="none"/>
@@ -1645,7 +1645,7 @@
       </w:tr>
       <w:tr>
         <w:trPr>
-          <w:trHeight w:val="619" w:hRule="auto"/>
+          <w:trHeight w:val="617" w:hRule="auto"/>
         </w:trPr>
         body17
         <w:tc>
@@ -1680,15 +1680,15 @@
             </w:pPr>
             <w:r>
               <w:rPr>
-                <w:rFonts w:ascii="Helvetica" w:hAnsi="Helvetica" w:eastAsia="Helvetica" w:cs="Helvetica"/>
-                <w:i w:val="false"/>
-                <w:b w:val="false"/>
-                <w:u w:val="none"/>
-                <w:sz w:val="22"/>
-                <w:szCs w:val="22"/>
-                <w:color w:val="000000"/>
-              </w:rPr>
-              <w:t xml:space="preserve">  Sepsis absent</w:t>
+                <w:rFonts w:ascii="Arial" w:hAnsi="Arial" w:eastAsia="Arial" w:cs="Arial"/>
+                <w:i w:val="false"/>
+                <w:b w:val="false"/>
+                <w:u w:val="none"/>
+                <w:sz w:val="22"/>
+                <w:szCs w:val="22"/>
+                <w:color w:val="000000"/>
+              </w:rPr>
+              <w:t xml:space="preserve">  Mean (SD)</w:t>
             </w:r>
           </w:p>
         </w:tc>
@@ -1724,579 +1724,15 @@
             </w:pPr>
             <w:r>
               <w:rPr>
-                <w:rFonts w:ascii="Helvetica" w:hAnsi="Helvetica" w:eastAsia="Helvetica" w:cs="Helvetica"/>
-                <w:i w:val="false"/>
-                <w:b w:val="false"/>
-                <w:u w:val="none"/>
-                <w:sz w:val="22"/>
-                <w:szCs w:val="22"/>
-                <w:color w:val="000000"/>
-              </w:rPr>
-              <w:t xml:space="preserve">603 (11.9%)</w:t>
-            </w:r>
-          </w:p>
-        </w:tc>
-      </w:tr>
-      <w:tr>
-        <w:trPr>
-          <w:trHeight w:val="619" w:hRule="auto"/>
-        </w:trPr>
-        body18
-        <w:tc>
-          <w:tcPr>
-            <w:tcBorders>
-              <w:bottom w:val="none" w:sz="0" w:space="0" w:color="000000"/>
-              <w:top w:val="none" w:sz="0" w:space="0" w:color="000000"/>
-              <w:left w:val="none" w:sz="0" w:space="0" w:color="000000"/>
-              <w:right w:val="none" w:sz="0" w:space="0" w:color="000000"/>
-            </w:tcBorders>
-            <w:shd w:val="clear" w:color="auto" w:fill="FFFFFF"/>
-            <w:tcMar>
-              <w:top w:w="0" w:type="dxa"/>
-              <w:bottom w:w="0" w:type="dxa"/>
-              <w:left w:w="0" w:type="dxa"/>
-              <w:right w:w="0" w:type="dxa"/>
-            </w:tcMar>
-            <w:vAlign w:val="center"/>
-          </w:tcPr>
-          <w:p>
-            <w:pPr>
-              <w:pStyle w:val="Normal"/>
-              <w:jc w:val="left"/>
-              <w:pBdr>
-                <w:bottom w:val="none" w:sz="0" w:space="0" w:color="000000"/>
-                <w:top w:val="none" w:sz="0" w:space="0" w:color="000000"/>
-                <w:left w:val="none" w:sz="0" w:space="0" w:color="000000"/>
-                <w:right w:val="none" w:sz="0" w:space="0" w:color="000000"/>
-              </w:pBdr>
-              <w:spacing w:after="100" w:before="100" w:line="240"/>
-              <w:ind w:firstLine="0" w:left="100" w:right="100"/>
-            </w:pPr>
-            <w:r>
-              <w:rPr>
-                <w:rFonts w:ascii="Helvetica" w:hAnsi="Helvetica" w:eastAsia="Helvetica" w:cs="Helvetica"/>
-                <w:i w:val="false"/>
-                <w:b w:val="false"/>
-                <w:u w:val="none"/>
-                <w:sz w:val="22"/>
-                <w:szCs w:val="22"/>
-                <w:color w:val="000000"/>
-              </w:rPr>
-              <w:t xml:space="preserve">  Sepsis present</w:t>
-            </w:r>
-          </w:p>
-        </w:tc>
-        <w:tc>
-          <w:tcPr>
-            <w:tcBorders>
-              <w:bottom w:val="none" w:sz="0" w:space="0" w:color="000000"/>
-              <w:top w:val="none" w:sz="0" w:space="0" w:color="000000"/>
-              <w:left w:val="none" w:sz="0" w:space="0" w:color="000000"/>
-              <w:right w:val="none" w:sz="0" w:space="0" w:color="000000"/>
-            </w:tcBorders>
-            <w:shd w:val="clear" w:color="auto" w:fill="FFFFFF"/>
-            <w:tcMar>
-              <w:top w:w="0" w:type="dxa"/>
-              <w:bottom w:w="0" w:type="dxa"/>
-              <w:left w:w="0" w:type="dxa"/>
-              <w:right w:w="0" w:type="dxa"/>
-            </w:tcMar>
-            <w:vAlign w:val="center"/>
-          </w:tcPr>
-          <w:p>
-            <w:pPr>
-              <w:pStyle w:val="Normal"/>
-              <w:jc w:val="center"/>
-              <w:pBdr>
-                <w:bottom w:val="none" w:sz="0" w:space="0" w:color="000000"/>
-                <w:top w:val="none" w:sz="0" w:space="0" w:color="000000"/>
-                <w:left w:val="none" w:sz="0" w:space="0" w:color="000000"/>
-                <w:right w:val="none" w:sz="0" w:space="0" w:color="000000"/>
-              </w:pBdr>
-              <w:spacing w:after="100" w:before="100" w:line="240"/>
-              <w:ind w:firstLine="0" w:left="100" w:right="100"/>
-            </w:pPr>
-            <w:r>
-              <w:rPr>
-                <w:rFonts w:ascii="Helvetica" w:hAnsi="Helvetica" w:eastAsia="Helvetica" w:cs="Helvetica"/>
-                <w:i w:val="false"/>
-                <w:b w:val="false"/>
-                <w:u w:val="none"/>
-                <w:sz w:val="22"/>
-                <w:szCs w:val="22"/>
-                <w:color w:val="000000"/>
-              </w:rPr>
-              <w:t xml:space="preserve">4,445 (88.1%)</w:t>
-            </w:r>
-          </w:p>
-        </w:tc>
-      </w:tr>
-      <w:tr>
-        <w:trPr>
-          <w:trHeight w:val="573" w:hRule="auto"/>
-        </w:trPr>
-        body19
-        <w:tc>
-          <w:tcPr>
-            <w:tcBorders>
-              <w:bottom w:val="none" w:sz="0" w:space="0" w:color="000000"/>
-              <w:top w:val="none" w:sz="0" w:space="0" w:color="000000"/>
-              <w:left w:val="none" w:sz="0" w:space="0" w:color="000000"/>
-              <w:right w:val="none" w:sz="0" w:space="0" w:color="000000"/>
-            </w:tcBorders>
-            <w:shd w:val="clear" w:color="auto" w:fill="FFFFFF"/>
-            <w:tcMar>
-              <w:top w:w="0" w:type="dxa"/>
-              <w:bottom w:w="0" w:type="dxa"/>
-              <w:left w:w="0" w:type="dxa"/>
-              <w:right w:w="0" w:type="dxa"/>
-            </w:tcMar>
-            <w:vAlign w:val="center"/>
-          </w:tcPr>
-          <w:p>
-            <w:pPr>
-              <w:pStyle w:val="Normal"/>
-              <w:jc w:val="left"/>
-              <w:pBdr>
-                <w:bottom w:val="none" w:sz="0" w:space="0" w:color="000000"/>
-                <w:top w:val="none" w:sz="0" w:space="0" w:color="000000"/>
-                <w:left w:val="none" w:sz="0" w:space="0" w:color="000000"/>
-                <w:right w:val="none" w:sz="0" w:space="0" w:color="000000"/>
-              </w:pBdr>
-              <w:spacing w:after="100" w:before="100" w:line="240"/>
-              <w:ind w:firstLine="0" w:left="100" w:right="100"/>
-            </w:pPr>
-            <w:r>
-              <w:rPr>
-                <w:rFonts w:ascii="Helvetica" w:hAnsi="Helvetica" w:eastAsia="Helvetica" w:cs="Helvetica"/>
-                <w:i w:val="false"/>
-                <w:b w:val="true"/>
-                <w:u w:val="none"/>
-                <w:sz w:val="22"/>
-                <w:szCs w:val="22"/>
-                <w:color w:val="000000"/>
-              </w:rPr>
-              <w:t xml:space="preserve">Admission unit</w:t>
-            </w:r>
-          </w:p>
-        </w:tc>
-        <w:tc>
-          <w:tcPr>
-            <w:tcBorders>
-              <w:bottom w:val="none" w:sz="0" w:space="0" w:color="000000"/>
-              <w:top w:val="none" w:sz="0" w:space="0" w:color="000000"/>
-              <w:left w:val="none" w:sz="0" w:space="0" w:color="000000"/>
-              <w:right w:val="none" w:sz="0" w:space="0" w:color="000000"/>
-            </w:tcBorders>
-            <w:shd w:val="clear" w:color="auto" w:fill="FFFFFF"/>
-            <w:tcMar>
-              <w:top w:w="0" w:type="dxa"/>
-              <w:bottom w:w="0" w:type="dxa"/>
-              <w:left w:w="0" w:type="dxa"/>
-              <w:right w:w="0" w:type="dxa"/>
-            </w:tcMar>
-            <w:vAlign w:val="center"/>
-          </w:tcPr>
-          <w:p>
-            <w:pPr>
-              <w:pStyle w:val="Normal"/>
-              <w:jc w:val="center"/>
-              <w:pBdr>
-                <w:bottom w:val="none" w:sz="0" w:space="0" w:color="000000"/>
-                <w:top w:val="none" w:sz="0" w:space="0" w:color="000000"/>
-                <w:left w:val="none" w:sz="0" w:space="0" w:color="000000"/>
-                <w:right w:val="none" w:sz="0" w:space="0" w:color="000000"/>
-              </w:pBdr>
-              <w:spacing w:after="100" w:before="100" w:line="240"/>
-              <w:ind w:firstLine="0" w:left="100" w:right="100"/>
-            </w:pPr>
-            <w:r>
-              <w:rPr>
-                <w:rFonts w:ascii="Helvetica" w:hAnsi="Helvetica" w:eastAsia="Helvetica" w:cs="Helvetica"/>
-                <w:i w:val="false"/>
-                <w:b w:val="false"/>
-                <w:u w:val="none"/>
-                <w:sz w:val="22"/>
-                <w:szCs w:val="22"/>
-                <w:color w:val="000000"/>
-              </w:rPr>
-              <w:t xml:space="preserve"/>
-            </w:r>
-          </w:p>
-        </w:tc>
-      </w:tr>
-      <w:tr>
-        <w:trPr>
-          <w:trHeight w:val="616" w:hRule="auto"/>
-        </w:trPr>
-        body20
-        <w:tc>
-          <w:tcPr>
-            <w:tcBorders>
-              <w:bottom w:val="none" w:sz="0" w:space="0" w:color="000000"/>
-              <w:top w:val="none" w:sz="0" w:space="0" w:color="000000"/>
-              <w:left w:val="none" w:sz="0" w:space="0" w:color="000000"/>
-              <w:right w:val="none" w:sz="0" w:space="0" w:color="000000"/>
-            </w:tcBorders>
-            <w:shd w:val="clear" w:color="auto" w:fill="FFFFFF"/>
-            <w:tcMar>
-              <w:top w:w="0" w:type="dxa"/>
-              <w:bottom w:w="0" w:type="dxa"/>
-              <w:left w:w="0" w:type="dxa"/>
-              <w:right w:w="0" w:type="dxa"/>
-            </w:tcMar>
-            <w:vAlign w:val="center"/>
-          </w:tcPr>
-          <w:p>
-            <w:pPr>
-              <w:pStyle w:val="Normal"/>
-              <w:jc w:val="left"/>
-              <w:pBdr>
-                <w:bottom w:val="none" w:sz="0" w:space="0" w:color="000000"/>
-                <w:top w:val="none" w:sz="0" w:space="0" w:color="000000"/>
-                <w:left w:val="none" w:sz="0" w:space="0" w:color="000000"/>
-                <w:right w:val="none" w:sz="0" w:space="0" w:color="000000"/>
-              </w:pBdr>
-              <w:spacing w:after="100" w:before="100" w:line="240"/>
-              <w:ind w:firstLine="0" w:left="100" w:right="100"/>
-            </w:pPr>
-            <w:r>
-              <w:rPr>
-                <w:rFonts w:ascii="Helvetica" w:hAnsi="Helvetica" w:eastAsia="Helvetica" w:cs="Helvetica"/>
-                <w:i w:val="false"/>
-                <w:b w:val="false"/>
-                <w:u w:val="none"/>
-                <w:sz w:val="22"/>
-                <w:szCs w:val="22"/>
-                <w:color w:val="000000"/>
-              </w:rPr>
-              <w:t xml:space="preserve">  Non-Medical admission</w:t>
-            </w:r>
-          </w:p>
-        </w:tc>
-        <w:tc>
-          <w:tcPr>
-            <w:tcBorders>
-              <w:bottom w:val="none" w:sz="0" w:space="0" w:color="000000"/>
-              <w:top w:val="none" w:sz="0" w:space="0" w:color="000000"/>
-              <w:left w:val="none" w:sz="0" w:space="0" w:color="000000"/>
-              <w:right w:val="none" w:sz="0" w:space="0" w:color="000000"/>
-            </w:tcBorders>
-            <w:shd w:val="clear" w:color="auto" w:fill="FFFFFF"/>
-            <w:tcMar>
-              <w:top w:w="0" w:type="dxa"/>
-              <w:bottom w:w="0" w:type="dxa"/>
-              <w:left w:w="0" w:type="dxa"/>
-              <w:right w:w="0" w:type="dxa"/>
-            </w:tcMar>
-            <w:vAlign w:val="center"/>
-          </w:tcPr>
-          <w:p>
-            <w:pPr>
-              <w:pStyle w:val="Normal"/>
-              <w:jc w:val="center"/>
-              <w:pBdr>
-                <w:bottom w:val="none" w:sz="0" w:space="0" w:color="000000"/>
-                <w:top w:val="none" w:sz="0" w:space="0" w:color="000000"/>
-                <w:left w:val="none" w:sz="0" w:space="0" w:color="000000"/>
-                <w:right w:val="none" w:sz="0" w:space="0" w:color="000000"/>
-              </w:pBdr>
-              <w:spacing w:after="100" w:before="100" w:line="240"/>
-              <w:ind w:firstLine="0" w:left="100" w:right="100"/>
-            </w:pPr>
-            <w:r>
-              <w:rPr>
-                <w:rFonts w:ascii="Helvetica" w:hAnsi="Helvetica" w:eastAsia="Helvetica" w:cs="Helvetica"/>
-                <w:i w:val="false"/>
-                <w:b w:val="false"/>
-                <w:u w:val="none"/>
-                <w:sz w:val="22"/>
-                <w:szCs w:val="22"/>
-                <w:color w:val="000000"/>
-              </w:rPr>
-              <w:t xml:space="preserve">2,115 (41.9%)</w:t>
-            </w:r>
-          </w:p>
-        </w:tc>
-      </w:tr>
-      <w:tr>
-        <w:trPr>
-          <w:trHeight w:val="616" w:hRule="auto"/>
-        </w:trPr>
-        body21
-        <w:tc>
-          <w:tcPr>
-            <w:tcBorders>
-              <w:bottom w:val="none" w:sz="0" w:space="0" w:color="000000"/>
-              <w:top w:val="none" w:sz="0" w:space="0" w:color="000000"/>
-              <w:left w:val="none" w:sz="0" w:space="0" w:color="000000"/>
-              <w:right w:val="none" w:sz="0" w:space="0" w:color="000000"/>
-            </w:tcBorders>
-            <w:shd w:val="clear" w:color="auto" w:fill="FFFFFF"/>
-            <w:tcMar>
-              <w:top w:w="0" w:type="dxa"/>
-              <w:bottom w:w="0" w:type="dxa"/>
-              <w:left w:w="0" w:type="dxa"/>
-              <w:right w:w="0" w:type="dxa"/>
-            </w:tcMar>
-            <w:vAlign w:val="center"/>
-          </w:tcPr>
-          <w:p>
-            <w:pPr>
-              <w:pStyle w:val="Normal"/>
-              <w:jc w:val="left"/>
-              <w:pBdr>
-                <w:bottom w:val="none" w:sz="0" w:space="0" w:color="000000"/>
-                <w:top w:val="none" w:sz="0" w:space="0" w:color="000000"/>
-                <w:left w:val="none" w:sz="0" w:space="0" w:color="000000"/>
-                <w:right w:val="none" w:sz="0" w:space="0" w:color="000000"/>
-              </w:pBdr>
-              <w:spacing w:after="100" w:before="100" w:line="240"/>
-              <w:ind w:firstLine="0" w:left="100" w:right="100"/>
-            </w:pPr>
-            <w:r>
-              <w:rPr>
-                <w:rFonts w:ascii="Helvetica" w:hAnsi="Helvetica" w:eastAsia="Helvetica" w:cs="Helvetica"/>
-                <w:i w:val="false"/>
-                <w:b w:val="false"/>
-                <w:u w:val="none"/>
-                <w:sz w:val="22"/>
-                <w:szCs w:val="22"/>
-                <w:color w:val="000000"/>
-              </w:rPr>
-              <w:t xml:space="preserve">  Medical admission</w:t>
-            </w:r>
-          </w:p>
-        </w:tc>
-        <w:tc>
-          <w:tcPr>
-            <w:tcBorders>
-              <w:bottom w:val="none" w:sz="0" w:space="0" w:color="000000"/>
-              <w:top w:val="none" w:sz="0" w:space="0" w:color="000000"/>
-              <w:left w:val="none" w:sz="0" w:space="0" w:color="000000"/>
-              <w:right w:val="none" w:sz="0" w:space="0" w:color="000000"/>
-            </w:tcBorders>
-            <w:shd w:val="clear" w:color="auto" w:fill="FFFFFF"/>
-            <w:tcMar>
-              <w:top w:w="0" w:type="dxa"/>
-              <w:bottom w:w="0" w:type="dxa"/>
-              <w:left w:w="0" w:type="dxa"/>
-              <w:right w:w="0" w:type="dxa"/>
-            </w:tcMar>
-            <w:vAlign w:val="center"/>
-          </w:tcPr>
-          <w:p>
-            <w:pPr>
-              <w:pStyle w:val="Normal"/>
-              <w:jc w:val="center"/>
-              <w:pBdr>
-                <w:bottom w:val="none" w:sz="0" w:space="0" w:color="000000"/>
-                <w:top w:val="none" w:sz="0" w:space="0" w:color="000000"/>
-                <w:left w:val="none" w:sz="0" w:space="0" w:color="000000"/>
-                <w:right w:val="none" w:sz="0" w:space="0" w:color="000000"/>
-              </w:pBdr>
-              <w:spacing w:after="100" w:before="100" w:line="240"/>
-              <w:ind w:firstLine="0" w:left="100" w:right="100"/>
-            </w:pPr>
-            <w:r>
-              <w:rPr>
-                <w:rFonts w:ascii="Helvetica" w:hAnsi="Helvetica" w:eastAsia="Helvetica" w:cs="Helvetica"/>
-                <w:i w:val="false"/>
-                <w:b w:val="false"/>
-                <w:u w:val="none"/>
-                <w:sz w:val="22"/>
-                <w:szCs w:val="22"/>
-                <w:color w:val="000000"/>
-              </w:rPr>
-              <w:t xml:space="preserve">2,933 (58.1%)</w:t>
-            </w:r>
-          </w:p>
-        </w:tc>
-      </w:tr>
-      <w:tr>
-        <w:trPr>
-          <w:trHeight w:val="620" w:hRule="auto"/>
-        </w:trPr>
-        body22
-        <w:tc>
-          <w:tcPr>
-            <w:tcBorders>
-              <w:bottom w:val="none" w:sz="0" w:space="0" w:color="000000"/>
-              <w:top w:val="none" w:sz="0" w:space="0" w:color="000000"/>
-              <w:left w:val="none" w:sz="0" w:space="0" w:color="000000"/>
-              <w:right w:val="none" w:sz="0" w:space="0" w:color="000000"/>
-            </w:tcBorders>
-            <w:shd w:val="clear" w:color="auto" w:fill="FFFFFF"/>
-            <w:tcMar>
-              <w:top w:w="0" w:type="dxa"/>
-              <w:bottom w:w="0" w:type="dxa"/>
-              <w:left w:w="0" w:type="dxa"/>
-              <w:right w:w="0" w:type="dxa"/>
-            </w:tcMar>
-            <w:vAlign w:val="center"/>
-          </w:tcPr>
-          <w:p>
-            <w:pPr>
-              <w:pStyle w:val="Normal"/>
-              <w:jc w:val="left"/>
-              <w:pBdr>
-                <w:bottom w:val="none" w:sz="0" w:space="0" w:color="000000"/>
-                <w:top w:val="none" w:sz="0" w:space="0" w:color="000000"/>
-                <w:left w:val="none" w:sz="0" w:space="0" w:color="000000"/>
-                <w:right w:val="none" w:sz="0" w:space="0" w:color="000000"/>
-              </w:pBdr>
-              <w:spacing w:after="100" w:before="100" w:line="240"/>
-              <w:ind w:firstLine="0" w:left="100" w:right="100"/>
-            </w:pPr>
-            <w:r>
-              <w:rPr>
-                <w:rFonts w:ascii="Helvetica" w:hAnsi="Helvetica" w:eastAsia="Helvetica" w:cs="Helvetica"/>
-                <w:i w:val="false"/>
-                <w:b w:val="true"/>
-                <w:u w:val="none"/>
-                <w:sz w:val="22"/>
-                <w:szCs w:val="22"/>
-                <w:color w:val="000000"/>
-              </w:rPr>
-              <w:t xml:space="preserve">Charlson comorbidity index</w:t>
-            </w:r>
-          </w:p>
-        </w:tc>
-        <w:tc>
-          <w:tcPr>
-            <w:tcBorders>
-              <w:bottom w:val="none" w:sz="0" w:space="0" w:color="000000"/>
-              <w:top w:val="none" w:sz="0" w:space="0" w:color="000000"/>
-              <w:left w:val="none" w:sz="0" w:space="0" w:color="000000"/>
-              <w:right w:val="none" w:sz="0" w:space="0" w:color="000000"/>
-            </w:tcBorders>
-            <w:shd w:val="clear" w:color="auto" w:fill="FFFFFF"/>
-            <w:tcMar>
-              <w:top w:w="0" w:type="dxa"/>
-              <w:bottom w:w="0" w:type="dxa"/>
-              <w:left w:w="0" w:type="dxa"/>
-              <w:right w:w="0" w:type="dxa"/>
-            </w:tcMar>
-            <w:vAlign w:val="center"/>
-          </w:tcPr>
-          <w:p>
-            <w:pPr>
-              <w:pStyle w:val="Normal"/>
-              <w:jc w:val="center"/>
-              <w:pBdr>
-                <w:bottom w:val="none" w:sz="0" w:space="0" w:color="000000"/>
-                <w:top w:val="none" w:sz="0" w:space="0" w:color="000000"/>
-                <w:left w:val="none" w:sz="0" w:space="0" w:color="000000"/>
-                <w:right w:val="none" w:sz="0" w:space="0" w:color="000000"/>
-              </w:pBdr>
-              <w:spacing w:after="100" w:before="100" w:line="240"/>
-              <w:ind w:firstLine="0" w:left="100" w:right="100"/>
-            </w:pPr>
-            <w:r>
-              <w:rPr>
-                <w:rFonts w:ascii="Helvetica" w:hAnsi="Helvetica" w:eastAsia="Helvetica" w:cs="Helvetica"/>
-                <w:i w:val="false"/>
-                <w:b w:val="false"/>
-                <w:u w:val="none"/>
-                <w:sz w:val="22"/>
-                <w:szCs w:val="22"/>
-                <w:color w:val="000000"/>
-              </w:rPr>
-              <w:t xml:space="preserve"/>
-            </w:r>
-          </w:p>
-        </w:tc>
-      </w:tr>
-      <w:tr>
-        <w:trPr>
-          <w:trHeight w:val="618" w:hRule="auto"/>
-        </w:trPr>
-        body23
-        <w:tc>
-          <w:tcPr>
-            <w:tcBorders>
-              <w:bottom w:val="none" w:sz="0" w:space="0" w:color="000000"/>
-              <w:top w:val="none" w:sz="0" w:space="0" w:color="000000"/>
-              <w:left w:val="none" w:sz="0" w:space="0" w:color="000000"/>
-              <w:right w:val="none" w:sz="0" w:space="0" w:color="000000"/>
-            </w:tcBorders>
-            <w:shd w:val="clear" w:color="auto" w:fill="FFFFFF"/>
-            <w:tcMar>
-              <w:top w:w="0" w:type="dxa"/>
-              <w:bottom w:w="0" w:type="dxa"/>
-              <w:left w:w="0" w:type="dxa"/>
-              <w:right w:w="0" w:type="dxa"/>
-            </w:tcMar>
-            <w:vAlign w:val="center"/>
-          </w:tcPr>
-          <w:p>
-            <w:pPr>
-              <w:pStyle w:val="Normal"/>
-              <w:jc w:val="left"/>
-              <w:pBdr>
-                <w:bottom w:val="none" w:sz="0" w:space="0" w:color="000000"/>
-                <w:top w:val="none" w:sz="0" w:space="0" w:color="000000"/>
-                <w:left w:val="none" w:sz="0" w:space="0" w:color="000000"/>
-                <w:right w:val="none" w:sz="0" w:space="0" w:color="000000"/>
-              </w:pBdr>
-              <w:spacing w:after="100" w:before="100" w:line="240"/>
-              <w:ind w:firstLine="0" w:left="100" w:right="100"/>
-            </w:pPr>
-            <w:r>
-              <w:rPr>
-                <w:rFonts w:ascii="Helvetica" w:hAnsi="Helvetica" w:eastAsia="Helvetica" w:cs="Helvetica"/>
-                <w:i w:val="false"/>
-                <w:b w:val="false"/>
-                <w:u w:val="none"/>
-                <w:sz w:val="22"/>
-                <w:szCs w:val="22"/>
-                <w:color w:val="000000"/>
-              </w:rPr>
-              <w:t xml:space="preserve">  Mean (SD)</w:t>
-            </w:r>
-          </w:p>
-        </w:tc>
-        <w:tc>
-          <w:tcPr>
-            <w:tcBorders>
-              <w:bottom w:val="none" w:sz="0" w:space="0" w:color="000000"/>
-              <w:top w:val="none" w:sz="0" w:space="0" w:color="000000"/>
-              <w:left w:val="none" w:sz="0" w:space="0" w:color="000000"/>
-              <w:right w:val="none" w:sz="0" w:space="0" w:color="000000"/>
-            </w:tcBorders>
-            <w:shd w:val="clear" w:color="auto" w:fill="FFFFFF"/>
-            <w:tcMar>
-              <w:top w:w="0" w:type="dxa"/>
-              <w:bottom w:w="0" w:type="dxa"/>
-              <w:left w:w="0" w:type="dxa"/>
-              <w:right w:w="0" w:type="dxa"/>
-            </w:tcMar>
-            <w:vAlign w:val="center"/>
-          </w:tcPr>
-          <w:p>
-            <w:pPr>
-              <w:pStyle w:val="Normal"/>
-              <w:jc w:val="center"/>
-              <w:pBdr>
-                <w:bottom w:val="none" w:sz="0" w:space="0" w:color="000000"/>
-                <w:top w:val="none" w:sz="0" w:space="0" w:color="000000"/>
-                <w:left w:val="none" w:sz="0" w:space="0" w:color="000000"/>
-                <w:right w:val="none" w:sz="0" w:space="0" w:color="000000"/>
-              </w:pBdr>
-              <w:spacing w:after="100" w:before="100" w:line="240"/>
-              <w:ind w:firstLine="0" w:left="100" w:right="100"/>
-            </w:pPr>
-            <w:r>
-              <w:rPr>
-                <w:rFonts w:ascii="Helvetica" w:hAnsi="Helvetica" w:eastAsia="Helvetica" w:cs="Helvetica"/>
-                <w:i w:val="false"/>
-                <w:b w:val="false"/>
-                <w:u w:val="none"/>
-                <w:sz w:val="22"/>
-                <w:szCs w:val="22"/>
-                <w:color w:val="000000"/>
-              </w:rPr>
-              <w:t xml:space="preserve">5.61 (2.91)</w:t>
+                <w:rFonts w:ascii="Arial" w:hAnsi="Arial" w:eastAsia="Arial" w:cs="Arial"/>
+                <w:i w:val="false"/>
+                <w:b w:val="false"/>
+                <w:u w:val="none"/>
+                <w:sz w:val="22"/>
+                <w:szCs w:val="22"/>
+                <w:color w:val="000000"/>
+              </w:rPr>
+              <w:t xml:space="preserve">5.63 (2.93)</w:t>
             </w:r>
           </w:p>
         </w:tc>
@@ -2305,7 +1741,7 @@
         <w:trPr>
           <w:trHeight w:val="613" w:hRule="auto"/>
         </w:trPr>
-        body24
+        body18
         <w:tc>
           <w:tcPr>
             <w:tcBorders>
@@ -2338,7 +1774,7 @@
             </w:pPr>
             <w:r>
               <w:rPr>
-                <w:rFonts w:ascii="Helvetica" w:hAnsi="Helvetica" w:eastAsia="Helvetica" w:cs="Helvetica"/>
+                <w:rFonts w:ascii="Arial" w:hAnsi="Arial" w:eastAsia="Arial" w:cs="Arial"/>
                 <w:i w:val="false"/>
                 <w:b w:val="false"/>
                 <w:u w:val="none"/>
@@ -2382,24 +1818,24 @@
             </w:pPr>
             <w:r>
               <w:rPr>
-                <w:rFonts w:ascii="Helvetica" w:hAnsi="Helvetica" w:eastAsia="Helvetica" w:cs="Helvetica"/>
-                <w:i w:val="false"/>
-                <w:b w:val="false"/>
-                <w:u w:val="none"/>
-                <w:sz w:val="22"/>
-                <w:szCs w:val="22"/>
-                <w:color w:val="000000"/>
-              </w:rPr>
-              <w:t xml:space="preserve">6.00 [0, 18.0]</w:t>
+                <w:rFonts w:ascii="Arial" w:hAnsi="Arial" w:eastAsia="Arial" w:cs="Arial"/>
+                <w:i w:val="false"/>
+                <w:b w:val="false"/>
+                <w:u w:val="none"/>
+                <w:sz w:val="22"/>
+                <w:szCs w:val="22"/>
+                <w:color w:val="000000"/>
+              </w:rPr>
+              <w:t xml:space="preserve">6.00 [0, 20.0]</w:t>
             </w:r>
           </w:p>
         </w:tc>
       </w:tr>
       <w:tr>
         <w:trPr>
-          <w:trHeight w:val="577" w:hRule="auto"/>
+          <w:trHeight w:val="574" w:hRule="auto"/>
         </w:trPr>
-        body25
+        body19
         <w:tc>
           <w:tcPr>
             <w:tcBorders>
@@ -2432,7 +1868,7 @@
             </w:pPr>
             <w:r>
               <w:rPr>
-                <w:rFonts w:ascii="Helvetica" w:hAnsi="Helvetica" w:eastAsia="Helvetica" w:cs="Helvetica"/>
+                <w:rFonts w:ascii="Arial" w:hAnsi="Arial" w:eastAsia="Arial" w:cs="Arial"/>
                 <w:i w:val="false"/>
                 <w:b w:val="true"/>
                 <w:u w:val="none"/>
@@ -2476,7 +1912,7 @@
             </w:pPr>
             <w:r>
               <w:rPr>
-                <w:rFonts w:ascii="Helvetica" w:hAnsi="Helvetica" w:eastAsia="Helvetica" w:cs="Helvetica"/>
+                <w:rFonts w:ascii="Arial" w:hAnsi="Arial" w:eastAsia="Arial" w:cs="Arial"/>
                 <w:i w:val="false"/>
                 <w:b w:val="false"/>
                 <w:u w:val="none"/>
@@ -2491,9 +1927,9 @@
       </w:tr>
       <w:tr>
         <w:trPr>
-          <w:trHeight w:val="616" w:hRule="auto"/>
+          <w:trHeight w:val="617" w:hRule="auto"/>
         </w:trPr>
-        body26
+        body20
         <w:tc>
           <w:tcPr>
             <w:tcBorders>
@@ -2526,7 +1962,7 @@
             </w:pPr>
             <w:r>
               <w:rPr>
-                <w:rFonts w:ascii="Helvetica" w:hAnsi="Helvetica" w:eastAsia="Helvetica" w:cs="Helvetica"/>
+                <w:rFonts w:ascii="Arial" w:hAnsi="Arial" w:eastAsia="Arial" w:cs="Arial"/>
                 <w:i w:val="false"/>
                 <w:b w:val="false"/>
                 <w:u w:val="none"/>
@@ -2570,24 +2006,24 @@
             </w:pPr>
             <w:r>
               <w:rPr>
-                <w:rFonts w:ascii="Helvetica" w:hAnsi="Helvetica" w:eastAsia="Helvetica" w:cs="Helvetica"/>
-                <w:i w:val="false"/>
-                <w:b w:val="false"/>
-                <w:u w:val="none"/>
-                <w:sz w:val="22"/>
-                <w:szCs w:val="22"/>
-                <w:color w:val="000000"/>
-              </w:rPr>
-              <w:t xml:space="preserve">4,597 (91.1%)</w:t>
+                <w:rFonts w:ascii="Arial" w:hAnsi="Arial" w:eastAsia="Arial" w:cs="Arial"/>
+                <w:i w:val="false"/>
+                <w:b w:val="false"/>
+                <w:u w:val="none"/>
+                <w:sz w:val="22"/>
+                <w:szCs w:val="22"/>
+                <w:color w:val="000000"/>
+              </w:rPr>
+              <w:t xml:space="preserve">4,459 (90.5%)</w:t>
             </w:r>
           </w:p>
         </w:tc>
       </w:tr>
       <w:tr>
         <w:trPr>
-          <w:trHeight w:val="619" w:hRule="auto"/>
+          <w:trHeight w:val="617" w:hRule="auto"/>
         </w:trPr>
-        body27
+        body21
         <w:tc>
           <w:tcPr>
             <w:tcBorders>
@@ -2620,7 +2056,7 @@
             </w:pPr>
             <w:r>
               <w:rPr>
-                <w:rFonts w:ascii="Helvetica" w:hAnsi="Helvetica" w:eastAsia="Helvetica" w:cs="Helvetica"/>
+                <w:rFonts w:ascii="Arial" w:hAnsi="Arial" w:eastAsia="Arial" w:cs="Arial"/>
                 <w:i w:val="false"/>
                 <w:b w:val="false"/>
                 <w:u w:val="none"/>
@@ -2664,24 +2100,24 @@
             </w:pPr>
             <w:r>
               <w:rPr>
-                <w:rFonts w:ascii="Helvetica" w:hAnsi="Helvetica" w:eastAsia="Helvetica" w:cs="Helvetica"/>
-                <w:i w:val="false"/>
-                <w:b w:val="false"/>
-                <w:u w:val="none"/>
-                <w:sz w:val="22"/>
-                <w:szCs w:val="22"/>
-                <w:color w:val="000000"/>
-              </w:rPr>
-              <w:t xml:space="preserve">451 (8.9%)</w:t>
+                <w:rFonts w:ascii="Arial" w:hAnsi="Arial" w:eastAsia="Arial" w:cs="Arial"/>
+                <w:i w:val="false"/>
+                <w:b w:val="false"/>
+                <w:u w:val="none"/>
+                <w:sz w:val="22"/>
+                <w:szCs w:val="22"/>
+                <w:color w:val="000000"/>
+              </w:rPr>
+              <w:t xml:space="preserve">467 (9.5%)</w:t>
             </w:r>
           </w:p>
         </w:tc>
       </w:tr>
       <w:tr>
         <w:trPr>
-          <w:trHeight w:val="616" w:hRule="auto"/>
+          <w:trHeight w:val="614" w:hRule="auto"/>
         </w:trPr>
-        body28
+        body22
         <w:tc>
           <w:tcPr>
             <w:tcBorders>
@@ -2714,7 +2150,7 @@
             </w:pPr>
             <w:r>
               <w:rPr>
-                <w:rFonts w:ascii="Helvetica" w:hAnsi="Helvetica" w:eastAsia="Helvetica" w:cs="Helvetica"/>
+                <w:rFonts w:ascii="Arial" w:hAnsi="Arial" w:eastAsia="Arial" w:cs="Arial"/>
                 <w:i w:val="false"/>
                 <w:b w:val="true"/>
                 <w:u w:val="none"/>
@@ -2758,7 +2194,7 @@
             </w:pPr>
             <w:r>
               <w:rPr>
-                <w:rFonts w:ascii="Helvetica" w:hAnsi="Helvetica" w:eastAsia="Helvetica" w:cs="Helvetica"/>
+                <w:rFonts w:ascii="Arial" w:hAnsi="Arial" w:eastAsia="Arial" w:cs="Arial"/>
                 <w:i w:val="false"/>
                 <w:b w:val="false"/>
                 <w:u w:val="none"/>
@@ -2773,9 +2209,9 @@
       </w:tr>
       <w:tr>
         <w:trPr>
-          <w:trHeight w:val="616" w:hRule="auto"/>
+          <w:trHeight w:val="617" w:hRule="auto"/>
         </w:trPr>
-        body29
+        body23
         <w:tc>
           <w:tcPr>
             <w:tcBorders>
@@ -2808,7 +2244,7 @@
             </w:pPr>
             <w:r>
               <w:rPr>
-                <w:rFonts w:ascii="Helvetica" w:hAnsi="Helvetica" w:eastAsia="Helvetica" w:cs="Helvetica"/>
+                <w:rFonts w:ascii="Arial" w:hAnsi="Arial" w:eastAsia="Arial" w:cs="Arial"/>
                 <w:i w:val="false"/>
                 <w:b w:val="false"/>
                 <w:u w:val="none"/>
@@ -2852,7 +2288,7 @@
             </w:pPr>
             <w:r>
               <w:rPr>
-                <w:rFonts w:ascii="Helvetica" w:hAnsi="Helvetica" w:eastAsia="Helvetica" w:cs="Helvetica"/>
+                <w:rFonts w:ascii="Arial" w:hAnsi="Arial" w:eastAsia="Arial" w:cs="Arial"/>
                 <w:i w:val="false"/>
                 <w:b w:val="false"/>
                 <w:u w:val="none"/>
@@ -2867,9 +2303,9 @@
       </w:tr>
       <w:tr>
         <w:trPr>
-          <w:trHeight w:val="616" w:hRule="auto"/>
+          <w:trHeight w:val="617" w:hRule="auto"/>
         </w:trPr>
-        body30
+        body24
         <w:tc>
           <w:tcPr>
             <w:tcBorders>
@@ -2902,7 +2338,7 @@
             </w:pPr>
             <w:r>
               <w:rPr>
-                <w:rFonts w:ascii="Helvetica" w:hAnsi="Helvetica" w:eastAsia="Helvetica" w:cs="Helvetica"/>
+                <w:rFonts w:ascii="Arial" w:hAnsi="Arial" w:eastAsia="Arial" w:cs="Arial"/>
                 <w:i w:val="false"/>
                 <w:b w:val="false"/>
                 <w:u w:val="none"/>
@@ -2946,24 +2382,24 @@
             </w:pPr>
             <w:r>
               <w:rPr>
-                <w:rFonts w:ascii="Helvetica" w:hAnsi="Helvetica" w:eastAsia="Helvetica" w:cs="Helvetica"/>
-                <w:i w:val="false"/>
-                <w:b w:val="false"/>
-                <w:u w:val="none"/>
-                <w:sz w:val="22"/>
-                <w:szCs w:val="22"/>
-                <w:color w:val="000000"/>
-              </w:rPr>
-              <w:t xml:space="preserve">3,194 (63.3%)</w:t>
+                <w:rFonts w:ascii="Arial" w:hAnsi="Arial" w:eastAsia="Arial" w:cs="Arial"/>
+                <w:i w:val="false"/>
+                <w:b w:val="false"/>
+                <w:u w:val="none"/>
+                <w:sz w:val="22"/>
+                <w:szCs w:val="22"/>
+                <w:color w:val="000000"/>
+              </w:rPr>
+              <w:t xml:space="preserve">3,115 (63.2%)</w:t>
             </w:r>
           </w:p>
         </w:tc>
       </w:tr>
       <w:tr>
         <w:trPr>
-          <w:trHeight w:val="621" w:hRule="auto"/>
+          <w:trHeight w:val="617" w:hRule="auto"/>
         </w:trPr>
-        body31
+        body25
         <w:tc>
           <w:tcPr>
             <w:tcBorders>
@@ -2996,7 +2432,7 @@
             </w:pPr>
             <w:r>
               <w:rPr>
-                <w:rFonts w:ascii="Helvetica" w:hAnsi="Helvetica" w:eastAsia="Helvetica" w:cs="Helvetica"/>
+                <w:rFonts w:ascii="Arial" w:hAnsi="Arial" w:eastAsia="Arial" w:cs="Arial"/>
                 <w:i w:val="false"/>
                 <w:b w:val="true"/>
                 <w:u w:val="none"/>
@@ -3040,7 +2476,7 @@
             </w:pPr>
             <w:r>
               <w:rPr>
-                <w:rFonts w:ascii="Helvetica" w:hAnsi="Helvetica" w:eastAsia="Helvetica" w:cs="Helvetica"/>
+                <w:rFonts w:ascii="Arial" w:hAnsi="Arial" w:eastAsia="Arial" w:cs="Arial"/>
                 <w:i w:val="false"/>
                 <w:b w:val="false"/>
                 <w:u w:val="none"/>
@@ -3055,9 +2491,9 @@
       </w:tr>
       <w:tr>
         <w:trPr>
-          <w:trHeight w:val="621" w:hRule="auto"/>
+          <w:trHeight w:val="617" w:hRule="auto"/>
         </w:trPr>
-        body32
+        body26
         <w:tc>
           <w:tcPr>
             <w:tcBorders>
@@ -3090,7 +2526,7 @@
             </w:pPr>
             <w:r>
               <w:rPr>
-                <w:rFonts w:ascii="Helvetica" w:hAnsi="Helvetica" w:eastAsia="Helvetica" w:cs="Helvetica"/>
+                <w:rFonts w:ascii="Arial" w:hAnsi="Arial" w:eastAsia="Arial" w:cs="Arial"/>
                 <w:i w:val="false"/>
                 <w:b w:val="false"/>
                 <w:u w:val="none"/>
@@ -3134,24 +2570,24 @@
             </w:pPr>
             <w:r>
               <w:rPr>
-                <w:rFonts w:ascii="Helvetica" w:hAnsi="Helvetica" w:eastAsia="Helvetica" w:cs="Helvetica"/>
-                <w:i w:val="false"/>
-                <w:b w:val="false"/>
-                <w:u w:val="none"/>
-                <w:sz w:val="22"/>
-                <w:szCs w:val="22"/>
-                <w:color w:val="000000"/>
-              </w:rPr>
-              <w:t xml:space="preserve">0 (0%)</w:t>
+                <w:rFonts w:ascii="Arial" w:hAnsi="Arial" w:eastAsia="Arial" w:cs="Arial"/>
+                <w:i w:val="false"/>
+                <w:b w:val="false"/>
+                <w:u w:val="none"/>
+                <w:sz w:val="22"/>
+                <w:szCs w:val="22"/>
+                <w:color w:val="000000"/>
+              </w:rPr>
+              <w:t xml:space="preserve">3,316 (67.3%)</w:t>
             </w:r>
           </w:p>
         </w:tc>
       </w:tr>
       <w:tr>
         <w:trPr>
-          <w:trHeight w:val="621" w:hRule="auto"/>
+          <w:trHeight w:val="617" w:hRule="auto"/>
         </w:trPr>
-        body33
+        body27
         <w:tc>
           <w:tcPr>
             <w:tcBorders>
@@ -3184,7 +2620,7 @@
             </w:pPr>
             <w:r>
               <w:rPr>
-                <w:rFonts w:ascii="Helvetica" w:hAnsi="Helvetica" w:eastAsia="Helvetica" w:cs="Helvetica"/>
+                <w:rFonts w:ascii="Arial" w:hAnsi="Arial" w:eastAsia="Arial" w:cs="Arial"/>
                 <w:i w:val="false"/>
                 <w:b w:val="false"/>
                 <w:u w:val="none"/>
@@ -3228,24 +2664,24 @@
             </w:pPr>
             <w:r>
               <w:rPr>
-                <w:rFonts w:ascii="Helvetica" w:hAnsi="Helvetica" w:eastAsia="Helvetica" w:cs="Helvetica"/>
-                <w:i w:val="false"/>
-                <w:b w:val="false"/>
-                <w:u w:val="none"/>
-                <w:sz w:val="22"/>
-                <w:szCs w:val="22"/>
-                <w:color w:val="000000"/>
-              </w:rPr>
-              <w:t xml:space="preserve">1,614 (32.0%)</w:t>
+                <w:rFonts w:ascii="Arial" w:hAnsi="Arial" w:eastAsia="Arial" w:cs="Arial"/>
+                <w:i w:val="false"/>
+                <w:b w:val="false"/>
+                <w:u w:val="none"/>
+                <w:sz w:val="22"/>
+                <w:szCs w:val="22"/>
+                <w:color w:val="000000"/>
+              </w:rPr>
+              <w:t xml:space="preserve">1,610 (32.7%)</w:t>
             </w:r>
           </w:p>
         </w:tc>
       </w:tr>
       <w:tr>
         <w:trPr>
-          <w:trHeight w:val="573" w:hRule="auto"/>
+          <w:trHeight w:val="571" w:hRule="auto"/>
         </w:trPr>
-        body34
+        body28
         <w:tc>
           <w:tcPr>
             <w:tcBorders>
@@ -3278,7 +2714,7 @@
             </w:pPr>
             <w:r>
               <w:rPr>
-                <w:rFonts w:ascii="Helvetica" w:hAnsi="Helvetica" w:eastAsia="Helvetica" w:cs="Helvetica"/>
+                <w:rFonts w:ascii="Arial" w:hAnsi="Arial" w:eastAsia="Arial" w:cs="Arial"/>
                 <w:i w:val="false"/>
                 <w:b w:val="true"/>
                 <w:u w:val="none"/>
@@ -3322,7 +2758,7 @@
             </w:pPr>
             <w:r>
               <w:rPr>
-                <w:rFonts w:ascii="Helvetica" w:hAnsi="Helvetica" w:eastAsia="Helvetica" w:cs="Helvetica"/>
+                <w:rFonts w:ascii="Arial" w:hAnsi="Arial" w:eastAsia="Arial" w:cs="Arial"/>
                 <w:i w:val="false"/>
                 <w:b w:val="false"/>
                 <w:u w:val="none"/>
@@ -3337,9 +2773,9 @@
       </w:tr>
       <w:tr>
         <w:trPr>
-          <w:trHeight w:val="616" w:hRule="auto"/>
+          <w:trHeight w:val="617" w:hRule="auto"/>
         </w:trPr>
-        body35
+        body29
         <w:tc>
           <w:tcPr>
             <w:tcBorders>
@@ -3372,7 +2808,7 @@
             </w:pPr>
             <w:r>
               <w:rPr>
-                <w:rFonts w:ascii="Helvetica" w:hAnsi="Helvetica" w:eastAsia="Helvetica" w:cs="Helvetica"/>
+                <w:rFonts w:ascii="Arial" w:hAnsi="Arial" w:eastAsia="Arial" w:cs="Arial"/>
                 <w:i w:val="false"/>
                 <w:b w:val="false"/>
                 <w:u w:val="none"/>
@@ -3416,24 +2852,24 @@
             </w:pPr>
             <w:r>
               <w:rPr>
-                <w:rFonts w:ascii="Helvetica" w:hAnsi="Helvetica" w:eastAsia="Helvetica" w:cs="Helvetica"/>
-                <w:i w:val="false"/>
-                <w:b w:val="false"/>
-                <w:u w:val="none"/>
-                <w:sz w:val="22"/>
-                <w:szCs w:val="22"/>
-                <w:color w:val="000000"/>
-              </w:rPr>
-              <w:t xml:space="preserve">0 (0%)</w:t>
+                <w:rFonts w:ascii="Arial" w:hAnsi="Arial" w:eastAsia="Arial" w:cs="Arial"/>
+                <w:i w:val="false"/>
+                <w:b w:val="false"/>
+                <w:u w:val="none"/>
+                <w:sz w:val="22"/>
+                <w:szCs w:val="22"/>
+                <w:color w:val="000000"/>
+              </w:rPr>
+              <w:t xml:space="preserve">4,843 (98.3%)</w:t>
             </w:r>
           </w:p>
         </w:tc>
       </w:tr>
       <w:tr>
         <w:trPr>
-          <w:trHeight w:val="616" w:hRule="auto"/>
+          <w:trHeight w:val="617" w:hRule="auto"/>
         </w:trPr>
-        body36
+        body30
         <w:tc>
           <w:tcPr>
             <w:tcBorders>
@@ -3466,7 +2902,7 @@
             </w:pPr>
             <w:r>
               <w:rPr>
-                <w:rFonts w:ascii="Helvetica" w:hAnsi="Helvetica" w:eastAsia="Helvetica" w:cs="Helvetica"/>
+                <w:rFonts w:ascii="Arial" w:hAnsi="Arial" w:eastAsia="Arial" w:cs="Arial"/>
                 <w:i w:val="false"/>
                 <w:b w:val="false"/>
                 <w:u w:val="none"/>
@@ -3510,24 +2946,24 @@
             </w:pPr>
             <w:r>
               <w:rPr>
-                <w:rFonts w:ascii="Helvetica" w:hAnsi="Helvetica" w:eastAsia="Helvetica" w:cs="Helvetica"/>
-                <w:i w:val="false"/>
-                <w:b w:val="false"/>
-                <w:u w:val="none"/>
-                <w:sz w:val="22"/>
-                <w:szCs w:val="22"/>
-                <w:color w:val="000000"/>
-              </w:rPr>
-              <w:t xml:space="preserve">84 (1.7%)</w:t>
+                <w:rFonts w:ascii="Arial" w:hAnsi="Arial" w:eastAsia="Arial" w:cs="Arial"/>
+                <w:i w:val="false"/>
+                <w:b w:val="false"/>
+                <w:u w:val="none"/>
+                <w:sz w:val="22"/>
+                <w:szCs w:val="22"/>
+                <w:color w:val="000000"/>
+              </w:rPr>
+              <w:t xml:space="preserve">83 (1.7%)</w:t>
             </w:r>
           </w:p>
         </w:tc>
       </w:tr>
       <w:tr>
         <w:trPr>
-          <w:trHeight w:val="577" w:hRule="auto"/>
+          <w:trHeight w:val="574" w:hRule="auto"/>
         </w:trPr>
-        body37
+        body31
         <w:tc>
           <w:tcPr>
             <w:tcBorders>
@@ -3560,7 +2996,7 @@
             </w:pPr>
             <w:r>
               <w:rPr>
-                <w:rFonts w:ascii="Helvetica" w:hAnsi="Helvetica" w:eastAsia="Helvetica" w:cs="Helvetica"/>
+                <w:rFonts w:ascii="Arial" w:hAnsi="Arial" w:eastAsia="Arial" w:cs="Arial"/>
                 <w:i w:val="false"/>
                 <w:b w:val="true"/>
                 <w:u w:val="none"/>
@@ -3604,7 +3040,7 @@
             </w:pPr>
             <w:r>
               <w:rPr>
-                <w:rFonts w:ascii="Helvetica" w:hAnsi="Helvetica" w:eastAsia="Helvetica" w:cs="Helvetica"/>
+                <w:rFonts w:ascii="Arial" w:hAnsi="Arial" w:eastAsia="Arial" w:cs="Arial"/>
                 <w:i w:val="false"/>
                 <w:b w:val="false"/>
                 <w:u w:val="none"/>
@@ -3619,9 +3055,9 @@
       </w:tr>
       <w:tr>
         <w:trPr>
-          <w:trHeight w:val="616" w:hRule="auto"/>
+          <w:trHeight w:val="617" w:hRule="auto"/>
         </w:trPr>
-        body38
+        body32
         <w:tc>
           <w:tcPr>
             <w:tcBorders>
@@ -3654,7 +3090,7 @@
             </w:pPr>
             <w:r>
               <w:rPr>
-                <w:rFonts w:ascii="Helvetica" w:hAnsi="Helvetica" w:eastAsia="Helvetica" w:cs="Helvetica"/>
+                <w:rFonts w:ascii="Arial" w:hAnsi="Arial" w:eastAsia="Arial" w:cs="Arial"/>
                 <w:i w:val="false"/>
                 <w:b w:val="false"/>
                 <w:u w:val="none"/>
@@ -3698,24 +3134,24 @@
             </w:pPr>
             <w:r>
               <w:rPr>
-                <w:rFonts w:ascii="Helvetica" w:hAnsi="Helvetica" w:eastAsia="Helvetica" w:cs="Helvetica"/>
-                <w:i w:val="false"/>
-                <w:b w:val="false"/>
-                <w:u w:val="none"/>
-                <w:sz w:val="22"/>
-                <w:szCs w:val="22"/>
-                <w:color w:val="000000"/>
-              </w:rPr>
-              <w:t xml:space="preserve">0 (0%)</w:t>
+                <w:rFonts w:ascii="Arial" w:hAnsi="Arial" w:eastAsia="Arial" w:cs="Arial"/>
+                <w:i w:val="false"/>
+                <w:b w:val="false"/>
+                <w:u w:val="none"/>
+                <w:sz w:val="22"/>
+                <w:szCs w:val="22"/>
+                <w:color w:val="000000"/>
+              </w:rPr>
+              <w:t xml:space="preserve">3,775 (76.6%)</w:t>
             </w:r>
           </w:p>
         </w:tc>
       </w:tr>
       <w:tr>
         <w:trPr>
-          <w:trHeight w:val="619" w:hRule="auto"/>
+          <w:trHeight w:val="617" w:hRule="auto"/>
         </w:trPr>
-        body39
+        body33
         <w:tc>
           <w:tcPr>
             <w:tcBorders>
@@ -3748,7 +3184,7 @@
             </w:pPr>
             <w:r>
               <w:rPr>
-                <w:rFonts w:ascii="Helvetica" w:hAnsi="Helvetica" w:eastAsia="Helvetica" w:cs="Helvetica"/>
+                <w:rFonts w:ascii="Arial" w:hAnsi="Arial" w:eastAsia="Arial" w:cs="Arial"/>
                 <w:i w:val="false"/>
                 <w:b w:val="false"/>
                 <w:u w:val="none"/>
@@ -3792,24 +3228,24 @@
             </w:pPr>
             <w:r>
               <w:rPr>
-                <w:rFonts w:ascii="Helvetica" w:hAnsi="Helvetica" w:eastAsia="Helvetica" w:cs="Helvetica"/>
-                <w:i w:val="false"/>
-                <w:b w:val="false"/>
-                <w:u w:val="none"/>
-                <w:sz w:val="22"/>
-                <w:szCs w:val="22"/>
-                <w:color w:val="000000"/>
-              </w:rPr>
-              <w:t xml:space="preserve">1,192 (23.6%)</w:t>
+                <w:rFonts w:ascii="Arial" w:hAnsi="Arial" w:eastAsia="Arial" w:cs="Arial"/>
+                <w:i w:val="false"/>
+                <w:b w:val="false"/>
+                <w:u w:val="none"/>
+                <w:sz w:val="22"/>
+                <w:szCs w:val="22"/>
+                <w:color w:val="000000"/>
+              </w:rPr>
+              <w:t xml:space="preserve">1,151 (23.4%)</w:t>
             </w:r>
           </w:p>
         </w:tc>
       </w:tr>
       <w:tr>
         <w:trPr>
-          <w:trHeight w:val="620" w:hRule="auto"/>
+          <w:trHeight w:val="617" w:hRule="auto"/>
         </w:trPr>
-        body40
+        body34
         <w:tc>
           <w:tcPr>
             <w:tcBorders>
@@ -3842,7 +3278,7 @@
             </w:pPr>
             <w:r>
               <w:rPr>
-                <w:rFonts w:ascii="Helvetica" w:hAnsi="Helvetica" w:eastAsia="Helvetica" w:cs="Helvetica"/>
+                <w:rFonts w:ascii="Arial" w:hAnsi="Arial" w:eastAsia="Arial" w:cs="Arial"/>
                 <w:i w:val="false"/>
                 <w:b w:val="true"/>
                 <w:u w:val="none"/>
@@ -3886,7 +3322,7 @@
             </w:pPr>
             <w:r>
               <w:rPr>
-                <w:rFonts w:ascii="Helvetica" w:hAnsi="Helvetica" w:eastAsia="Helvetica" w:cs="Helvetica"/>
+                <w:rFonts w:ascii="Arial" w:hAnsi="Arial" w:eastAsia="Arial" w:cs="Arial"/>
                 <w:i w:val="false"/>
                 <w:b w:val="false"/>
                 <w:u w:val="none"/>
@@ -3901,9 +3337,9 @@
       </w:tr>
       <w:tr>
         <w:trPr>
-          <w:trHeight w:val="616" w:hRule="auto"/>
+          <w:trHeight w:val="617" w:hRule="auto"/>
         </w:trPr>
-        body41
+        body35
         <w:tc>
           <w:tcPr>
             <w:tcBorders>
@@ -3936,7 +3372,7 @@
             </w:pPr>
             <w:r>
               <w:rPr>
-                <w:rFonts w:ascii="Helvetica" w:hAnsi="Helvetica" w:eastAsia="Helvetica" w:cs="Helvetica"/>
+                <w:rFonts w:ascii="Arial" w:hAnsi="Arial" w:eastAsia="Arial" w:cs="Arial"/>
                 <w:i w:val="false"/>
                 <w:b w:val="false"/>
                 <w:u w:val="none"/>
@@ -3980,24 +3416,24 @@
             </w:pPr>
             <w:r>
               <w:rPr>
-                <w:rFonts w:ascii="Helvetica" w:hAnsi="Helvetica" w:eastAsia="Helvetica" w:cs="Helvetica"/>
-                <w:i w:val="false"/>
-                <w:b w:val="false"/>
-                <w:u w:val="none"/>
-                <w:sz w:val="22"/>
-                <w:szCs w:val="22"/>
-                <w:color w:val="000000"/>
-              </w:rPr>
-              <w:t xml:space="preserve">21 (0.4%)</w:t>
+                <w:rFonts w:ascii="Arial" w:hAnsi="Arial" w:eastAsia="Arial" w:cs="Arial"/>
+                <w:i w:val="false"/>
+                <w:b w:val="false"/>
+                <w:u w:val="none"/>
+                <w:sz w:val="22"/>
+                <w:szCs w:val="22"/>
+                <w:color w:val="000000"/>
+              </w:rPr>
+              <w:t xml:space="preserve">4,435 (90.0%)</w:t>
             </w:r>
           </w:p>
         </w:tc>
       </w:tr>
       <w:tr>
         <w:trPr>
-          <w:trHeight w:val="616" w:hRule="auto"/>
+          <w:trHeight w:val="617" w:hRule="auto"/>
         </w:trPr>
-        body42
+        body36
         <w:tc>
           <w:tcPr>
             <w:tcBorders>
@@ -4030,7 +3466,7 @@
             </w:pPr>
             <w:r>
               <w:rPr>
-                <w:rFonts w:ascii="Helvetica" w:hAnsi="Helvetica" w:eastAsia="Helvetica" w:cs="Helvetica"/>
+                <w:rFonts w:ascii="Arial" w:hAnsi="Arial" w:eastAsia="Arial" w:cs="Arial"/>
                 <w:i w:val="false"/>
                 <w:b w:val="false"/>
                 <w:u w:val="none"/>
@@ -4074,24 +3510,24 @@
             </w:pPr>
             <w:r>
               <w:rPr>
-                <w:rFonts w:ascii="Helvetica" w:hAnsi="Helvetica" w:eastAsia="Helvetica" w:cs="Helvetica"/>
-                <w:i w:val="false"/>
-                <w:b w:val="false"/>
-                <w:u w:val="none"/>
-                <w:sz w:val="22"/>
-                <w:szCs w:val="22"/>
-                <w:color w:val="000000"/>
-              </w:rPr>
-              <w:t xml:space="preserve">488 (9.7%)</w:t>
+                <w:rFonts w:ascii="Arial" w:hAnsi="Arial" w:eastAsia="Arial" w:cs="Arial"/>
+                <w:i w:val="false"/>
+                <w:b w:val="false"/>
+                <w:u w:val="none"/>
+                <w:sz w:val="22"/>
+                <w:szCs w:val="22"/>
+                <w:color w:val="000000"/>
+              </w:rPr>
+              <w:t xml:space="preserve">491 (10.0%)</w:t>
             </w:r>
           </w:p>
         </w:tc>
       </w:tr>
       <w:tr>
         <w:trPr>
-          <w:trHeight w:val="577" w:hRule="auto"/>
+          <w:trHeight w:val="574" w:hRule="auto"/>
         </w:trPr>
-        body43
+        body37
         <w:tc>
           <w:tcPr>
             <w:tcBorders>
@@ -4124,7 +3560,7 @@
             </w:pPr>
             <w:r>
               <w:rPr>
-                <w:rFonts w:ascii="Helvetica" w:hAnsi="Helvetica" w:eastAsia="Helvetica" w:cs="Helvetica"/>
+                <w:rFonts w:ascii="Arial" w:hAnsi="Arial" w:eastAsia="Arial" w:cs="Arial"/>
                 <w:i w:val="false"/>
                 <w:b w:val="true"/>
                 <w:u w:val="none"/>
@@ -4168,7 +3604,7 @@
             </w:pPr>
             <w:r>
               <w:rPr>
-                <w:rFonts w:ascii="Helvetica" w:hAnsi="Helvetica" w:eastAsia="Helvetica" w:cs="Helvetica"/>
+                <w:rFonts w:ascii="Arial" w:hAnsi="Arial" w:eastAsia="Arial" w:cs="Arial"/>
                 <w:i w:val="false"/>
                 <w:b w:val="false"/>
                 <w:u w:val="none"/>
@@ -4183,9 +3619,9 @@
       </w:tr>
       <w:tr>
         <w:trPr>
-          <w:trHeight w:val="616" w:hRule="auto"/>
+          <w:trHeight w:val="617" w:hRule="auto"/>
         </w:trPr>
-        body44
+        body38
         <w:tc>
           <w:tcPr>
             <w:tcBorders>
@@ -4218,7 +3654,7 @@
             </w:pPr>
             <w:r>
               <w:rPr>
-                <w:rFonts w:ascii="Helvetica" w:hAnsi="Helvetica" w:eastAsia="Helvetica" w:cs="Helvetica"/>
+                <w:rFonts w:ascii="Arial" w:hAnsi="Arial" w:eastAsia="Arial" w:cs="Arial"/>
                 <w:i w:val="false"/>
                 <w:b w:val="false"/>
                 <w:u w:val="none"/>
@@ -4262,24 +3698,24 @@
             </w:pPr>
             <w:r>
               <w:rPr>
-                <w:rFonts w:ascii="Helvetica" w:hAnsi="Helvetica" w:eastAsia="Helvetica" w:cs="Helvetica"/>
-                <w:i w:val="false"/>
-                <w:b w:val="false"/>
-                <w:u w:val="none"/>
-                <w:sz w:val="22"/>
-                <w:szCs w:val="22"/>
-                <w:color w:val="000000"/>
-              </w:rPr>
-              <w:t xml:space="preserve">508 (10.1%)</w:t>
+                <w:rFonts w:ascii="Arial" w:hAnsi="Arial" w:eastAsia="Arial" w:cs="Arial"/>
+                <w:i w:val="false"/>
+                <w:b w:val="false"/>
+                <w:u w:val="none"/>
+                <w:sz w:val="22"/>
+                <w:szCs w:val="22"/>
+                <w:color w:val="000000"/>
+              </w:rPr>
+              <w:t xml:space="preserve">511 (10.4%)</w:t>
             </w:r>
           </w:p>
         </w:tc>
       </w:tr>
       <w:tr>
         <w:trPr>
-          <w:trHeight w:val="616" w:hRule="auto"/>
+          <w:trHeight w:val="617" w:hRule="auto"/>
         </w:trPr>
-        body45
+        body39
         <w:tc>
           <w:tcPr>
             <w:tcBorders>
@@ -4312,7 +3748,7 @@
             </w:pPr>
             <w:r>
               <w:rPr>
-                <w:rFonts w:ascii="Helvetica" w:hAnsi="Helvetica" w:eastAsia="Helvetica" w:cs="Helvetica"/>
+                <w:rFonts w:ascii="Arial" w:hAnsi="Arial" w:eastAsia="Arial" w:cs="Arial"/>
                 <w:i w:val="false"/>
                 <w:b w:val="false"/>
                 <w:u w:val="none"/>
@@ -4356,24 +3792,24 @@
             </w:pPr>
             <w:r>
               <w:rPr>
-                <w:rFonts w:ascii="Helvetica" w:hAnsi="Helvetica" w:eastAsia="Helvetica" w:cs="Helvetica"/>
-                <w:i w:val="false"/>
-                <w:b w:val="false"/>
-                <w:u w:val="none"/>
-                <w:sz w:val="22"/>
-                <w:szCs w:val="22"/>
-                <w:color w:val="000000"/>
-              </w:rPr>
-              <w:t xml:space="preserve">4,540 (89.9%)</w:t>
+                <w:rFonts w:ascii="Arial" w:hAnsi="Arial" w:eastAsia="Arial" w:cs="Arial"/>
+                <w:i w:val="false"/>
+                <w:b w:val="false"/>
+                <w:u w:val="none"/>
+                <w:sz w:val="22"/>
+                <w:szCs w:val="22"/>
+                <w:color w:val="000000"/>
+              </w:rPr>
+              <w:t xml:space="preserve">4,415 (89.6%)</w:t>
             </w:r>
           </w:p>
         </w:tc>
       </w:tr>
       <w:tr>
         <w:trPr>
-          <w:trHeight w:val="619" w:hRule="auto"/>
+          <w:trHeight w:val="615" w:hRule="auto"/>
         </w:trPr>
-        body46
+        body40
         <w:tc>
           <w:tcPr>
             <w:tcBorders>
@@ -4406,7 +3842,7 @@
             </w:pPr>
             <w:r>
               <w:rPr>
-                <w:rFonts w:ascii="Helvetica" w:hAnsi="Helvetica" w:eastAsia="Helvetica" w:cs="Helvetica"/>
+                <w:rFonts w:ascii="Arial" w:hAnsi="Arial" w:eastAsia="Arial" w:cs="Arial"/>
                 <w:i w:val="false"/>
                 <w:b w:val="true"/>
                 <w:u w:val="none"/>
@@ -4450,7 +3886,7 @@
             </w:pPr>
             <w:r>
               <w:rPr>
-                <w:rFonts w:ascii="Helvetica" w:hAnsi="Helvetica" w:eastAsia="Helvetica" w:cs="Helvetica"/>
+                <w:rFonts w:ascii="Arial" w:hAnsi="Arial" w:eastAsia="Arial" w:cs="Arial"/>
                 <w:i w:val="false"/>
                 <w:b w:val="false"/>
                 <w:u w:val="none"/>
@@ -4465,9 +3901,9 @@
       </w:tr>
       <w:tr>
         <w:trPr>
-          <w:trHeight w:val="616" w:hRule="auto"/>
+          <w:trHeight w:val="617" w:hRule="auto"/>
         </w:trPr>
-        body47
+        body41
         <w:tc>
           <w:tcPr>
             <w:tcBorders>
@@ -4500,7 +3936,7 @@
             </w:pPr>
             <w:r>
               <w:rPr>
-                <w:rFonts w:ascii="Helvetica" w:hAnsi="Helvetica" w:eastAsia="Helvetica" w:cs="Helvetica"/>
+                <w:rFonts w:ascii="Arial" w:hAnsi="Arial" w:eastAsia="Arial" w:cs="Arial"/>
                 <w:i w:val="false"/>
                 <w:b w:val="false"/>
                 <w:u w:val="none"/>
@@ -4544,24 +3980,24 @@
             </w:pPr>
             <w:r>
               <w:rPr>
-                <w:rFonts w:ascii="Helvetica" w:hAnsi="Helvetica" w:eastAsia="Helvetica" w:cs="Helvetica"/>
-                <w:i w:val="false"/>
-                <w:b w:val="false"/>
-                <w:u w:val="none"/>
-                <w:sz w:val="22"/>
-                <w:szCs w:val="22"/>
-                <w:color w:val="000000"/>
-              </w:rPr>
-              <w:t xml:space="preserve">600 (11.9%)</w:t>
+                <w:rFonts w:ascii="Arial" w:hAnsi="Arial" w:eastAsia="Arial" w:cs="Arial"/>
+                <w:i w:val="false"/>
+                <w:b w:val="false"/>
+                <w:u w:val="none"/>
+                <w:sz w:val="22"/>
+                <w:szCs w:val="22"/>
+                <w:color w:val="000000"/>
+              </w:rPr>
+              <w:t xml:space="preserve">575 (11.7%)</w:t>
             </w:r>
           </w:p>
         </w:tc>
       </w:tr>
       <w:tr>
         <w:trPr>
-          <w:trHeight w:val="616" w:hRule="auto"/>
+          <w:trHeight w:val="617" w:hRule="auto"/>
         </w:trPr>
-        body48
+        body42
         <w:tc>
           <w:tcPr>
             <w:tcBorders>
@@ -4594,7 +4030,7 @@
             </w:pPr>
             <w:r>
               <w:rPr>
-                <w:rFonts w:ascii="Helvetica" w:hAnsi="Helvetica" w:eastAsia="Helvetica" w:cs="Helvetica"/>
+                <w:rFonts w:ascii="Arial" w:hAnsi="Arial" w:eastAsia="Arial" w:cs="Arial"/>
                 <w:i w:val="false"/>
                 <w:b w:val="false"/>
                 <w:u w:val="none"/>
@@ -4638,24 +4074,24 @@
             </w:pPr>
             <w:r>
               <w:rPr>
-                <w:rFonts w:ascii="Helvetica" w:hAnsi="Helvetica" w:eastAsia="Helvetica" w:cs="Helvetica"/>
-                <w:i w:val="false"/>
-                <w:b w:val="false"/>
-                <w:u w:val="none"/>
-                <w:sz w:val="22"/>
-                <w:szCs w:val="22"/>
-                <w:color w:val="000000"/>
-              </w:rPr>
-              <w:t xml:space="preserve">4,448 (88.1%)</w:t>
+                <w:rFonts w:ascii="Arial" w:hAnsi="Arial" w:eastAsia="Arial" w:cs="Arial"/>
+                <w:i w:val="false"/>
+                <w:b w:val="false"/>
+                <w:u w:val="none"/>
+                <w:sz w:val="22"/>
+                <w:szCs w:val="22"/>
+                <w:color w:val="000000"/>
+              </w:rPr>
+              <w:t xml:space="preserve">4,351 (88.3%)</w:t>
             </w:r>
           </w:p>
         </w:tc>
       </w:tr>
       <w:tr>
         <w:trPr>
-          <w:trHeight w:val="621" w:hRule="auto"/>
+          <w:trHeight w:val="617" w:hRule="auto"/>
         </w:trPr>
-        body49
+        body43
         <w:tc>
           <w:tcPr>
             <w:tcBorders>
@@ -4688,7 +4124,7 @@
             </w:pPr>
             <w:r>
               <w:rPr>
-                <w:rFonts w:ascii="Helvetica" w:hAnsi="Helvetica" w:eastAsia="Helvetica" w:cs="Helvetica"/>
+                <w:rFonts w:ascii="Arial" w:hAnsi="Arial" w:eastAsia="Arial" w:cs="Arial"/>
                 <w:i w:val="false"/>
                 <w:b w:val="true"/>
                 <w:u w:val="none"/>
@@ -4732,7 +4168,7 @@
             </w:pPr>
             <w:r>
               <w:rPr>
-                <w:rFonts w:ascii="Helvetica" w:hAnsi="Helvetica" w:eastAsia="Helvetica" w:cs="Helvetica"/>
+                <w:rFonts w:ascii="Arial" w:hAnsi="Arial" w:eastAsia="Arial" w:cs="Arial"/>
                 <w:i w:val="false"/>
                 <w:b w:val="false"/>
                 <w:u w:val="none"/>
@@ -4747,9 +4183,9 @@
       </w:tr>
       <w:tr>
         <w:trPr>
-          <w:trHeight w:val="616" w:hRule="auto"/>
+          <w:trHeight w:val="617" w:hRule="auto"/>
         </w:trPr>
-        body50
+        body44
         <w:tc>
           <w:tcPr>
             <w:tcBorders>
@@ -4782,7 +4218,7 @@
             </w:pPr>
             <w:r>
               <w:rPr>
-                <w:rFonts w:ascii="Helvetica" w:hAnsi="Helvetica" w:eastAsia="Helvetica" w:cs="Helvetica"/>
+                <w:rFonts w:ascii="Arial" w:hAnsi="Arial" w:eastAsia="Arial" w:cs="Arial"/>
                 <w:i w:val="false"/>
                 <w:b w:val="false"/>
                 <w:u w:val="none"/>
@@ -4826,24 +4262,24 @@
             </w:pPr>
             <w:r>
               <w:rPr>
-                <w:rFonts w:ascii="Helvetica" w:hAnsi="Helvetica" w:eastAsia="Helvetica" w:cs="Helvetica"/>
-                <w:i w:val="false"/>
-                <w:b w:val="false"/>
-                <w:u w:val="none"/>
-                <w:sz w:val="22"/>
-                <w:szCs w:val="22"/>
-                <w:color w:val="000000"/>
-              </w:rPr>
-              <w:t xml:space="preserve">298 (5.9%)</w:t>
+                <w:rFonts w:ascii="Arial" w:hAnsi="Arial" w:eastAsia="Arial" w:cs="Arial"/>
+                <w:i w:val="false"/>
+                <w:b w:val="false"/>
+                <w:u w:val="none"/>
+                <w:sz w:val="22"/>
+                <w:szCs w:val="22"/>
+                <w:color w:val="000000"/>
+              </w:rPr>
+              <w:t xml:space="preserve">307 (6.2%)</w:t>
             </w:r>
           </w:p>
         </w:tc>
       </w:tr>
       <w:tr>
         <w:trPr>
-          <w:trHeight w:val="616" w:hRule="auto"/>
+          <w:trHeight w:val="617" w:hRule="auto"/>
         </w:trPr>
-        body51
+        body45
         <w:tc>
           <w:tcPr>
             <w:tcBorders>
@@ -4876,7 +4312,7 @@
             </w:pPr>
             <w:r>
               <w:rPr>
-                <w:rFonts w:ascii="Helvetica" w:hAnsi="Helvetica" w:eastAsia="Helvetica" w:cs="Helvetica"/>
+                <w:rFonts w:ascii="Arial" w:hAnsi="Arial" w:eastAsia="Arial" w:cs="Arial"/>
                 <w:i w:val="false"/>
                 <w:b w:val="false"/>
                 <w:u w:val="none"/>
@@ -4920,24 +4356,24 @@
             </w:pPr>
             <w:r>
               <w:rPr>
-                <w:rFonts w:ascii="Helvetica" w:hAnsi="Helvetica" w:eastAsia="Helvetica" w:cs="Helvetica"/>
-                <w:i w:val="false"/>
-                <w:b w:val="false"/>
-                <w:u w:val="none"/>
-                <w:sz w:val="22"/>
-                <w:szCs w:val="22"/>
-                <w:color w:val="000000"/>
-              </w:rPr>
-              <w:t xml:space="preserve">4,750 (94.1%)</w:t>
+                <w:rFonts w:ascii="Arial" w:hAnsi="Arial" w:eastAsia="Arial" w:cs="Arial"/>
+                <w:i w:val="false"/>
+                <w:b w:val="false"/>
+                <w:u w:val="none"/>
+                <w:sz w:val="22"/>
+                <w:szCs w:val="22"/>
+                <w:color w:val="000000"/>
+              </w:rPr>
+              <w:t xml:space="preserve">4,619 (93.8%)</w:t>
             </w:r>
           </w:p>
         </w:tc>
       </w:tr>
       <w:tr>
         <w:trPr>
-          <w:trHeight w:val="577" w:hRule="auto"/>
+          <w:trHeight w:val="574" w:hRule="auto"/>
         </w:trPr>
-        body52
+        body46
         <w:tc>
           <w:tcPr>
             <w:tcBorders>
@@ -4970,7 +4406,7 @@
             </w:pPr>
             <w:r>
               <w:rPr>
-                <w:rFonts w:ascii="Helvetica" w:hAnsi="Helvetica" w:eastAsia="Helvetica" w:cs="Helvetica"/>
+                <w:rFonts w:ascii="Arial" w:hAnsi="Arial" w:eastAsia="Arial" w:cs="Arial"/>
                 <w:i w:val="false"/>
                 <w:b w:val="true"/>
                 <w:u w:val="none"/>
@@ -5014,7 +4450,7 @@
             </w:pPr>
             <w:r>
               <w:rPr>
-                <w:rFonts w:ascii="Helvetica" w:hAnsi="Helvetica" w:eastAsia="Helvetica" w:cs="Helvetica"/>
+                <w:rFonts w:ascii="Arial" w:hAnsi="Arial" w:eastAsia="Arial" w:cs="Arial"/>
                 <w:i w:val="false"/>
                 <w:b w:val="false"/>
                 <w:u w:val="none"/>
@@ -5029,9 +4465,9 @@
       </w:tr>
       <w:tr>
         <w:trPr>
-          <w:trHeight w:val="616" w:hRule="auto"/>
+          <w:trHeight w:val="617" w:hRule="auto"/>
         </w:trPr>
-        body53
+        body47
         <w:tc>
           <w:tcPr>
             <w:tcBorders>
@@ -5064,7 +4500,7 @@
             </w:pPr>
             <w:r>
               <w:rPr>
-                <w:rFonts w:ascii="Helvetica" w:hAnsi="Helvetica" w:eastAsia="Helvetica" w:cs="Helvetica"/>
+                <w:rFonts w:ascii="Arial" w:hAnsi="Arial" w:eastAsia="Arial" w:cs="Arial"/>
                 <w:i w:val="false"/>
                 <w:b w:val="false"/>
                 <w:u w:val="none"/>
@@ -5108,24 +4544,24 @@
             </w:pPr>
             <w:r>
               <w:rPr>
-                <w:rFonts w:ascii="Helvetica" w:hAnsi="Helvetica" w:eastAsia="Helvetica" w:cs="Helvetica"/>
-                <w:i w:val="false"/>
-                <w:b w:val="false"/>
-                <w:u w:val="none"/>
-                <w:sz w:val="22"/>
-                <w:szCs w:val="22"/>
-                <w:color w:val="000000"/>
-              </w:rPr>
-              <w:t xml:space="preserve">360 (7.1%)</w:t>
+                <w:rFonts w:ascii="Arial" w:hAnsi="Arial" w:eastAsia="Arial" w:cs="Arial"/>
+                <w:i w:val="false"/>
+                <w:b w:val="false"/>
+                <w:u w:val="none"/>
+                <w:sz w:val="22"/>
+                <w:szCs w:val="22"/>
+                <w:color w:val="000000"/>
+              </w:rPr>
+              <w:t xml:space="preserve">356 (7.2%)</w:t>
             </w:r>
           </w:p>
         </w:tc>
       </w:tr>
       <w:tr>
         <w:trPr>
-          <w:trHeight w:val="616" w:hRule="auto"/>
+          <w:trHeight w:val="617" w:hRule="auto"/>
         </w:trPr>
-        body54
+        body48
         <w:tc>
           <w:tcPr>
             <w:tcBorders>
@@ -5158,7 +4594,7 @@
             </w:pPr>
             <w:r>
               <w:rPr>
-                <w:rFonts w:ascii="Helvetica" w:hAnsi="Helvetica" w:eastAsia="Helvetica" w:cs="Helvetica"/>
+                <w:rFonts w:ascii="Arial" w:hAnsi="Arial" w:eastAsia="Arial" w:cs="Arial"/>
                 <w:i w:val="false"/>
                 <w:b w:val="false"/>
                 <w:u w:val="none"/>
@@ -5202,24 +4638,24 @@
             </w:pPr>
             <w:r>
               <w:rPr>
-                <w:rFonts w:ascii="Helvetica" w:hAnsi="Helvetica" w:eastAsia="Helvetica" w:cs="Helvetica"/>
-                <w:i w:val="false"/>
-                <w:b w:val="false"/>
-                <w:u w:val="none"/>
-                <w:sz w:val="22"/>
-                <w:szCs w:val="22"/>
-                <w:color w:val="000000"/>
-              </w:rPr>
-              <w:t xml:space="preserve">4,688 (92.9%)</w:t>
+                <w:rFonts w:ascii="Arial" w:hAnsi="Arial" w:eastAsia="Arial" w:cs="Arial"/>
+                <w:i w:val="false"/>
+                <w:b w:val="false"/>
+                <w:u w:val="none"/>
+                <w:sz w:val="22"/>
+                <w:szCs w:val="22"/>
+                <w:color w:val="000000"/>
+              </w:rPr>
+              <w:t xml:space="preserve">4,570 (92.8%)</w:t>
             </w:r>
           </w:p>
         </w:tc>
       </w:tr>
       <w:tr>
         <w:trPr>
-          <w:trHeight w:val="577" w:hRule="auto"/>
+          <w:trHeight w:val="574" w:hRule="auto"/>
         </w:trPr>
-        body55
+        body49
         <w:tc>
           <w:tcPr>
             <w:tcBorders>
@@ -5252,7 +4688,7 @@
             </w:pPr>
             <w:r>
               <w:rPr>
-                <w:rFonts w:ascii="Helvetica" w:hAnsi="Helvetica" w:eastAsia="Helvetica" w:cs="Helvetica"/>
+                <w:rFonts w:ascii="Arial" w:hAnsi="Arial" w:eastAsia="Arial" w:cs="Arial"/>
                 <w:i w:val="false"/>
                 <w:b w:val="true"/>
                 <w:u w:val="none"/>
@@ -5296,7 +4732,7 @@
             </w:pPr>
             <w:r>
               <w:rPr>
-                <w:rFonts w:ascii="Helvetica" w:hAnsi="Helvetica" w:eastAsia="Helvetica" w:cs="Helvetica"/>
+                <w:rFonts w:ascii="Arial" w:hAnsi="Arial" w:eastAsia="Arial" w:cs="Arial"/>
                 <w:i w:val="false"/>
                 <w:b w:val="false"/>
                 <w:u w:val="none"/>
@@ -5311,9 +4747,9 @@
       </w:tr>
       <w:tr>
         <w:trPr>
-          <w:trHeight w:val="616" w:hRule="auto"/>
+          <w:trHeight w:val="617" w:hRule="auto"/>
         </w:trPr>
-        body56
+        body50
         <w:tc>
           <w:tcPr>
             <w:tcBorders>
@@ -5346,7 +4782,7 @@
             </w:pPr>
             <w:r>
               <w:rPr>
-                <w:rFonts w:ascii="Helvetica" w:hAnsi="Helvetica" w:eastAsia="Helvetica" w:cs="Helvetica"/>
+                <w:rFonts w:ascii="Arial" w:hAnsi="Arial" w:eastAsia="Arial" w:cs="Arial"/>
                 <w:i w:val="false"/>
                 <w:b w:val="false"/>
                 <w:u w:val="none"/>
@@ -5390,24 +4826,24 @@
             </w:pPr>
             <w:r>
               <w:rPr>
-                <w:rFonts w:ascii="Helvetica" w:hAnsi="Helvetica" w:eastAsia="Helvetica" w:cs="Helvetica"/>
-                <w:i w:val="false"/>
-                <w:b w:val="false"/>
-                <w:u w:val="none"/>
-                <w:sz w:val="22"/>
-                <w:szCs w:val="22"/>
-                <w:color w:val="000000"/>
-              </w:rPr>
-              <w:t xml:space="preserve">775 (15.4%)</w:t>
+                <w:rFonts w:ascii="Arial" w:hAnsi="Arial" w:eastAsia="Arial" w:cs="Arial"/>
+                <w:i w:val="false"/>
+                <w:b w:val="false"/>
+                <w:u w:val="none"/>
+                <w:sz w:val="22"/>
+                <w:szCs w:val="22"/>
+                <w:color w:val="000000"/>
+              </w:rPr>
+              <w:t xml:space="preserve">788 (16.0%)</w:t>
             </w:r>
           </w:p>
         </w:tc>
       </w:tr>
       <w:tr>
         <w:trPr>
-          <w:trHeight w:val="616" w:hRule="auto"/>
+          <w:trHeight w:val="617" w:hRule="auto"/>
         </w:trPr>
-        body57
+        body51
         <w:tc>
           <w:tcPr>
             <w:tcBorders>
@@ -5440,7 +4876,7 @@
             </w:pPr>
             <w:r>
               <w:rPr>
-                <w:rFonts w:ascii="Helvetica" w:hAnsi="Helvetica" w:eastAsia="Helvetica" w:cs="Helvetica"/>
+                <w:rFonts w:ascii="Arial" w:hAnsi="Arial" w:eastAsia="Arial" w:cs="Arial"/>
                 <w:i w:val="false"/>
                 <w:b w:val="false"/>
                 <w:u w:val="none"/>
@@ -5484,24 +4920,24 @@
             </w:pPr>
             <w:r>
               <w:rPr>
-                <w:rFonts w:ascii="Helvetica" w:hAnsi="Helvetica" w:eastAsia="Helvetica" w:cs="Helvetica"/>
-                <w:i w:val="false"/>
-                <w:b w:val="false"/>
-                <w:u w:val="none"/>
-                <w:sz w:val="22"/>
-                <w:szCs w:val="22"/>
-                <w:color w:val="000000"/>
-              </w:rPr>
-              <w:t xml:space="preserve">4,273 (84.6%)</w:t>
+                <w:rFonts w:ascii="Arial" w:hAnsi="Arial" w:eastAsia="Arial" w:cs="Arial"/>
+                <w:i w:val="false"/>
+                <w:b w:val="false"/>
+                <w:u w:val="none"/>
+                <w:sz w:val="22"/>
+                <w:szCs w:val="22"/>
+                <w:color w:val="000000"/>
+              </w:rPr>
+              <w:t xml:space="preserve">4,138 (84.0%)</w:t>
             </w:r>
           </w:p>
         </w:tc>
       </w:tr>
       <w:tr>
         <w:trPr>
-          <w:trHeight w:val="577" w:hRule="auto"/>
+          <w:trHeight w:val="574" w:hRule="auto"/>
         </w:trPr>
-        body58
+        body52
         <w:tc>
           <w:tcPr>
             <w:tcBorders>
@@ -5534,7 +4970,7 @@
             </w:pPr>
             <w:r>
               <w:rPr>
-                <w:rFonts w:ascii="Helvetica" w:hAnsi="Helvetica" w:eastAsia="Helvetica" w:cs="Helvetica"/>
+                <w:rFonts w:ascii="Arial" w:hAnsi="Arial" w:eastAsia="Arial" w:cs="Arial"/>
                 <w:i w:val="false"/>
                 <w:b w:val="true"/>
                 <w:u w:val="none"/>
@@ -5578,7 +5014,7 @@
             </w:pPr>
             <w:r>
               <w:rPr>
-                <w:rFonts w:ascii="Helvetica" w:hAnsi="Helvetica" w:eastAsia="Helvetica" w:cs="Helvetica"/>
+                <w:rFonts w:ascii="Arial" w:hAnsi="Arial" w:eastAsia="Arial" w:cs="Arial"/>
                 <w:i w:val="false"/>
                 <w:b w:val="false"/>
                 <w:u w:val="none"/>
@@ -5593,9 +5029,9 @@
       </w:tr>
       <w:tr>
         <w:trPr>
-          <w:trHeight w:val="616" w:hRule="auto"/>
+          <w:trHeight w:val="617" w:hRule="auto"/>
         </w:trPr>
-        body59
+        body53
         <w:tc>
           <w:tcPr>
             <w:tcBorders>
@@ -5628,7 +5064,7 @@
             </w:pPr>
             <w:r>
               <w:rPr>
-                <w:rFonts w:ascii="Helvetica" w:hAnsi="Helvetica" w:eastAsia="Helvetica" w:cs="Helvetica"/>
+                <w:rFonts w:ascii="Arial" w:hAnsi="Arial" w:eastAsia="Arial" w:cs="Arial"/>
                 <w:i w:val="false"/>
                 <w:b w:val="false"/>
                 <w:u w:val="none"/>
@@ -5672,24 +5108,24 @@
             </w:pPr>
             <w:r>
               <w:rPr>
-                <w:rFonts w:ascii="Helvetica" w:hAnsi="Helvetica" w:eastAsia="Helvetica" w:cs="Helvetica"/>
-                <w:i w:val="false"/>
-                <w:b w:val="false"/>
-                <w:u w:val="none"/>
-                <w:sz w:val="22"/>
-                <w:szCs w:val="22"/>
-                <w:color w:val="000000"/>
-              </w:rPr>
-              <w:t xml:space="preserve">810 (16.0%)</w:t>
+                <w:rFonts w:ascii="Arial" w:hAnsi="Arial" w:eastAsia="Arial" w:cs="Arial"/>
+                <w:i w:val="false"/>
+                <w:b w:val="false"/>
+                <w:u w:val="none"/>
+                <w:sz w:val="22"/>
+                <w:szCs w:val="22"/>
+                <w:color w:val="000000"/>
+              </w:rPr>
+              <w:t xml:space="preserve">804 (16.3%)</w:t>
             </w:r>
           </w:p>
         </w:tc>
       </w:tr>
       <w:tr>
         <w:trPr>
-          <w:trHeight w:val="616" w:hRule="auto"/>
+          <w:trHeight w:val="617" w:hRule="auto"/>
         </w:trPr>
-        body60
+        body54
         <w:tc>
           <w:tcPr>
             <w:tcBorders>
@@ -5722,7 +5158,7 @@
             </w:pPr>
             <w:r>
               <w:rPr>
-                <w:rFonts w:ascii="Helvetica" w:hAnsi="Helvetica" w:eastAsia="Helvetica" w:cs="Helvetica"/>
+                <w:rFonts w:ascii="Arial" w:hAnsi="Arial" w:eastAsia="Arial" w:cs="Arial"/>
                 <w:i w:val="false"/>
                 <w:b w:val="false"/>
                 <w:u w:val="none"/>
@@ -5766,15 +5202,15 @@
             </w:pPr>
             <w:r>
               <w:rPr>
-                <w:rFonts w:ascii="Helvetica" w:hAnsi="Helvetica" w:eastAsia="Helvetica" w:cs="Helvetica"/>
-                <w:i w:val="false"/>
-                <w:b w:val="false"/>
-                <w:u w:val="none"/>
-                <w:sz w:val="22"/>
-                <w:szCs w:val="22"/>
-                <w:color w:val="000000"/>
-              </w:rPr>
-              <w:t xml:space="preserve">4,238 (84.0%)</w:t>
+                <w:rFonts w:ascii="Arial" w:hAnsi="Arial" w:eastAsia="Arial" w:cs="Arial"/>
+                <w:i w:val="false"/>
+                <w:b w:val="false"/>
+                <w:u w:val="none"/>
+                <w:sz w:val="22"/>
+                <w:szCs w:val="22"/>
+                <w:color w:val="000000"/>
+              </w:rPr>
+              <w:t xml:space="preserve">4,122 (83.7%)</w:t>
             </w:r>
           </w:p>
         </w:tc>

</xml_diff>